<commit_message>
Análisis y diseño del sistema
-Requerimientos, diagrama de clases, casos de uso y diseño de BD
</commit_message>
<xml_diff>
--- a/Presentación del proyecto.docx
+++ b/Presentación del proyecto.docx
@@ -40,15 +40,15 @@
           <w:noProof/>
         </w:rPr>
         <w:drawing>
-          <wp:anchor distT="0" distB="0" distL="114300" distR="114300" simplePos="0" relativeHeight="251658240" behindDoc="0" locked="0" layoutInCell="1" allowOverlap="1" wp14:anchorId="15861909" wp14:editId="7351354E">
+          <wp:anchor distT="0" distB="0" distL="114300" distR="114300" simplePos="0" relativeHeight="251658240" behindDoc="0" locked="0" layoutInCell="1" allowOverlap="1" wp14:anchorId="15861909" wp14:editId="6C3E0692">
             <wp:simplePos x="0" y="0"/>
             <wp:positionH relativeFrom="margin">
-              <wp:posOffset>2939343</wp:posOffset>
+              <wp:posOffset>2939774</wp:posOffset>
             </wp:positionH>
             <wp:positionV relativeFrom="paragraph">
-              <wp:posOffset>337964</wp:posOffset>
+              <wp:posOffset>338335</wp:posOffset>
             </wp:positionV>
-            <wp:extent cx="3665807" cy="3665807"/>
+            <wp:extent cx="3665220" cy="3278038"/>
             <wp:effectExtent l="0" t="0" r="0" b="0"/>
             <wp:wrapNone/>
             <wp:docPr id="673957036" name="Imagen 1" descr="Imágenes de Bitcoin Vector: descubre bancos de fotos, ilustraciones,  vectores y vídeos de 243,051 | Adobe Stock"/>
@@ -64,8 +64,1299 @@
                       <a:picLocks noChangeAspect="1" noChangeArrowheads="1"/>
                     </pic:cNvPicPr>
                   </pic:nvPicPr>
+                  <pic:blipFill rotWithShape="1">
+                    <a:blip r:embed="rId5">
+                      <a:extLst>
+                        <a:ext uri="{28A0092B-C50C-407E-A947-70E740481C1C}">
+                          <a14:useLocalDpi xmlns:a14="http://schemas.microsoft.com/office/drawing/2010/main" val="0"/>
+                        </a:ext>
+                      </a:extLst>
+                    </a:blip>
+                    <a:srcRect b="10564"/>
+                    <a:stretch/>
+                  </pic:blipFill>
+                  <pic:spPr bwMode="auto">
+                    <a:xfrm>
+                      <a:off x="0" y="0"/>
+                      <a:ext cx="3665807" cy="3278563"/>
+                    </a:xfrm>
+                    <a:prstGeom prst="rect">
+                      <a:avLst/>
+                    </a:prstGeom>
+                    <a:noFill/>
+                    <a:ln>
+                      <a:noFill/>
+                    </a:ln>
+                    <a:extLst>
+                      <a:ext uri="{53640926-AAD7-44D8-BBD7-CCE9431645EC}">
+                        <a14:shadowObscured xmlns:a14="http://schemas.microsoft.com/office/drawing/2010/main"/>
+                      </a:ext>
+                    </a:extLst>
+                  </pic:spPr>
+                </pic:pic>
+              </a:graphicData>
+            </a:graphic>
+            <wp14:sizeRelH relativeFrom="page">
+              <wp14:pctWidth>0</wp14:pctWidth>
+            </wp14:sizeRelH>
+            <wp14:sizeRelV relativeFrom="page">
+              <wp14:pctHeight>0</wp14:pctHeight>
+            </wp14:sizeRelV>
+          </wp:anchor>
+        </w:drawing>
+      </w:r>
+      <w:r>
+        <w:rPr>
+          <w:rFonts w:ascii="Arial" w:hAnsi="Arial" w:cs="Arial"/>
+          <w:b/>
+          <w:bCs/>
+          <w:sz w:val="36"/>
+          <w:szCs w:val="36"/>
+        </w:rPr>
+        <w:t>Exchange de Criptomonedas</w:t>
+      </w:r>
+      <w:r>
+        <w:rPr>
+          <w:rFonts w:ascii="Arial" w:hAnsi="Arial" w:cs="Arial"/>
+          <w:b/>
+          <w:bCs/>
+          <w:sz w:val="36"/>
+          <w:szCs w:val="36"/>
+        </w:rPr>
+        <w:t xml:space="preserve"> – Api </w:t>
+      </w:r>
+      <w:proofErr w:type="spellStart"/>
+      <w:r>
+        <w:rPr>
+          <w:rFonts w:ascii="Arial" w:hAnsi="Arial" w:cs="Arial"/>
+          <w:b/>
+          <w:bCs/>
+          <w:sz w:val="36"/>
+          <w:szCs w:val="36"/>
+        </w:rPr>
+        <w:t>Rest</w:t>
+      </w:r>
+      <w:proofErr w:type="spellEnd"/>
+    </w:p>
+    <w:p/>
+    <w:p/>
+    <w:p/>
+    <w:p/>
+    <w:p>
+      <w:r>
+        <w:rPr>
+          <w:b/>
+          <w:bCs/>
+        </w:rPr>
+        <w:t xml:space="preserve">Fecha de </w:t>
+      </w:r>
+      <w:r>
+        <w:rPr>
+          <w:b/>
+          <w:bCs/>
+        </w:rPr>
+        <w:t>inicio</w:t>
+      </w:r>
+      <w:r>
+        <w:rPr>
+          <w:b/>
+          <w:bCs/>
+        </w:rPr>
+        <w:t>:</w:t>
+      </w:r>
+      <w:r>
+        <w:t xml:space="preserve"> </w:t>
+      </w:r>
+      <w:r>
+        <w:t>18</w:t>
+      </w:r>
+      <w:r>
+        <w:t xml:space="preserve"> / </w:t>
+      </w:r>
+      <w:r>
+        <w:t>diciembre</w:t>
+      </w:r>
+      <w:r>
+        <w:t xml:space="preserve"> / 202</w:t>
+      </w:r>
+      <w:r>
+        <w:t>4</w:t>
+      </w:r>
+    </w:p>
+    <w:p>
+      <w:pPr>
+        <w:rPr>
+          <w:b/>
+          <w:bCs/>
+        </w:rPr>
+      </w:pPr>
+      <w:r>
+        <w:rPr>
+          <w:b/>
+          <w:bCs/>
+        </w:rPr>
+        <w:t xml:space="preserve">Fecha de finalización: </w:t>
+      </w:r>
+      <w:r>
+        <w:rPr>
+          <w:b/>
+          <w:bCs/>
+        </w:rPr>
+        <w:t xml:space="preserve">  </w:t>
+      </w:r>
+    </w:p>
+    <w:p>
+      <w:r>
+        <w:rPr>
+          <w:b/>
+          <w:bCs/>
+        </w:rPr>
+        <w:t>Estado del proyecto:</w:t>
+      </w:r>
+      <w:r>
+        <w:t xml:space="preserve"> En desarrollo. </w:t>
+      </w:r>
+    </w:p>
+    <w:p/>
+    <w:p>
+      <w:pPr>
+        <w:rPr>
+          <w:b/>
+          <w:bCs/>
+        </w:rPr>
+      </w:pPr>
+      <w:r>
+        <w:rPr>
+          <w:b/>
+          <w:bCs/>
+        </w:rPr>
+        <w:t>Demostración del proyecto – Video You</w:t>
+      </w:r>
+      <w:r>
+        <w:rPr>
+          <w:b/>
+          <w:bCs/>
+        </w:rPr>
+        <w:t>T</w:t>
+      </w:r>
+      <w:r>
+        <w:rPr>
+          <w:b/>
+          <w:bCs/>
+        </w:rPr>
+        <w:t xml:space="preserve">ube: </w:t>
+      </w:r>
+    </w:p>
+    <w:p/>
+    <w:p/>
+    <w:p/>
+    <w:p>
+      <w:pPr>
+        <w:jc w:val="both"/>
+      </w:pPr>
+      <w:r>
+        <w:rPr>
+          <w:b/>
+          <w:bCs/>
+        </w:rPr>
+        <w:t>Tecnologías utilizadas:</w:t>
+      </w:r>
+      <w:r>
+        <w:t xml:space="preserve"> Java</w:t>
+      </w:r>
+      <w:r>
+        <w:t xml:space="preserve"> 17 LTS</w:t>
+      </w:r>
+      <w:r>
+        <w:t>,</w:t>
+      </w:r>
+      <w:r>
+        <w:t xml:space="preserve"> Spring </w:t>
+      </w:r>
+      <w:proofErr w:type="spellStart"/>
+      <w:r>
+        <w:t>Boot</w:t>
+      </w:r>
+      <w:proofErr w:type="spellEnd"/>
+      <w:r>
+        <w:t xml:space="preserve"> 3,</w:t>
+      </w:r>
+      <w:r>
+        <w:t xml:space="preserve"> MySQL</w:t>
+      </w:r>
+      <w:r>
+        <w:t xml:space="preserve"> 8.</w:t>
+      </w:r>
+      <w:r>
+        <w:t>2</w:t>
+      </w:r>
+      <w:r>
+        <w:t xml:space="preserve"> / </w:t>
+      </w:r>
+      <w:proofErr w:type="spellStart"/>
+      <w:r>
+        <w:t>Flyway</w:t>
+      </w:r>
+      <w:proofErr w:type="spellEnd"/>
+      <w:r>
+        <w:t>,</w:t>
+      </w:r>
+      <w:r>
+        <w:t xml:space="preserve"> JPA </w:t>
+      </w:r>
+      <w:proofErr w:type="spellStart"/>
+      <w:r>
+        <w:t>Hibernate</w:t>
+      </w:r>
+      <w:proofErr w:type="spellEnd"/>
+      <w:r>
+        <w:t>, Maven</w:t>
+      </w:r>
+    </w:p>
+    <w:p>
+      <w:pPr>
+        <w:jc w:val="both"/>
+      </w:pPr>
+    </w:p>
+    <w:p>
+      <w:pPr>
+        <w:spacing w:line="360" w:lineRule="auto"/>
+        <w:jc w:val="both"/>
+      </w:pPr>
+      <w:r>
+        <w:rPr>
+          <w:b/>
+          <w:bCs/>
+        </w:rPr>
+        <w:t>Objetivo:</w:t>
+      </w:r>
+      <w:r>
+        <w:t xml:space="preserve"> Plasmar los conocimientos adquiridos en un proyecto de la vida real que me permita seguir practicando y aprendiendo sobre programación; demostrar por medio de un proyecto personal mis habilidades como programadora. </w:t>
+      </w:r>
+    </w:p>
+    <w:p>
+      <w:pPr>
+        <w:jc w:val="both"/>
+      </w:pPr>
+    </w:p>
+    <w:p>
+      <w:pPr>
+        <w:spacing w:line="360" w:lineRule="auto"/>
+        <w:jc w:val="both"/>
+      </w:pPr>
+      <w:r>
+        <w:rPr>
+          <w:b/>
+          <w:bCs/>
+        </w:rPr>
+        <w:t>Características del proyecto:</w:t>
+      </w:r>
+      <w:r>
+        <w:t xml:space="preserve"> Sistema que permite gestionar </w:t>
+      </w:r>
+      <w:r>
+        <w:t xml:space="preserve">la </w:t>
+      </w:r>
+      <w:r>
+        <w:t>compra</w:t>
+      </w:r>
+      <w:r>
+        <w:t xml:space="preserve"> y </w:t>
+      </w:r>
+      <w:r>
+        <w:t>venta</w:t>
+      </w:r>
+      <w:r>
+        <w:t xml:space="preserve"> de criptomonedas </w:t>
+      </w:r>
+      <w:r>
+        <w:t>en</w:t>
+      </w:r>
+      <w:r>
+        <w:t xml:space="preserve"> un Exchange ficticio. </w:t>
+      </w:r>
+    </w:p>
+    <w:p/>
+    <w:p>
+      <w:pPr>
+        <w:spacing w:after="0" w:line="360" w:lineRule="auto"/>
+        <w:jc w:val="both"/>
+      </w:pPr>
+      <w:r>
+        <w:rPr>
+          <w:b/>
+          <w:bCs/>
+        </w:rPr>
+        <w:t>Autora:</w:t>
+      </w:r>
+      <w:r>
+        <w:t xml:space="preserve"> </w:t>
+      </w:r>
+      <w:r>
+        <w:t>María Raquel Martínez Urrutia</w:t>
+      </w:r>
+    </w:p>
+    <w:p>
+      <w:pPr>
+        <w:spacing w:after="0" w:line="360" w:lineRule="auto"/>
+        <w:jc w:val="both"/>
+      </w:pPr>
+      <w:r>
+        <w:t>Estudiante de Ing. en Desarrollo de Software</w:t>
+      </w:r>
+      <w:r>
+        <w:t xml:space="preserve"> en UnADM</w:t>
+      </w:r>
+    </w:p>
+    <w:p>
+      <w:pPr>
+        <w:spacing w:after="0" w:line="360" w:lineRule="auto"/>
+        <w:jc w:val="both"/>
+      </w:pPr>
+      <w:r>
+        <w:rPr>
+          <w:b/>
+          <w:bCs/>
+        </w:rPr>
+        <w:t>LinkedIn</w:t>
+      </w:r>
+      <w:r>
+        <w:rPr>
+          <w:b/>
+          <w:bCs/>
+        </w:rPr>
+        <w:t>:</w:t>
+      </w:r>
+      <w:r>
+        <w:t xml:space="preserve"> </w:t>
+      </w:r>
+      <w:r>
+        <w:t>www.linkedin.com/in/raqmartinez</w:t>
+      </w:r>
+    </w:p>
+    <w:p>
+      <w:pPr>
+        <w:spacing w:after="0" w:line="360" w:lineRule="auto"/>
+        <w:jc w:val="both"/>
+      </w:pPr>
+      <w:r>
+        <w:rPr>
+          <w:b/>
+          <w:bCs/>
+        </w:rPr>
+        <w:t>Email:</w:t>
+      </w:r>
+      <w:r>
+        <w:t xml:space="preserve"> </w:t>
+      </w:r>
+      <w:hyperlink r:id="rId6" w:history="1">
+        <w:r>
+          <w:rPr>
+            <w:rStyle w:val="Hipervnculo"/>
+            <w:color w:val="auto"/>
+            <w:u w:val="none"/>
+          </w:rPr>
+          <w:t>meztinea.dev@gmail.com</w:t>
+        </w:r>
+      </w:hyperlink>
+    </w:p>
+    <w:p>
+      <w:r>
+        <w:br w:type="page"/>
+      </w:r>
+    </w:p>
+    <w:p>
+      <w:pPr>
+        <w:pStyle w:val="Ttulo1"/>
+      </w:pPr>
+      <w:r>
+        <w:lastRenderedPageBreak/>
+        <w:t>Requerimientos del Sistema</w:t>
+      </w:r>
+    </w:p>
+    <w:p>
+      <w:pPr>
+        <w:spacing w:line="360" w:lineRule="auto"/>
+        <w:jc w:val="both"/>
+        <w:rPr>
+          <w:rFonts w:ascii="Arial" w:hAnsi="Arial" w:cs="Arial"/>
+        </w:rPr>
+      </w:pPr>
+      <w:r>
+        <w:rPr>
+          <w:rFonts w:ascii="Arial" w:hAnsi="Arial" w:cs="Arial"/>
+        </w:rPr>
+        <w:t>El Exchange permite a los usuarios registrarse en el sistema para tener una cuenta propia en la que pueden realizar compras y ventas de las criptomonedas disponibles</w:t>
+      </w:r>
+      <w:r>
+        <w:rPr>
+          <w:rFonts w:ascii="Arial" w:hAnsi="Arial" w:cs="Arial"/>
+        </w:rPr>
+        <w:t>.</w:t>
+      </w:r>
+      <w:r>
+        <w:rPr>
+          <w:rFonts w:ascii="Arial" w:hAnsi="Arial" w:cs="Arial"/>
+        </w:rPr>
+        <w:t xml:space="preserve"> El usuario deberá tener la posibilidad de consultar las transacciones que ha realizado sobre sus criptomonedas y moneda fiduciaria. </w:t>
+      </w:r>
+    </w:p>
+    <w:p/>
+    <w:p>
+      <w:pPr>
+        <w:pStyle w:val="Ttulo2"/>
+      </w:pPr>
+      <w:r>
+        <w:t>Requerimientos funcionales y no funcionales</w:t>
+      </w:r>
+    </w:p>
+    <w:p>
+      <w:pPr>
+        <w:spacing w:line="360" w:lineRule="auto"/>
+        <w:jc w:val="both"/>
+        <w:rPr>
+          <w:rFonts w:ascii="Arial" w:hAnsi="Arial" w:cs="Arial"/>
+        </w:rPr>
+      </w:pPr>
+      <w:r>
+        <w:rPr>
+          <w:rFonts w:ascii="Arial" w:hAnsi="Arial" w:cs="Arial"/>
+        </w:rPr>
+        <w:t>Con base en l</w:t>
+      </w:r>
+      <w:r>
+        <w:rPr>
+          <w:rFonts w:ascii="Arial" w:hAnsi="Arial" w:cs="Arial"/>
+        </w:rPr>
+        <w:t>as</w:t>
+      </w:r>
+      <w:r>
+        <w:rPr>
+          <w:rFonts w:ascii="Arial" w:hAnsi="Arial" w:cs="Arial"/>
+        </w:rPr>
+        <w:t xml:space="preserve"> </w:t>
+      </w:r>
+      <w:r>
+        <w:rPr>
+          <w:rFonts w:ascii="Arial" w:hAnsi="Arial" w:cs="Arial"/>
+        </w:rPr>
+        <w:t>características del sistema</w:t>
+      </w:r>
+      <w:r>
+        <w:rPr>
+          <w:rFonts w:ascii="Arial" w:hAnsi="Arial" w:cs="Arial"/>
+        </w:rPr>
+        <w:t xml:space="preserve"> se han identificado los requerimientos</w:t>
+      </w:r>
+      <w:r>
+        <w:rPr>
+          <w:rFonts w:ascii="Arial" w:hAnsi="Arial" w:cs="Arial"/>
+        </w:rPr>
+        <w:t xml:space="preserve"> </w:t>
+      </w:r>
+      <w:r>
+        <w:rPr>
+          <w:rFonts w:ascii="Arial" w:hAnsi="Arial" w:cs="Arial"/>
+        </w:rPr>
+        <w:t>funcionales y no funcionales que guiar</w:t>
+      </w:r>
+      <w:r>
+        <w:rPr>
+          <w:rFonts w:ascii="Arial" w:hAnsi="Arial" w:cs="Arial"/>
+        </w:rPr>
+        <w:t>án</w:t>
+      </w:r>
+      <w:r>
+        <w:rPr>
+          <w:rFonts w:ascii="Arial" w:hAnsi="Arial" w:cs="Arial"/>
+        </w:rPr>
+        <w:t xml:space="preserve"> la realización del proyecto. </w:t>
+      </w:r>
+    </w:p>
+    <w:p>
+      <w:pPr>
+        <w:rPr>
+          <w:b/>
+          <w:bCs/>
+          <w:sz w:val="24"/>
+          <w:szCs w:val="24"/>
+        </w:rPr>
+      </w:pPr>
+      <w:r>
+        <w:rPr>
+          <w:b/>
+          <w:bCs/>
+          <w:sz w:val="24"/>
+          <w:szCs w:val="24"/>
+        </w:rPr>
+        <w:t>Requerimientos funcionales</w:t>
+      </w:r>
+    </w:p>
+    <w:p>
+      <w:pPr>
+        <w:numPr>
+          <w:ilvl w:val="0"/>
+          <w:numId w:val="2"/>
+        </w:numPr>
+        <w:spacing w:before="100" w:beforeAutospacing="1" w:after="100" w:afterAutospacing="1" w:line="276" w:lineRule="auto"/>
+        <w:jc w:val="both"/>
+        <w:rPr>
+          <w:rFonts w:ascii="Arial" w:eastAsia="Times New Roman" w:hAnsi="Arial" w:cs="Arial"/>
+          <w:kern w:val="0"/>
+          <w:lang w:eastAsia="es-MX"/>
+          <w14:ligatures w14:val="none"/>
+        </w:rPr>
+      </w:pPr>
+      <w:r>
+        <w:rPr>
+          <w:rFonts w:ascii="Arial" w:eastAsia="Times New Roman" w:hAnsi="Arial" w:cs="Arial"/>
+          <w:kern w:val="0"/>
+          <w:lang w:eastAsia="es-MX"/>
+          <w14:ligatures w14:val="none"/>
+        </w:rPr>
+        <w:t xml:space="preserve">Es necesario que el sistema </w:t>
+      </w:r>
+      <w:r>
+        <w:rPr>
+          <w:rFonts w:ascii="Arial" w:eastAsia="Times New Roman" w:hAnsi="Arial" w:cs="Arial"/>
+          <w:kern w:val="0"/>
+          <w:lang w:eastAsia="es-MX"/>
+          <w14:ligatures w14:val="none"/>
+        </w:rPr>
+        <w:t>permita</w:t>
+      </w:r>
+      <w:r>
+        <w:rPr>
+          <w:rFonts w:ascii="Arial" w:eastAsia="Times New Roman" w:hAnsi="Arial" w:cs="Arial"/>
+          <w:kern w:val="0"/>
+          <w:lang w:eastAsia="es-MX"/>
+          <w14:ligatures w14:val="none"/>
+        </w:rPr>
+        <w:t xml:space="preserve"> </w:t>
+      </w:r>
+      <w:r>
+        <w:rPr>
+          <w:rFonts w:ascii="Arial" w:eastAsia="Times New Roman" w:hAnsi="Arial" w:cs="Arial"/>
+          <w:kern w:val="0"/>
+          <w:lang w:eastAsia="es-MX"/>
+          <w14:ligatures w14:val="none"/>
+        </w:rPr>
+        <w:t>gestionar cuentas de usuario</w:t>
+      </w:r>
+      <w:r>
+        <w:rPr>
+          <w:rFonts w:ascii="Arial" w:eastAsia="Times New Roman" w:hAnsi="Arial" w:cs="Arial"/>
+          <w:kern w:val="0"/>
+          <w:lang w:eastAsia="es-MX"/>
+          <w14:ligatures w14:val="none"/>
+        </w:rPr>
+        <w:t>,</w:t>
+      </w:r>
+      <w:r>
+        <w:rPr>
+          <w:rFonts w:ascii="Arial" w:eastAsia="Times New Roman" w:hAnsi="Arial" w:cs="Arial"/>
+          <w:kern w:val="0"/>
+          <w:lang w:eastAsia="es-MX"/>
+          <w14:ligatures w14:val="none"/>
+        </w:rPr>
+        <w:t xml:space="preserve"> </w:t>
+      </w:r>
+      <w:r>
+        <w:rPr>
+          <w:rFonts w:ascii="Arial" w:eastAsia="Times New Roman" w:hAnsi="Arial" w:cs="Arial"/>
+          <w:kern w:val="0"/>
+          <w:lang w:eastAsia="es-MX"/>
+          <w14:ligatures w14:val="none"/>
+        </w:rPr>
+        <w:t>incluyendo todas las operaciones de un CRUD</w:t>
+      </w:r>
+      <w:r>
+        <w:rPr>
+          <w:rFonts w:ascii="Arial" w:eastAsia="Times New Roman" w:hAnsi="Arial" w:cs="Arial"/>
+          <w:kern w:val="0"/>
+          <w:lang w:eastAsia="es-MX"/>
+          <w14:ligatures w14:val="none"/>
+        </w:rPr>
+        <w:t>, crear usuarios, consultar usuarios, modificar usuarios y eliminar usuarios</w:t>
+      </w:r>
+      <w:r>
+        <w:rPr>
+          <w:rFonts w:ascii="Arial" w:eastAsia="Times New Roman" w:hAnsi="Arial" w:cs="Arial"/>
+          <w:kern w:val="0"/>
+          <w:lang w:eastAsia="es-MX"/>
+          <w14:ligatures w14:val="none"/>
+        </w:rPr>
+        <w:t>.</w:t>
+      </w:r>
+      <w:r>
+        <w:rPr>
+          <w:rFonts w:ascii="Arial" w:eastAsia="Times New Roman" w:hAnsi="Arial" w:cs="Arial"/>
+          <w:kern w:val="0"/>
+          <w:lang w:eastAsia="es-MX"/>
+          <w14:ligatures w14:val="none"/>
+        </w:rPr>
+        <w:t xml:space="preserve"> La operación de eliminación de usuario solo debe permitirse en el caso de que la cuenta del usuario se encuentre en cero, que no tenga criptomonedas ni dinero en moneda local.</w:t>
+      </w:r>
+    </w:p>
+    <w:p>
+      <w:pPr>
+        <w:numPr>
+          <w:ilvl w:val="0"/>
+          <w:numId w:val="2"/>
+        </w:numPr>
+        <w:spacing w:before="100" w:beforeAutospacing="1" w:after="100" w:afterAutospacing="1" w:line="276" w:lineRule="auto"/>
+        <w:jc w:val="both"/>
+        <w:rPr>
+          <w:rFonts w:ascii="Arial" w:eastAsia="Times New Roman" w:hAnsi="Arial" w:cs="Arial"/>
+          <w:kern w:val="0"/>
+          <w:lang w:eastAsia="es-MX"/>
+          <w14:ligatures w14:val="none"/>
+        </w:rPr>
+      </w:pPr>
+      <w:r>
+        <w:rPr>
+          <w:rFonts w:ascii="Arial" w:eastAsia="Times New Roman" w:hAnsi="Arial" w:cs="Arial"/>
+          <w:kern w:val="0"/>
+          <w:lang w:eastAsia="es-MX"/>
+          <w14:ligatures w14:val="none"/>
+        </w:rPr>
+        <w:t>El sistema debe permitir a los usuarios realizar depósitos</w:t>
+      </w:r>
+      <w:r>
+        <w:rPr>
+          <w:rFonts w:ascii="Arial" w:eastAsia="Times New Roman" w:hAnsi="Arial" w:cs="Arial"/>
+          <w:kern w:val="0"/>
+          <w:lang w:eastAsia="es-MX"/>
+          <w14:ligatures w14:val="none"/>
+        </w:rPr>
+        <w:t xml:space="preserve"> o retiros</w:t>
+      </w:r>
+      <w:r>
+        <w:rPr>
+          <w:rFonts w:ascii="Arial" w:eastAsia="Times New Roman" w:hAnsi="Arial" w:cs="Arial"/>
+          <w:kern w:val="0"/>
+          <w:lang w:eastAsia="es-MX"/>
+          <w14:ligatures w14:val="none"/>
+        </w:rPr>
+        <w:t xml:space="preserve"> en su moneda local, por ejemplo, pesos mexicanos. </w:t>
+      </w:r>
+    </w:p>
+    <w:p>
+      <w:pPr>
+        <w:numPr>
+          <w:ilvl w:val="0"/>
+          <w:numId w:val="2"/>
+        </w:numPr>
+        <w:spacing w:before="100" w:beforeAutospacing="1" w:after="100" w:afterAutospacing="1" w:line="276" w:lineRule="auto"/>
+        <w:jc w:val="both"/>
+        <w:rPr>
+          <w:rFonts w:ascii="Arial" w:eastAsia="Times New Roman" w:hAnsi="Arial" w:cs="Arial"/>
+          <w:kern w:val="0"/>
+          <w:lang w:eastAsia="es-MX"/>
+          <w14:ligatures w14:val="none"/>
+        </w:rPr>
+      </w:pPr>
+      <w:r>
+        <w:rPr>
+          <w:rFonts w:ascii="Arial" w:eastAsia="Times New Roman" w:hAnsi="Arial" w:cs="Arial"/>
+          <w:kern w:val="0"/>
+          <w:lang w:eastAsia="es-MX"/>
+          <w14:ligatures w14:val="none"/>
+        </w:rPr>
+        <w:t xml:space="preserve">El sistema debe mostrar una lista de las criptomonedas disponibles para comprar, indicando su precio actual. </w:t>
+      </w:r>
+    </w:p>
+    <w:p>
+      <w:pPr>
+        <w:numPr>
+          <w:ilvl w:val="0"/>
+          <w:numId w:val="2"/>
+        </w:numPr>
+        <w:spacing w:before="100" w:beforeAutospacing="1" w:after="100" w:afterAutospacing="1" w:line="276" w:lineRule="auto"/>
+        <w:jc w:val="both"/>
+        <w:rPr>
+          <w:rFonts w:ascii="Arial" w:eastAsia="Times New Roman" w:hAnsi="Arial" w:cs="Arial"/>
+          <w:kern w:val="0"/>
+          <w:lang w:eastAsia="es-MX"/>
+          <w14:ligatures w14:val="none"/>
+        </w:rPr>
+      </w:pPr>
+      <w:r>
+        <w:rPr>
+          <w:rFonts w:ascii="Arial" w:eastAsia="Times New Roman" w:hAnsi="Arial" w:cs="Arial"/>
+          <w:kern w:val="0"/>
+          <w:lang w:eastAsia="es-MX"/>
+          <w14:ligatures w14:val="none"/>
+        </w:rPr>
+        <w:t>El sistema debe permitir a los usuarios consultar</w:t>
+      </w:r>
+      <w:r>
+        <w:rPr>
+          <w:rFonts w:ascii="Arial" w:eastAsia="Times New Roman" w:hAnsi="Arial" w:cs="Arial"/>
+          <w:kern w:val="0"/>
+          <w:lang w:eastAsia="es-MX"/>
+          <w14:ligatures w14:val="none"/>
+        </w:rPr>
+        <w:t xml:space="preserve"> las</w:t>
+      </w:r>
+      <w:r>
+        <w:rPr>
+          <w:rFonts w:ascii="Arial" w:eastAsia="Times New Roman" w:hAnsi="Arial" w:cs="Arial"/>
+          <w:kern w:val="0"/>
+          <w:lang w:eastAsia="es-MX"/>
+          <w14:ligatures w14:val="none"/>
+        </w:rPr>
+        <w:t xml:space="preserve"> criptomonedas</w:t>
+      </w:r>
+      <w:r>
+        <w:rPr>
+          <w:rFonts w:ascii="Arial" w:eastAsia="Times New Roman" w:hAnsi="Arial" w:cs="Arial"/>
+          <w:kern w:val="0"/>
+          <w:lang w:eastAsia="es-MX"/>
+          <w14:ligatures w14:val="none"/>
+        </w:rPr>
+        <w:t xml:space="preserve"> que tiene en su billetera digital</w:t>
+      </w:r>
+      <w:r>
+        <w:rPr>
+          <w:rFonts w:ascii="Arial" w:eastAsia="Times New Roman" w:hAnsi="Arial" w:cs="Arial"/>
+          <w:kern w:val="0"/>
+          <w:lang w:eastAsia="es-MX"/>
+          <w14:ligatures w14:val="none"/>
+        </w:rPr>
+        <w:t>.</w:t>
+      </w:r>
+    </w:p>
+    <w:p>
+      <w:pPr>
+        <w:numPr>
+          <w:ilvl w:val="0"/>
+          <w:numId w:val="2"/>
+        </w:numPr>
+        <w:spacing w:before="100" w:beforeAutospacing="1" w:after="100" w:afterAutospacing="1" w:line="276" w:lineRule="auto"/>
+        <w:jc w:val="both"/>
+        <w:rPr>
+          <w:rFonts w:ascii="Arial" w:eastAsia="Times New Roman" w:hAnsi="Arial" w:cs="Arial"/>
+          <w:kern w:val="0"/>
+          <w:lang w:eastAsia="es-MX"/>
+          <w14:ligatures w14:val="none"/>
+        </w:rPr>
+      </w:pPr>
+      <w:r>
+        <w:rPr>
+          <w:rFonts w:ascii="Arial" w:eastAsia="Times New Roman" w:hAnsi="Arial" w:cs="Arial"/>
+          <w:kern w:val="0"/>
+          <w:lang w:eastAsia="es-MX"/>
+          <w14:ligatures w14:val="none"/>
+        </w:rPr>
+        <w:t>El sistema debe permitir a los usuarios comprar y vender criptomonedas</w:t>
+      </w:r>
+      <w:r>
+        <w:rPr>
+          <w:rFonts w:ascii="Arial" w:eastAsia="Times New Roman" w:hAnsi="Arial" w:cs="Arial"/>
+          <w:kern w:val="0"/>
+          <w:lang w:eastAsia="es-MX"/>
+          <w14:ligatures w14:val="none"/>
+        </w:rPr>
+        <w:t xml:space="preserve">, </w:t>
+      </w:r>
+      <w:r>
+        <w:rPr>
+          <w:rFonts w:ascii="Arial" w:eastAsia="Times New Roman" w:hAnsi="Arial" w:cs="Arial"/>
+          <w:kern w:val="0"/>
+          <w:lang w:eastAsia="es-MX"/>
+          <w14:ligatures w14:val="none"/>
+        </w:rPr>
+        <w:t>utilizando</w:t>
+      </w:r>
+      <w:r>
+        <w:rPr>
+          <w:rFonts w:ascii="Arial" w:eastAsia="Times New Roman" w:hAnsi="Arial" w:cs="Arial"/>
+          <w:kern w:val="0"/>
+          <w:lang w:eastAsia="es-MX"/>
+          <w14:ligatures w14:val="none"/>
+        </w:rPr>
+        <w:t xml:space="preserve"> como moneda de cambio</w:t>
+      </w:r>
+      <w:r>
+        <w:rPr>
+          <w:rFonts w:ascii="Arial" w:eastAsia="Times New Roman" w:hAnsi="Arial" w:cs="Arial"/>
+          <w:kern w:val="0"/>
+          <w:lang w:eastAsia="es-MX"/>
+          <w14:ligatures w14:val="none"/>
+        </w:rPr>
+        <w:t xml:space="preserve"> su moneda local, por ejemplo, pesos mexicanos.</w:t>
+      </w:r>
+      <w:r>
+        <w:rPr>
+          <w:rFonts w:ascii="Arial" w:eastAsia="Times New Roman" w:hAnsi="Arial" w:cs="Arial"/>
+          <w:kern w:val="0"/>
+          <w:lang w:eastAsia="es-MX"/>
+          <w14:ligatures w14:val="none"/>
+        </w:rPr>
+        <w:t xml:space="preserve"> </w:t>
+      </w:r>
+    </w:p>
+    <w:p>
+      <w:pPr>
+        <w:numPr>
+          <w:ilvl w:val="0"/>
+          <w:numId w:val="2"/>
+        </w:numPr>
+        <w:spacing w:before="100" w:beforeAutospacing="1" w:after="100" w:afterAutospacing="1" w:line="276" w:lineRule="auto"/>
+        <w:jc w:val="both"/>
+        <w:rPr>
+          <w:rFonts w:ascii="Arial" w:eastAsia="Times New Roman" w:hAnsi="Arial" w:cs="Arial"/>
+          <w:kern w:val="0"/>
+          <w:lang w:eastAsia="es-MX"/>
+          <w14:ligatures w14:val="none"/>
+        </w:rPr>
+      </w:pPr>
+      <w:r>
+        <w:rPr>
+          <w:rFonts w:ascii="Arial" w:eastAsia="Times New Roman" w:hAnsi="Arial" w:cs="Arial"/>
+          <w:kern w:val="0"/>
+          <w:lang w:eastAsia="es-MX"/>
+          <w14:ligatures w14:val="none"/>
+        </w:rPr>
+        <w:t>Las compras o ventas deben ejecutarse a precio de mercado, el usuario no puede indicar un precio de compra o venta.</w:t>
+      </w:r>
+    </w:p>
+    <w:p>
+      <w:pPr>
+        <w:numPr>
+          <w:ilvl w:val="0"/>
+          <w:numId w:val="2"/>
+        </w:numPr>
+        <w:spacing w:before="100" w:beforeAutospacing="1" w:after="100" w:afterAutospacing="1" w:line="276" w:lineRule="auto"/>
+        <w:jc w:val="both"/>
+        <w:rPr>
+          <w:rFonts w:ascii="Arial" w:eastAsia="Times New Roman" w:hAnsi="Arial" w:cs="Arial"/>
+          <w:kern w:val="0"/>
+          <w:lang w:eastAsia="es-MX"/>
+          <w14:ligatures w14:val="none"/>
+        </w:rPr>
+      </w:pPr>
+      <w:r>
+        <w:rPr>
+          <w:rFonts w:ascii="Arial" w:eastAsia="Times New Roman" w:hAnsi="Arial" w:cs="Arial"/>
+          <w:kern w:val="0"/>
+          <w:lang w:eastAsia="es-MX"/>
+          <w14:ligatures w14:val="none"/>
+        </w:rPr>
+        <w:t xml:space="preserve">Si el usuario quiere comprar o vender una criptomoneda deberá indicarse la cantidad de monedas que desea intercambiar. </w:t>
+      </w:r>
+    </w:p>
+    <w:p>
+      <w:pPr>
+        <w:numPr>
+          <w:ilvl w:val="0"/>
+          <w:numId w:val="2"/>
+        </w:numPr>
+        <w:spacing w:before="100" w:beforeAutospacing="1" w:after="100" w:afterAutospacing="1" w:line="276" w:lineRule="auto"/>
+        <w:jc w:val="both"/>
+        <w:rPr>
+          <w:rFonts w:ascii="Arial" w:eastAsia="Times New Roman" w:hAnsi="Arial" w:cs="Arial"/>
+          <w:kern w:val="0"/>
+          <w:lang w:eastAsia="es-MX"/>
+          <w14:ligatures w14:val="none"/>
+        </w:rPr>
+      </w:pPr>
+      <w:r>
+        <w:rPr>
+          <w:rFonts w:ascii="Arial" w:eastAsia="Times New Roman" w:hAnsi="Arial" w:cs="Arial"/>
+          <w:kern w:val="0"/>
+          <w:lang w:eastAsia="es-MX"/>
+          <w14:ligatures w14:val="none"/>
+        </w:rPr>
+        <w:t xml:space="preserve">Después de una compra o venta, el sistema debe actualizar el total de saldo de la billetera del usuario, actualizando las monedas compradas o vendidas y el total en su moneda local. </w:t>
+      </w:r>
+    </w:p>
+    <w:p>
+      <w:pPr>
+        <w:numPr>
+          <w:ilvl w:val="0"/>
+          <w:numId w:val="2"/>
+        </w:numPr>
+        <w:spacing w:before="100" w:beforeAutospacing="1" w:after="100" w:afterAutospacing="1" w:line="276" w:lineRule="auto"/>
+        <w:jc w:val="both"/>
+        <w:rPr>
+          <w:rFonts w:ascii="Arial" w:eastAsia="Times New Roman" w:hAnsi="Arial" w:cs="Arial"/>
+          <w:kern w:val="0"/>
+          <w:lang w:eastAsia="es-MX"/>
+          <w14:ligatures w14:val="none"/>
+        </w:rPr>
+      </w:pPr>
+      <w:r>
+        <w:rPr>
+          <w:rFonts w:ascii="Arial" w:eastAsia="Times New Roman" w:hAnsi="Arial" w:cs="Arial"/>
+          <w:kern w:val="0"/>
+          <w:lang w:eastAsia="es-MX"/>
+          <w14:ligatures w14:val="none"/>
+        </w:rPr>
+        <w:t>Cuando el usuario quiera comprar o vender criptomonedas, e</w:t>
+      </w:r>
+      <w:r>
+        <w:rPr>
+          <w:rFonts w:ascii="Arial" w:eastAsia="Times New Roman" w:hAnsi="Arial" w:cs="Arial"/>
+          <w:kern w:val="0"/>
+          <w:lang w:eastAsia="es-MX"/>
+          <w14:ligatures w14:val="none"/>
+        </w:rPr>
+        <w:t>l sistema debe mostrar a los usuarios el precio de las criptomonedas en tiempo real.</w:t>
+      </w:r>
+    </w:p>
+    <w:p>
+      <w:pPr>
+        <w:numPr>
+          <w:ilvl w:val="0"/>
+          <w:numId w:val="2"/>
+        </w:numPr>
+        <w:spacing w:before="100" w:beforeAutospacing="1" w:after="100" w:afterAutospacing="1" w:line="276" w:lineRule="auto"/>
+        <w:jc w:val="both"/>
+        <w:rPr>
+          <w:rFonts w:ascii="Arial" w:eastAsia="Times New Roman" w:hAnsi="Arial" w:cs="Arial"/>
+          <w:kern w:val="0"/>
+          <w:lang w:eastAsia="es-MX"/>
+          <w14:ligatures w14:val="none"/>
+        </w:rPr>
+      </w:pPr>
+      <w:r>
+        <w:rPr>
+          <w:rFonts w:ascii="Arial" w:eastAsia="Times New Roman" w:hAnsi="Arial" w:cs="Arial"/>
+          <w:kern w:val="0"/>
+          <w:lang w:eastAsia="es-MX"/>
+          <w14:ligatures w14:val="none"/>
+        </w:rPr>
+        <w:t>El monto mínimo para realizar una compra o venta de criptomonedas será de 50 pesos mexicanos</w:t>
+      </w:r>
+      <w:r>
+        <w:rPr>
+          <w:rFonts w:ascii="Arial" w:eastAsia="Times New Roman" w:hAnsi="Arial" w:cs="Arial"/>
+          <w:kern w:val="0"/>
+          <w:lang w:eastAsia="es-MX"/>
+          <w14:ligatures w14:val="none"/>
+        </w:rPr>
+        <w:t>; no debe permitirse comprar o vender por debajo de este monto.</w:t>
+      </w:r>
+    </w:p>
+    <w:p>
+      <w:pPr>
+        <w:numPr>
+          <w:ilvl w:val="0"/>
+          <w:numId w:val="2"/>
+        </w:numPr>
+        <w:spacing w:before="100" w:beforeAutospacing="1" w:after="100" w:afterAutospacing="1" w:line="276" w:lineRule="auto"/>
+        <w:jc w:val="both"/>
+        <w:rPr>
+          <w:rFonts w:ascii="Arial" w:eastAsia="Times New Roman" w:hAnsi="Arial" w:cs="Arial"/>
+          <w:kern w:val="0"/>
+          <w:lang w:eastAsia="es-MX"/>
+          <w14:ligatures w14:val="none"/>
+        </w:rPr>
+      </w:pPr>
+      <w:r>
+        <w:rPr>
+          <w:rFonts w:ascii="Arial" w:eastAsia="Times New Roman" w:hAnsi="Arial" w:cs="Arial"/>
+          <w:kern w:val="0"/>
+          <w:lang w:eastAsia="es-MX"/>
+          <w14:ligatures w14:val="none"/>
+        </w:rPr>
+        <w:t>Se debe contar con un historial de transacciones para cada usuario</w:t>
+      </w:r>
+      <w:r>
+        <w:rPr>
+          <w:rFonts w:ascii="Arial" w:eastAsia="Times New Roman" w:hAnsi="Arial" w:cs="Arial"/>
+          <w:kern w:val="0"/>
+          <w:lang w:eastAsia="es-MX"/>
+          <w14:ligatures w14:val="none"/>
+        </w:rPr>
+        <w:t xml:space="preserve">, debiendo almacenar las transacciones como depósitos, compras, ventas y retiros. </w:t>
+      </w:r>
+    </w:p>
+    <w:p/>
+    <w:p>
+      <w:pPr>
+        <w:rPr>
+          <w:b/>
+          <w:bCs/>
+          <w:sz w:val="24"/>
+          <w:szCs w:val="24"/>
+        </w:rPr>
+      </w:pPr>
+      <w:r>
+        <w:rPr>
+          <w:b/>
+          <w:bCs/>
+          <w:sz w:val="24"/>
+          <w:szCs w:val="24"/>
+        </w:rPr>
+        <w:lastRenderedPageBreak/>
+        <w:t>Requerimientos no funcionales</w:t>
+      </w:r>
+    </w:p>
+    <w:p>
+      <w:pPr>
+        <w:numPr>
+          <w:ilvl w:val="0"/>
+          <w:numId w:val="3"/>
+        </w:numPr>
+        <w:spacing w:before="100" w:beforeAutospacing="1" w:after="100" w:afterAutospacing="1" w:line="276" w:lineRule="auto"/>
+        <w:jc w:val="both"/>
+        <w:rPr>
+          <w:rFonts w:ascii="Arial" w:eastAsia="Times New Roman" w:hAnsi="Arial" w:cs="Arial"/>
+          <w:kern w:val="0"/>
+          <w:lang w:eastAsia="es-MX"/>
+          <w14:ligatures w14:val="none"/>
+        </w:rPr>
+      </w:pPr>
+      <w:r>
+        <w:rPr>
+          <w:rFonts w:ascii="Arial" w:eastAsia="Times New Roman" w:hAnsi="Arial" w:cs="Arial"/>
+          <w:kern w:val="0"/>
+          <w:lang w:eastAsia="es-MX"/>
+          <w14:ligatures w14:val="none"/>
+        </w:rPr>
+        <w:t>Es necesario que el sistema se conecte con una base de datos para almacenar la información de manera persistente y permita consultar los datos en el futuro.</w:t>
+      </w:r>
+    </w:p>
+    <w:p>
+      <w:pPr>
+        <w:numPr>
+          <w:ilvl w:val="0"/>
+          <w:numId w:val="3"/>
+        </w:numPr>
+        <w:spacing w:before="100" w:beforeAutospacing="1" w:after="100" w:afterAutospacing="1" w:line="276" w:lineRule="auto"/>
+        <w:jc w:val="both"/>
+        <w:rPr>
+          <w:rFonts w:ascii="Arial" w:eastAsia="Times New Roman" w:hAnsi="Arial" w:cs="Arial"/>
+          <w:kern w:val="0"/>
+          <w:lang w:eastAsia="es-MX"/>
+          <w14:ligatures w14:val="none"/>
+        </w:rPr>
+      </w:pPr>
+      <w:r>
+        <w:rPr>
+          <w:rFonts w:ascii="Arial" w:eastAsia="Times New Roman" w:hAnsi="Arial" w:cs="Arial"/>
+          <w:kern w:val="0"/>
+          <w:lang w:eastAsia="es-MX"/>
+          <w14:ligatures w14:val="none"/>
+        </w:rPr>
+        <w:t>El sistema debe contar con una arquitectura que permita realizar mantenimiento de manera fácil y eficaz.</w:t>
+      </w:r>
+    </w:p>
+    <w:p>
+      <w:pPr>
+        <w:numPr>
+          <w:ilvl w:val="0"/>
+          <w:numId w:val="3"/>
+        </w:numPr>
+        <w:spacing w:before="100" w:beforeAutospacing="1" w:after="100" w:afterAutospacing="1" w:line="276" w:lineRule="auto"/>
+        <w:jc w:val="both"/>
+        <w:rPr>
+          <w:rFonts w:ascii="Arial" w:eastAsia="Times New Roman" w:hAnsi="Arial" w:cs="Arial"/>
+          <w:kern w:val="0"/>
+          <w:lang w:eastAsia="es-MX"/>
+          <w14:ligatures w14:val="none"/>
+        </w:rPr>
+      </w:pPr>
+      <w:r>
+        <w:rPr>
+          <w:rFonts w:ascii="Arial" w:eastAsia="Times New Roman" w:hAnsi="Arial" w:cs="Arial"/>
+          <w:kern w:val="0"/>
+          <w:lang w:eastAsia="es-MX"/>
+          <w14:ligatures w14:val="none"/>
+        </w:rPr>
+        <w:t>Se debe implementar protección contra ataques por medio de la encriptación de datos sensibles.</w:t>
+      </w:r>
+    </w:p>
+    <w:p>
+      <w:pPr>
+        <w:numPr>
+          <w:ilvl w:val="0"/>
+          <w:numId w:val="3"/>
+        </w:numPr>
+        <w:spacing w:before="100" w:beforeAutospacing="1" w:after="100" w:afterAutospacing="1" w:line="276" w:lineRule="auto"/>
+        <w:jc w:val="both"/>
+        <w:rPr>
+          <w:rFonts w:ascii="Arial" w:eastAsia="Times New Roman" w:hAnsi="Arial" w:cs="Arial"/>
+          <w:kern w:val="0"/>
+          <w:lang w:eastAsia="es-MX"/>
+          <w14:ligatures w14:val="none"/>
+        </w:rPr>
+      </w:pPr>
+      <w:r>
+        <w:rPr>
+          <w:rFonts w:ascii="Arial" w:eastAsia="Times New Roman" w:hAnsi="Arial" w:cs="Arial"/>
+          <w:kern w:val="0"/>
+          <w:lang w:eastAsia="es-MX"/>
+          <w14:ligatures w14:val="none"/>
+        </w:rPr>
+        <w:t>Es necesario garantizar que la disponibilidad del software se</w:t>
+      </w:r>
+      <w:r>
+        <w:rPr>
+          <w:rFonts w:ascii="Arial" w:eastAsia="Times New Roman" w:hAnsi="Arial" w:cs="Arial"/>
+          <w:kern w:val="0"/>
+          <w:lang w:eastAsia="es-MX"/>
+          <w14:ligatures w14:val="none"/>
+        </w:rPr>
+        <w:t>a</w:t>
+      </w:r>
+      <w:r>
+        <w:rPr>
+          <w:rFonts w:ascii="Arial" w:eastAsia="Times New Roman" w:hAnsi="Arial" w:cs="Arial"/>
+          <w:kern w:val="0"/>
+          <w:lang w:eastAsia="es-MX"/>
+          <w14:ligatures w14:val="none"/>
+        </w:rPr>
+        <w:t xml:space="preserve"> mayor al 99%.</w:t>
+      </w:r>
+    </w:p>
+    <w:p>
+      <w:pPr>
+        <w:numPr>
+          <w:ilvl w:val="0"/>
+          <w:numId w:val="3"/>
+        </w:numPr>
+        <w:spacing w:before="100" w:beforeAutospacing="1" w:after="100" w:afterAutospacing="1" w:line="276" w:lineRule="auto"/>
+        <w:jc w:val="both"/>
+        <w:rPr>
+          <w:rFonts w:ascii="Arial" w:eastAsia="Times New Roman" w:hAnsi="Arial" w:cs="Arial"/>
+          <w:kern w:val="0"/>
+          <w:lang w:eastAsia="es-MX"/>
+          <w14:ligatures w14:val="none"/>
+        </w:rPr>
+      </w:pPr>
+      <w:r>
+        <w:rPr>
+          <w:rFonts w:ascii="Arial" w:eastAsia="Times New Roman" w:hAnsi="Arial" w:cs="Arial"/>
+          <w:kern w:val="0"/>
+          <w:lang w:eastAsia="es-MX"/>
+          <w14:ligatures w14:val="none"/>
+        </w:rPr>
+        <w:t xml:space="preserve">El sistema debe contar con una documentación ampliamente detallada para evitar futuros problemas en actualizaciones o modificaciones. </w:t>
+      </w:r>
+    </w:p>
+    <w:p/>
+    <w:p>
+      <w:pPr>
+        <w:pStyle w:val="Ttulo2"/>
+      </w:pPr>
+      <w:r>
+        <w:t>Arquitectura</w:t>
+      </w:r>
+      <w:r>
+        <w:t xml:space="preserve"> </w:t>
+      </w:r>
+    </w:p>
+    <w:p>
+      <w:pPr>
+        <w:spacing w:line="360" w:lineRule="auto"/>
+        <w:rPr>
+          <w:rFonts w:ascii="Arial" w:hAnsi="Arial" w:cs="Arial"/>
+        </w:rPr>
+      </w:pPr>
+    </w:p>
+    <w:p>
+      <w:pPr>
+        <w:spacing w:line="360" w:lineRule="auto"/>
+        <w:rPr>
+          <w:rFonts w:ascii="Arial" w:hAnsi="Arial" w:cs="Arial"/>
+        </w:rPr>
+      </w:pPr>
+    </w:p>
+    <w:p>
+      <w:pPr>
+        <w:pStyle w:val="Ttulo2"/>
+      </w:pPr>
+      <w:r>
+        <w:t>Base de datos</w:t>
+      </w:r>
+    </w:p>
+    <w:p>
+      <w:pPr>
+        <w:spacing w:line="360" w:lineRule="auto"/>
+        <w:jc w:val="both"/>
+        <w:rPr>
+          <w:rFonts w:ascii="Arial" w:hAnsi="Arial" w:cs="Arial"/>
+        </w:rPr>
+      </w:pPr>
+      <w:r>
+        <w:rPr>
+          <w:rFonts w:ascii="Arial" w:hAnsi="Arial" w:cs="Arial"/>
+        </w:rPr>
+        <w:t xml:space="preserve">Dado que el proyecto se ha de realizar con el lenguaje Java, el Sistema Gestor de Base de Datos (SGBD) MySQL se considera como la mejor opción para la creación y gestión de la base de datos. </w:t>
+      </w:r>
+    </w:p>
+    <w:p>
+      <w:pPr>
+        <w:spacing w:line="360" w:lineRule="auto"/>
+        <w:jc w:val="both"/>
+        <w:rPr>
+          <w:rFonts w:ascii="Arial" w:hAnsi="Arial" w:cs="Arial"/>
+        </w:rPr>
+      </w:pPr>
+      <w:r>
+        <w:rPr>
+          <w:rFonts w:ascii="Arial" w:hAnsi="Arial" w:cs="Arial"/>
+        </w:rPr>
+        <w:t xml:space="preserve">Se han identificado las entidades que conforman la base de datos por medio de los requerimientos que se identificaron anteriormente. Las tablas que definirán la estructura de la base de datos son: usuario, billetera, transacción y criptomoneda.  </w:t>
+      </w:r>
+    </w:p>
+    <w:p>
+      <w:pPr>
+        <w:spacing w:line="360" w:lineRule="auto"/>
+        <w:jc w:val="both"/>
+        <w:rPr>
+          <w:rFonts w:ascii="Arial" w:hAnsi="Arial" w:cs="Arial"/>
+        </w:rPr>
+      </w:pPr>
+      <w:r>
+        <w:rPr>
+          <w:rFonts w:ascii="Arial" w:hAnsi="Arial" w:cs="Arial"/>
+        </w:rPr>
+        <w:t xml:space="preserve">El Diagrama Relacional muestra todas las entidades involucradas en el almacenamiento de los datos importantes. </w:t>
+      </w:r>
+    </w:p>
+    <w:p/>
+    <w:p>
+      <w:pPr>
+        <w:keepNext/>
+      </w:pPr>
+    </w:p>
+    <w:p>
+      <w:pPr>
+        <w:keepNext/>
+      </w:pPr>
+    </w:p>
+    <w:p>
+      <w:pPr>
+        <w:keepNext/>
+      </w:pPr>
+      <w:r>
+        <w:rPr>
+          <w:noProof/>
+        </w:rPr>
+        <w:drawing>
+          <wp:inline distT="0" distB="0" distL="0" distR="0" wp14:anchorId="11472BA9" wp14:editId="2CFD3E6B">
+            <wp:extent cx="5612130" cy="3735070"/>
+            <wp:effectExtent l="0" t="0" r="7620" b="0"/>
+            <wp:docPr id="1219199230" name="Imagen 2" descr="Diagrama&#10;&#10;Descripción generada automáticamente"/>
+            <wp:cNvGraphicFramePr>
+              <a:graphicFrameLocks xmlns:a="http://schemas.openxmlformats.org/drawingml/2006/main" noChangeAspect="1"/>
+            </wp:cNvGraphicFramePr>
+            <a:graphic xmlns:a="http://schemas.openxmlformats.org/drawingml/2006/main">
+              <a:graphicData uri="http://schemas.openxmlformats.org/drawingml/2006/picture">
+                <pic:pic xmlns:pic="http://schemas.openxmlformats.org/drawingml/2006/picture">
+                  <pic:nvPicPr>
+                    <pic:cNvPr id="1219199230" name="Imagen 2" descr="Diagrama&#10;&#10;Descripción generada automáticamente"/>
+                    <pic:cNvPicPr>
+                      <a:picLocks noChangeAspect="1" noChangeArrowheads="1"/>
+                    </pic:cNvPicPr>
+                  </pic:nvPicPr>
                   <pic:blipFill>
-                    <a:blip r:embed="rId5">
+                    <a:blip r:embed="rId7">
                       <a:extLst>
                         <a:ext uri="{28A0092B-C50C-407E-A947-70E740481C1C}">
                           <a14:useLocalDpi xmlns:a14="http://schemas.microsoft.com/office/drawing/2010/main" val="0"/>
@@ -80,7 +1371,7 @@
                   <pic:spPr bwMode="auto">
                     <a:xfrm>
                       <a:off x="0" y="0"/>
-                      <a:ext cx="3665807" cy="3665807"/>
+                      <a:ext cx="5612130" cy="3735070"/>
                     </a:xfrm>
                     <a:prstGeom prst="rect">
                       <a:avLst/>
@@ -93,396 +1384,267 @@
                 </pic:pic>
               </a:graphicData>
             </a:graphic>
-            <wp14:sizeRelH relativeFrom="page">
-              <wp14:pctWidth>0</wp14:pctWidth>
-            </wp14:sizeRelH>
-            <wp14:sizeRelV relativeFrom="page">
-              <wp14:pctHeight>0</wp14:pctHeight>
-            </wp14:sizeRelV>
-          </wp:anchor>
+          </wp:inline>
         </w:drawing>
       </w:r>
-      <w:r>
-        <w:rPr>
-          <w:rFonts w:ascii="Arial" w:hAnsi="Arial" w:cs="Arial"/>
-          <w:b/>
-          <w:bCs/>
-          <w:sz w:val="36"/>
-          <w:szCs w:val="36"/>
-        </w:rPr>
-        <w:t>Exchange de Criptomonedas</w:t>
-      </w:r>
-      <w:r>
-        <w:rPr>
-          <w:rFonts w:ascii="Arial" w:hAnsi="Arial" w:cs="Arial"/>
-          <w:b/>
-          <w:bCs/>
-          <w:sz w:val="36"/>
-          <w:szCs w:val="36"/>
-        </w:rPr>
-        <w:t xml:space="preserve"> – Api </w:t>
-      </w:r>
-      <w:proofErr w:type="spellStart"/>
-      <w:r>
-        <w:rPr>
-          <w:rFonts w:ascii="Arial" w:hAnsi="Arial" w:cs="Arial"/>
-          <w:b/>
-          <w:bCs/>
-          <w:sz w:val="36"/>
-          <w:szCs w:val="36"/>
-        </w:rPr>
-        <w:t>Rest</w:t>
-      </w:r>
-      <w:proofErr w:type="spellEnd"/>
-    </w:p>
-    <w:p/>
-    <w:p/>
-    <w:p/>
-    <w:p/>
-    <w:p>
-      <w:r>
-        <w:rPr>
-          <w:b/>
-          <w:bCs/>
-        </w:rPr>
-        <w:t xml:space="preserve">Fecha de </w:t>
-      </w:r>
-      <w:r>
-        <w:rPr>
-          <w:b/>
-          <w:bCs/>
-        </w:rPr>
-        <w:t>inicio</w:t>
-      </w:r>
-      <w:r>
-        <w:rPr>
-          <w:b/>
-          <w:bCs/>
-        </w:rPr>
-        <w:t>:</w:t>
-      </w:r>
-      <w:r>
-        <w:t xml:space="preserve"> </w:t>
-      </w:r>
-      <w:r>
-        <w:t>18</w:t>
-      </w:r>
-      <w:r>
-        <w:t xml:space="preserve"> / </w:t>
-      </w:r>
-      <w:r>
-        <w:t>diciembre</w:t>
-      </w:r>
-      <w:r>
-        <w:t xml:space="preserve"> / 202</w:t>
-      </w:r>
-      <w:r>
-        <w:t>4</w:t>
-      </w:r>
-    </w:p>
-    <w:p>
-      <w:pPr>
-        <w:rPr>
-          <w:b/>
-          <w:bCs/>
-        </w:rPr>
-      </w:pPr>
-      <w:r>
-        <w:rPr>
-          <w:b/>
-          <w:bCs/>
-        </w:rPr>
-        <w:t xml:space="preserve">Fecha de finalización: </w:t>
-      </w:r>
-      <w:r>
-        <w:rPr>
-          <w:b/>
-          <w:bCs/>
-        </w:rPr>
-        <w:t xml:space="preserve">  </w:t>
-      </w:r>
-    </w:p>
-    <w:p>
-      <w:r>
-        <w:rPr>
-          <w:b/>
-          <w:bCs/>
-        </w:rPr>
-        <w:t>Estado del proyecto:</w:t>
-      </w:r>
-      <w:r>
-        <w:t xml:space="preserve"> En desarrollo. </w:t>
-      </w:r>
-    </w:p>
-    <w:p/>
-    <w:p>
-      <w:pPr>
-        <w:rPr>
-          <w:b/>
-          <w:bCs/>
-        </w:rPr>
-      </w:pPr>
-      <w:r>
-        <w:rPr>
-          <w:b/>
-          <w:bCs/>
-        </w:rPr>
-        <w:t>Demostración del proyecto – Video You</w:t>
-      </w:r>
-      <w:r>
-        <w:rPr>
-          <w:b/>
-          <w:bCs/>
-        </w:rPr>
-        <w:t>T</w:t>
-      </w:r>
-      <w:r>
-        <w:rPr>
-          <w:b/>
-          <w:bCs/>
-        </w:rPr>
-        <w:t xml:space="preserve">ube: </w:t>
-      </w:r>
-    </w:p>
-    <w:p/>
-    <w:p/>
-    <w:p/>
-    <w:p/>
-    <w:p>
-      <w:pPr>
-        <w:jc w:val="both"/>
-      </w:pPr>
-      <w:r>
-        <w:rPr>
-          <w:b/>
-          <w:bCs/>
-        </w:rPr>
-        <w:t>Tecnologías utilizadas:</w:t>
-      </w:r>
-      <w:r>
-        <w:t xml:space="preserve"> Java</w:t>
-      </w:r>
-      <w:r>
-        <w:t xml:space="preserve"> 17 LTS</w:t>
-      </w:r>
-      <w:r>
-        <w:t>,</w:t>
-      </w:r>
-      <w:r>
-        <w:t xml:space="preserve"> </w:t>
-      </w:r>
-      <w:r>
-        <w:t xml:space="preserve">Spring </w:t>
-      </w:r>
-      <w:proofErr w:type="spellStart"/>
-      <w:r>
-        <w:t>Boot</w:t>
-      </w:r>
-      <w:proofErr w:type="spellEnd"/>
-      <w:r>
-        <w:t xml:space="preserve"> 3,</w:t>
-      </w:r>
-      <w:r>
-        <w:t xml:space="preserve"> MySQL</w:t>
-      </w:r>
-      <w:r>
-        <w:t xml:space="preserve"> 8.</w:t>
-      </w:r>
-      <w:r>
-        <w:t>2</w:t>
-      </w:r>
-      <w:r>
-        <w:t xml:space="preserve"> / </w:t>
-      </w:r>
-      <w:proofErr w:type="spellStart"/>
-      <w:r>
-        <w:t>Flyway</w:t>
-      </w:r>
-      <w:proofErr w:type="spellEnd"/>
-      <w:r>
-        <w:t>,</w:t>
-      </w:r>
-      <w:r>
-        <w:t xml:space="preserve"> </w:t>
-      </w:r>
-      <w:r>
-        <w:t xml:space="preserve">JPA </w:t>
-      </w:r>
-      <w:proofErr w:type="spellStart"/>
-      <w:r>
-        <w:t>Hibernate</w:t>
-      </w:r>
-      <w:proofErr w:type="spellEnd"/>
-      <w:r>
-        <w:t>, Maven</w:t>
-      </w:r>
-    </w:p>
-    <w:p>
-      <w:pPr>
-        <w:jc w:val="both"/>
-      </w:pPr>
-    </w:p>
-    <w:p>
-      <w:pPr>
-        <w:jc w:val="both"/>
-      </w:pPr>
-      <w:r>
-        <w:rPr>
-          <w:b/>
-          <w:bCs/>
-        </w:rPr>
-        <w:t>Objetivo:</w:t>
-      </w:r>
-      <w:r>
-        <w:t xml:space="preserve"> Plasmar los conocimientos adquiridos en un proyecto de la vida real que me permita seguir practicando y aprendiendo sobre programación; demostrar por medio de un proyecto personal mis habilidades como programadora. </w:t>
-      </w:r>
-    </w:p>
-    <w:p>
-      <w:pPr>
-        <w:jc w:val="both"/>
-      </w:pPr>
-    </w:p>
-    <w:p>
-      <w:pPr>
-        <w:jc w:val="both"/>
-      </w:pPr>
-      <w:r>
-        <w:rPr>
-          <w:b/>
-          <w:bCs/>
-        </w:rPr>
-        <w:t>Características del proyecto:</w:t>
-      </w:r>
-      <w:r>
-        <w:t xml:space="preserve"> Sistema que permite gestionar </w:t>
-      </w:r>
-      <w:r>
-        <w:t xml:space="preserve">la </w:t>
-      </w:r>
-      <w:r>
-        <w:t>compra</w:t>
-      </w:r>
-      <w:r>
-        <w:t xml:space="preserve"> y </w:t>
-      </w:r>
-      <w:r>
-        <w:t>venta</w:t>
-      </w:r>
-      <w:r>
-        <w:t xml:space="preserve"> de criptomonedas </w:t>
-      </w:r>
-      <w:r>
-        <w:t>en</w:t>
-      </w:r>
-      <w:r>
-        <w:t xml:space="preserve"> un Exchange ficticio. </w:t>
-      </w:r>
-    </w:p>
-    <w:p/>
-    <w:p>
-      <w:pPr>
-        <w:spacing w:after="0"/>
-        <w:jc w:val="both"/>
-      </w:pPr>
-      <w:r>
-        <w:rPr>
-          <w:b/>
-          <w:bCs/>
-        </w:rPr>
-        <w:t>Autora:</w:t>
-      </w:r>
-      <w:r>
-        <w:t xml:space="preserve"> </w:t>
-      </w:r>
-      <w:r>
-        <w:t>María Raquel Martínez Urrutia</w:t>
-      </w:r>
-    </w:p>
-    <w:p>
-      <w:pPr>
-        <w:spacing w:after="0"/>
-        <w:jc w:val="both"/>
-      </w:pPr>
-      <w:r>
-        <w:t>Estudiante de Ing. en Desarrollo de Software</w:t>
-      </w:r>
-      <w:r>
-        <w:t xml:space="preserve"> en UnADM</w:t>
-      </w:r>
-    </w:p>
-    <w:p>
-      <w:pPr>
-        <w:spacing w:after="0"/>
-        <w:jc w:val="both"/>
-      </w:pPr>
-      <w:r>
-        <w:rPr>
-          <w:b/>
-          <w:bCs/>
-        </w:rPr>
-        <w:t>LinkedIn</w:t>
-      </w:r>
-      <w:r>
-        <w:rPr>
-          <w:b/>
-          <w:bCs/>
-        </w:rPr>
-        <w:t>:</w:t>
-      </w:r>
-      <w:r>
-        <w:t xml:space="preserve"> </w:t>
-      </w:r>
-      <w:r>
-        <w:t>www.linkedin.com/in/raqmartinez</w:t>
-      </w:r>
-    </w:p>
-    <w:p>
-      <w:pPr>
-        <w:spacing w:after="0"/>
-        <w:jc w:val="both"/>
-      </w:pPr>
-      <w:r>
-        <w:rPr>
-          <w:b/>
-          <w:bCs/>
-        </w:rPr>
-        <w:t>Email:</w:t>
-      </w:r>
-      <w:r>
-        <w:t xml:space="preserve"> </w:t>
-      </w:r>
-      <w:hyperlink r:id="rId6" w:history="1">
+    </w:p>
+    <w:p>
+      <w:pPr>
+        <w:pStyle w:val="Descripcin"/>
+      </w:pPr>
+      <w:r>
+        <w:t xml:space="preserve">Ilustración </w:t>
+      </w:r>
+      <w:fldSimple w:instr=" SEQ Ilustración \* ARABIC ">
         <w:r>
           <w:rPr>
-            <w:rStyle w:val="Hipervnculo"/>
-            <w:color w:val="auto"/>
-            <w:u w:val="none"/>
+            <w:noProof/>
           </w:rPr>
-          <w:t>meztinea.dev@gmail.com</w:t>
+          <w:t>1</w:t>
         </w:r>
-      </w:hyperlink>
+      </w:fldSimple>
+      <w:r>
+        <w:t xml:space="preserve">. </w:t>
+      </w:r>
+      <w:r>
+        <w:t>Diagrama R</w:t>
+      </w:r>
+      <w:r>
+        <w:t>elacional</w:t>
+      </w:r>
+      <w:r>
+        <w:t xml:space="preserve"> de la base de datos</w:t>
+      </w:r>
+      <w:r>
+        <w:t>.</w:t>
+      </w:r>
     </w:p>
     <w:p/>
     <w:p>
-      <w:r>
-        <w:br w:type="page"/>
-      </w:r>
-    </w:p>
-    <w:p>
-      <w:pPr>
-        <w:pStyle w:val="Ttulo1"/>
-      </w:pPr>
-      <w:r>
+      <w:pPr>
+        <w:pStyle w:val="NormalWeb"/>
+      </w:pPr>
+    </w:p>
+    <w:p>
+      <w:pPr>
+        <w:pStyle w:val="NormalWeb"/>
+        <w:keepNext/>
+      </w:pPr>
+    </w:p>
+    <w:p>
+      <w:pPr>
+        <w:pStyle w:val="Ttulo2"/>
+      </w:pPr>
+      <w:r>
+        <w:t>Modelado a partir de UML</w:t>
+      </w:r>
+    </w:p>
+    <w:p>
+      <w:pPr>
+        <w:pStyle w:val="NormalWeb"/>
+        <w:keepNext/>
+        <w:spacing w:line="360" w:lineRule="auto"/>
+        <w:jc w:val="both"/>
+        <w:rPr>
+          <w:rFonts w:ascii="Arial" w:hAnsi="Arial" w:cs="Arial"/>
+          <w:sz w:val="22"/>
+          <w:szCs w:val="22"/>
+        </w:rPr>
+      </w:pPr>
+      <w:r>
+        <w:rPr>
+          <w:rFonts w:ascii="Arial" w:hAnsi="Arial" w:cs="Arial"/>
+          <w:sz w:val="22"/>
+          <w:szCs w:val="22"/>
+        </w:rPr>
+        <w:t xml:space="preserve">Se identificaron las entidades para el desarrollo del sistema y se plasmaron en el siguiente diagrama de clases. </w:t>
+      </w:r>
+      <w:r>
+        <w:rPr>
+          <w:rFonts w:ascii="Arial" w:hAnsi="Arial" w:cs="Arial"/>
+          <w:sz w:val="22"/>
+          <w:szCs w:val="22"/>
+        </w:rPr>
+        <w:t>El diagrama de clases permitirá identificar cómo se relacionan los objetos entre sí</w:t>
+      </w:r>
+      <w:r>
+        <w:rPr>
+          <w:rFonts w:ascii="Arial" w:hAnsi="Arial" w:cs="Arial"/>
+          <w:sz w:val="22"/>
+          <w:szCs w:val="22"/>
+        </w:rPr>
+        <w:t xml:space="preserve">, cuáles son sus atributos y métodos. </w:t>
+      </w:r>
+    </w:p>
+    <w:p>
+      <w:pPr>
+        <w:keepNext/>
+      </w:pPr>
+      <w:r>
+        <w:rPr>
+          <w:noProof/>
+        </w:rPr>
+        <w:drawing>
+          <wp:inline distT="0" distB="0" distL="0" distR="0" wp14:anchorId="1D97E0B8" wp14:editId="09BB9784">
+            <wp:extent cx="5612130" cy="4469765"/>
+            <wp:effectExtent l="0" t="0" r="7620" b="6985"/>
+            <wp:docPr id="825512170" name="Imagen 4" descr="Diagrama&#10;&#10;Descripción generada automáticamente"/>
+            <wp:cNvGraphicFramePr>
+              <a:graphicFrameLocks xmlns:a="http://schemas.openxmlformats.org/drawingml/2006/main" noChangeAspect="1"/>
+            </wp:cNvGraphicFramePr>
+            <a:graphic xmlns:a="http://schemas.openxmlformats.org/drawingml/2006/main">
+              <a:graphicData uri="http://schemas.openxmlformats.org/drawingml/2006/picture">
+                <pic:pic xmlns:pic="http://schemas.openxmlformats.org/drawingml/2006/picture">
+                  <pic:nvPicPr>
+                    <pic:cNvPr id="825512170" name="Imagen 4" descr="Diagrama&#10;&#10;Descripción generada automáticamente"/>
+                    <pic:cNvPicPr>
+                      <a:picLocks noChangeAspect="1" noChangeArrowheads="1"/>
+                    </pic:cNvPicPr>
+                  </pic:nvPicPr>
+                  <pic:blipFill>
+                    <a:blip r:embed="rId8">
+                      <a:extLst>
+                        <a:ext uri="{28A0092B-C50C-407E-A947-70E740481C1C}">
+                          <a14:useLocalDpi xmlns:a14="http://schemas.microsoft.com/office/drawing/2010/main" val="0"/>
+                        </a:ext>
+                      </a:extLst>
+                    </a:blip>
+                    <a:srcRect/>
+                    <a:stretch>
+                      <a:fillRect/>
+                    </a:stretch>
+                  </pic:blipFill>
+                  <pic:spPr bwMode="auto">
+                    <a:xfrm>
+                      <a:off x="0" y="0"/>
+                      <a:ext cx="5612130" cy="4469765"/>
+                    </a:xfrm>
+                    <a:prstGeom prst="rect">
+                      <a:avLst/>
+                    </a:prstGeom>
+                    <a:noFill/>
+                    <a:ln>
+                      <a:noFill/>
+                    </a:ln>
+                  </pic:spPr>
+                </pic:pic>
+              </a:graphicData>
+            </a:graphic>
+          </wp:inline>
+        </w:drawing>
+      </w:r>
+    </w:p>
+    <w:p>
+      <w:pPr>
+        <w:pStyle w:val="Descripcin"/>
+      </w:pPr>
+      <w:r>
+        <w:t xml:space="preserve">Ilustración </w:t>
+      </w:r>
+      <w:fldSimple w:instr=" SEQ Ilustración \* ARABIC ">
+        <w:r>
+          <w:rPr>
+            <w:noProof/>
+          </w:rPr>
+          <w:t>2</w:t>
+        </w:r>
+      </w:fldSimple>
+      <w:r>
+        <w:t>. Diagrama de clases.</w:t>
+      </w:r>
+    </w:p>
+    <w:p/>
+    <w:p>
+      <w:pPr>
+        <w:spacing w:line="360" w:lineRule="auto"/>
+        <w:jc w:val="both"/>
+        <w:rPr>
+          <w:rFonts w:ascii="Arial" w:hAnsi="Arial" w:cs="Arial"/>
+        </w:rPr>
+      </w:pPr>
+      <w:r>
+        <w:rPr>
+          <w:rFonts w:ascii="Arial" w:hAnsi="Arial" w:cs="Arial"/>
+        </w:rPr>
+        <w:t xml:space="preserve">Con base en los requerimientos funcionales identificados, se elaboró el diagrama de casos de uso que permite tener una visión clara sobre la interacción del usuario con el sistema. </w:t>
+      </w:r>
+    </w:p>
+    <w:p>
+      <w:pPr>
+        <w:keepNext/>
+      </w:pPr>
+      <w:r>
+        <w:rPr>
+          <w:noProof/>
+        </w:rPr>
         <w:lastRenderedPageBreak/>
-        <w:t>Requerimientos del Sistema</w:t>
-      </w:r>
-    </w:p>
-    <w:p>
-      <w:r>
-        <w:t>El Exchange permite a los usuarios registrarse en el sistema para tener una cuenta propia en la que pueden realizar compras y ventas de las criptomonedas disponibles</w:t>
-      </w:r>
-      <w:r>
-        <w:t>.</w:t>
+        <w:drawing>
+          <wp:inline distT="0" distB="0" distL="0" distR="0" wp14:anchorId="5EDF6EC7" wp14:editId="21362A44">
+            <wp:extent cx="5612130" cy="4398010"/>
+            <wp:effectExtent l="0" t="0" r="7620" b="2540"/>
+            <wp:docPr id="1767169297" name="Imagen 6" descr="Diagrama&#10;&#10;Descripción generada automáticamente"/>
+            <wp:cNvGraphicFramePr>
+              <a:graphicFrameLocks xmlns:a="http://schemas.openxmlformats.org/drawingml/2006/main" noChangeAspect="1"/>
+            </wp:cNvGraphicFramePr>
+            <a:graphic xmlns:a="http://schemas.openxmlformats.org/drawingml/2006/main">
+              <a:graphicData uri="http://schemas.openxmlformats.org/drawingml/2006/picture">
+                <pic:pic xmlns:pic="http://schemas.openxmlformats.org/drawingml/2006/picture">
+                  <pic:nvPicPr>
+                    <pic:cNvPr id="1767169297" name="Imagen 6" descr="Diagrama&#10;&#10;Descripción generada automáticamente"/>
+                    <pic:cNvPicPr>
+                      <a:picLocks noChangeAspect="1" noChangeArrowheads="1"/>
+                    </pic:cNvPicPr>
+                  </pic:nvPicPr>
+                  <pic:blipFill>
+                    <a:blip r:embed="rId9">
+                      <a:extLst>
+                        <a:ext uri="{28A0092B-C50C-407E-A947-70E740481C1C}">
+                          <a14:useLocalDpi xmlns:a14="http://schemas.microsoft.com/office/drawing/2010/main" val="0"/>
+                        </a:ext>
+                      </a:extLst>
+                    </a:blip>
+                    <a:srcRect/>
+                    <a:stretch>
+                      <a:fillRect/>
+                    </a:stretch>
+                  </pic:blipFill>
+                  <pic:spPr bwMode="auto">
+                    <a:xfrm>
+                      <a:off x="0" y="0"/>
+                      <a:ext cx="5612130" cy="4398010"/>
+                    </a:xfrm>
+                    <a:prstGeom prst="rect">
+                      <a:avLst/>
+                    </a:prstGeom>
+                    <a:noFill/>
+                    <a:ln>
+                      <a:noFill/>
+                    </a:ln>
+                  </pic:spPr>
+                </pic:pic>
+              </a:graphicData>
+            </a:graphic>
+          </wp:inline>
+        </w:drawing>
+      </w:r>
+    </w:p>
+    <w:p>
+      <w:pPr>
+        <w:pStyle w:val="Descripcin"/>
+      </w:pPr>
+      <w:r>
+        <w:t xml:space="preserve">Ilustración </w:t>
+      </w:r>
+      <w:fldSimple w:instr=" SEQ Ilustración \* ARABIC ">
+        <w:r>
+          <w:rPr>
+            <w:noProof/>
+          </w:rPr>
+          <w:t>3</w:t>
+        </w:r>
+      </w:fldSimple>
+      <w:r>
+        <w:t>. Diagrama de casos de uso.</w:t>
       </w:r>
     </w:p>
     <w:p/>
@@ -491,439 +1653,369 @@
         <w:pStyle w:val="Ttulo2"/>
       </w:pPr>
       <w:r>
-        <w:t>Requerimientos funcionales y no funcionales</w:t>
-      </w:r>
-    </w:p>
-    <w:p/>
-    <w:p>
-      <w:r>
-        <w:t>Con base en l</w:t>
-      </w:r>
-      <w:r>
-        <w:t>as</w:t>
-      </w:r>
-      <w:r>
+        <w:t xml:space="preserve">Gestión del Proyecto </w:t>
+      </w:r>
+      <w:r>
+        <w:t>(</w:t>
+      </w:r>
+      <w:r>
+        <w:t>SCRUM</w:t>
+      </w:r>
+      <w:r>
+        <w:t>)</w:t>
+      </w:r>
+    </w:p>
+    <w:p>
+      <w:pPr>
+        <w:rPr>
+          <w:b/>
+          <w:bCs/>
+        </w:rPr>
+      </w:pPr>
+    </w:p>
+    <w:p>
+      <w:pPr>
+        <w:rPr>
+          <w:b/>
+          <w:bCs/>
+        </w:rPr>
+      </w:pPr>
+      <w:r>
+        <w:rPr>
+          <w:b/>
+          <w:bCs/>
+        </w:rPr>
+        <w:t>Sprint 1</w:t>
+      </w:r>
+      <w:r>
+        <w:rPr>
+          <w:b/>
+          <w:bCs/>
+        </w:rPr>
+        <w:t xml:space="preserve"> -</w:t>
+      </w:r>
+      <w:r>
+        <w:rPr>
+          <w:b/>
+          <w:bCs/>
+        </w:rPr>
+        <w:t xml:space="preserve"> Definición del proyecto Pt 1 (</w:t>
+      </w:r>
+      <w:r>
+        <w:rPr>
+          <w:b/>
+          <w:bCs/>
+        </w:rPr>
+        <w:t xml:space="preserve">1 </w:t>
+      </w:r>
+      <w:r>
+        <w:rPr>
+          <w:b/>
+          <w:bCs/>
+        </w:rPr>
+        <w:t>Seman</w:t>
+      </w:r>
+      <w:r>
+        <w:rPr>
+          <w:b/>
+          <w:bCs/>
+        </w:rPr>
+        <w:t>a</w:t>
+      </w:r>
+      <w:r>
+        <w:rPr>
+          <w:b/>
+          <w:bCs/>
+        </w:rPr>
+        <w:t xml:space="preserve">) </w:t>
+      </w:r>
+      <w:r>
+        <w:rPr>
+          <w:b/>
+          <w:bCs/>
+        </w:rPr>
+        <w:t>18</w:t>
+      </w:r>
+      <w:r>
+        <w:rPr>
+          <w:b/>
+          <w:bCs/>
+        </w:rPr>
+        <w:t>-</w:t>
+      </w:r>
+      <w:r>
+        <w:rPr>
+          <w:b/>
+          <w:bCs/>
+        </w:rPr>
+        <w:t>2</w:t>
+      </w:r>
+      <w:r>
+        <w:rPr>
+          <w:b/>
+          <w:bCs/>
+        </w:rPr>
+        <w:t>4</w:t>
+      </w:r>
+      <w:r>
+        <w:rPr>
+          <w:b/>
+          <w:bCs/>
+        </w:rPr>
         <w:t xml:space="preserve"> </w:t>
       </w:r>
       <w:r>
-        <w:t>características del sistema</w:t>
-      </w:r>
-      <w:r>
-        <w:t xml:space="preserve"> se han identificado los requerimientos</w:t>
-      </w:r>
-      <w:r>
-        <w:t xml:space="preserve"> </w:t>
-      </w:r>
-      <w:r>
-        <w:t>funcionales y no funcionales que guiar</w:t>
-      </w:r>
-      <w:r>
-        <w:t>án</w:t>
-      </w:r>
-      <w:r>
-        <w:t xml:space="preserve"> la realización del proyecto. </w:t>
-      </w:r>
-    </w:p>
-    <w:p/>
-    <w:p>
-      <w:pPr>
-        <w:rPr>
-          <w:b/>
-          <w:bCs/>
-          <w:sz w:val="24"/>
-          <w:szCs w:val="24"/>
-        </w:rPr>
-      </w:pPr>
-      <w:r>
-        <w:rPr>
-          <w:b/>
-          <w:bCs/>
-          <w:sz w:val="24"/>
-          <w:szCs w:val="24"/>
-        </w:rPr>
-        <w:t>Requerimientos funcionales</w:t>
-      </w:r>
-    </w:p>
-    <w:p>
-      <w:pPr>
+        <w:rPr>
+          <w:b/>
+          <w:bCs/>
+        </w:rPr>
+        <w:t>diciembre 2024</w:t>
+      </w:r>
+    </w:p>
+    <w:p>
+      <w:pPr>
+        <w:pStyle w:val="Prrafodelista"/>
         <w:numPr>
           <w:ilvl w:val="0"/>
-          <w:numId w:val="2"/>
+          <w:numId w:val="1"/>
         </w:numPr>
-        <w:spacing w:before="100" w:beforeAutospacing="1" w:after="100" w:afterAutospacing="1" w:line="240" w:lineRule="auto"/>
-        <w:rPr>
-          <w:rFonts w:ascii="Arial" w:eastAsia="Times New Roman" w:hAnsi="Arial" w:cs="Arial"/>
-          <w:kern w:val="0"/>
-          <w:sz w:val="24"/>
-          <w:szCs w:val="24"/>
-          <w:lang w:eastAsia="es-MX"/>
-          <w14:ligatures w14:val="none"/>
-        </w:rPr>
-      </w:pPr>
-      <w:r>
-        <w:rPr>
-          <w:rFonts w:ascii="Arial" w:eastAsia="Times New Roman" w:hAnsi="Arial" w:cs="Arial"/>
-          <w:kern w:val="0"/>
-          <w:sz w:val="24"/>
-          <w:szCs w:val="24"/>
-          <w:lang w:eastAsia="es-MX"/>
-          <w14:ligatures w14:val="none"/>
-        </w:rPr>
-        <w:t xml:space="preserve">Es necesario que el sistema </w:t>
-      </w:r>
-      <w:r>
-        <w:rPr>
-          <w:rFonts w:ascii="Arial" w:eastAsia="Times New Roman" w:hAnsi="Arial" w:cs="Arial"/>
-          <w:kern w:val="0"/>
-          <w:sz w:val="24"/>
-          <w:szCs w:val="24"/>
-          <w:lang w:eastAsia="es-MX"/>
-          <w14:ligatures w14:val="none"/>
-        </w:rPr>
-        <w:t>permita crear y gestionar cuentas de usuario.</w:t>
-      </w:r>
-    </w:p>
-    <w:p>
-      <w:pPr>
+        <w:rPr>
+          <w:rFonts w:ascii="Arial" w:hAnsi="Arial" w:cs="Arial"/>
+        </w:rPr>
+      </w:pPr>
+      <w:r>
+        <w:rPr>
+          <w:rFonts w:ascii="Arial" w:hAnsi="Arial" w:cs="Arial"/>
+        </w:rPr>
+        <w:t>Documentar las especificaciones del proyecto.</w:t>
+      </w:r>
+    </w:p>
+    <w:p>
+      <w:pPr>
+        <w:pStyle w:val="Prrafodelista"/>
         <w:numPr>
           <w:ilvl w:val="0"/>
-          <w:numId w:val="2"/>
+          <w:numId w:val="1"/>
         </w:numPr>
-        <w:spacing w:before="100" w:beforeAutospacing="1" w:after="100" w:afterAutospacing="1" w:line="240" w:lineRule="auto"/>
-        <w:rPr>
-          <w:rFonts w:ascii="Arial" w:eastAsia="Times New Roman" w:hAnsi="Arial" w:cs="Arial"/>
-          <w:kern w:val="0"/>
-          <w:sz w:val="24"/>
-          <w:szCs w:val="24"/>
-          <w:lang w:eastAsia="es-MX"/>
-          <w14:ligatures w14:val="none"/>
-        </w:rPr>
-      </w:pPr>
-      <w:r>
-        <w:rPr>
-          <w:rFonts w:ascii="Arial" w:eastAsia="Times New Roman" w:hAnsi="Arial" w:cs="Arial"/>
-          <w:kern w:val="0"/>
-          <w:sz w:val="24"/>
-          <w:szCs w:val="24"/>
-          <w:lang w:eastAsia="es-MX"/>
-          <w14:ligatures w14:val="none"/>
-        </w:rPr>
-        <w:t>El sistema debe permitir a los usuarios consultar, depositar y retirar criptomonedas</w:t>
-      </w:r>
-      <w:r>
-        <w:rPr>
-          <w:rFonts w:ascii="Arial" w:eastAsia="Times New Roman" w:hAnsi="Arial" w:cs="Arial"/>
-          <w:kern w:val="0"/>
-          <w:sz w:val="24"/>
-          <w:szCs w:val="24"/>
-          <w:lang w:eastAsia="es-MX"/>
-          <w14:ligatures w14:val="none"/>
-        </w:rPr>
-        <w:t>.</w:t>
-      </w:r>
-    </w:p>
-    <w:p>
-      <w:pPr>
+        <w:rPr>
+          <w:rFonts w:ascii="Arial" w:hAnsi="Arial" w:cs="Arial"/>
+        </w:rPr>
+      </w:pPr>
+      <w:r>
+        <w:rPr>
+          <w:rFonts w:ascii="Arial" w:hAnsi="Arial" w:cs="Arial"/>
+        </w:rPr>
+        <w:t>Establecer los requisitos funcionales y no funcionales del proyecto.</w:t>
+      </w:r>
+    </w:p>
+    <w:p/>
+    <w:p>
+      <w:pPr>
+        <w:rPr>
+          <w:b/>
+          <w:bCs/>
+        </w:rPr>
+      </w:pPr>
+      <w:r>
+        <w:rPr>
+          <w:b/>
+          <w:bCs/>
+        </w:rPr>
+        <w:t>Sprint 2 - Definición del proyecto Pt 2 (</w:t>
+      </w:r>
+      <w:r>
+        <w:rPr>
+          <w:b/>
+          <w:bCs/>
+        </w:rPr>
+        <w:t xml:space="preserve">1 </w:t>
+      </w:r>
+      <w:r>
+        <w:rPr>
+          <w:b/>
+          <w:bCs/>
+        </w:rPr>
+        <w:t xml:space="preserve">Semana) </w:t>
+      </w:r>
+      <w:r>
+        <w:rPr>
+          <w:b/>
+          <w:bCs/>
+        </w:rPr>
+        <w:t>25</w:t>
+      </w:r>
+      <w:r>
+        <w:rPr>
+          <w:b/>
+          <w:bCs/>
+        </w:rPr>
+        <w:t>-</w:t>
+      </w:r>
+      <w:r>
+        <w:rPr>
+          <w:b/>
+          <w:bCs/>
+        </w:rPr>
+        <w:t>31</w:t>
+      </w:r>
+      <w:r>
+        <w:rPr>
+          <w:b/>
+          <w:bCs/>
+        </w:rPr>
+        <w:t xml:space="preserve"> </w:t>
+      </w:r>
+      <w:r>
+        <w:rPr>
+          <w:b/>
+          <w:bCs/>
+        </w:rPr>
+        <w:t>diciembre 2024</w:t>
+      </w:r>
+    </w:p>
+    <w:p>
+      <w:pPr>
+        <w:pStyle w:val="Prrafodelista"/>
         <w:numPr>
           <w:ilvl w:val="0"/>
-          <w:numId w:val="2"/>
+          <w:numId w:val="1"/>
         </w:numPr>
-        <w:spacing w:before="100" w:beforeAutospacing="1" w:after="100" w:afterAutospacing="1" w:line="240" w:lineRule="auto"/>
-        <w:rPr>
-          <w:rFonts w:ascii="Arial" w:eastAsia="Times New Roman" w:hAnsi="Arial" w:cs="Arial"/>
-          <w:kern w:val="0"/>
-          <w:sz w:val="24"/>
-          <w:szCs w:val="24"/>
-          <w:lang w:eastAsia="es-MX"/>
-          <w14:ligatures w14:val="none"/>
-        </w:rPr>
-      </w:pPr>
-      <w:r>
-        <w:rPr>
-          <w:rFonts w:ascii="Arial" w:eastAsia="Times New Roman" w:hAnsi="Arial" w:cs="Arial"/>
-          <w:kern w:val="0"/>
-          <w:sz w:val="24"/>
-          <w:szCs w:val="24"/>
-          <w:lang w:eastAsia="es-MX"/>
-          <w14:ligatures w14:val="none"/>
-        </w:rPr>
-        <w:t>El sistema debe permitir a los usuarios comprar y vender criptomonedas.</w:t>
-      </w:r>
-    </w:p>
-    <w:p>
-      <w:pPr>
+        <w:rPr>
+          <w:rFonts w:ascii="Arial" w:hAnsi="Arial" w:cs="Arial"/>
+        </w:rPr>
+      </w:pPr>
+      <w:r>
+        <w:rPr>
+          <w:rFonts w:ascii="Arial" w:hAnsi="Arial" w:cs="Arial"/>
+        </w:rPr>
+        <w:t>Definir la arquitectura que seguirá el proyecto.</w:t>
+      </w:r>
+    </w:p>
+    <w:p>
+      <w:pPr>
+        <w:pStyle w:val="Prrafodelista"/>
         <w:numPr>
           <w:ilvl w:val="0"/>
-          <w:numId w:val="2"/>
+          <w:numId w:val="1"/>
         </w:numPr>
-        <w:spacing w:before="100" w:beforeAutospacing="1" w:after="100" w:afterAutospacing="1" w:line="240" w:lineRule="auto"/>
-        <w:rPr>
-          <w:rFonts w:ascii="Arial" w:eastAsia="Times New Roman" w:hAnsi="Arial" w:cs="Arial"/>
-          <w:kern w:val="0"/>
-          <w:sz w:val="24"/>
-          <w:szCs w:val="24"/>
-          <w:lang w:eastAsia="es-MX"/>
-          <w14:ligatures w14:val="none"/>
-        </w:rPr>
-      </w:pPr>
-      <w:r>
-        <w:rPr>
-          <w:rFonts w:ascii="Arial" w:eastAsia="Times New Roman" w:hAnsi="Arial" w:cs="Arial"/>
-          <w:kern w:val="0"/>
-          <w:sz w:val="24"/>
-          <w:szCs w:val="24"/>
-          <w:lang w:eastAsia="es-MX"/>
-          <w14:ligatures w14:val="none"/>
-        </w:rPr>
-        <w:t>El sistema debe mostrar a los usuarios el precio de las criptomonedas en tiempo real.</w:t>
-      </w:r>
-    </w:p>
-    <w:p>
-      <w:pPr>
+        <w:rPr>
+          <w:rFonts w:ascii="Arial" w:hAnsi="Arial" w:cs="Arial"/>
+        </w:rPr>
+      </w:pPr>
+      <w:r>
+        <w:rPr>
+          <w:rFonts w:ascii="Arial" w:hAnsi="Arial" w:cs="Arial"/>
+        </w:rPr>
+        <w:t>Definir la estructura de la base de datos.</w:t>
+      </w:r>
+    </w:p>
+    <w:p/>
+    <w:p>
+      <w:pPr>
+        <w:rPr>
+          <w:b/>
+          <w:bCs/>
+        </w:rPr>
+      </w:pPr>
+      <w:r>
+        <w:rPr>
+          <w:b/>
+          <w:bCs/>
+        </w:rPr>
+        <w:t>Sprint 3 - Creación de</w:t>
+      </w:r>
+      <w:r>
+        <w:rPr>
+          <w:b/>
+          <w:bCs/>
+        </w:rPr>
+        <w:t xml:space="preserve"> la</w:t>
+      </w:r>
+      <w:r>
+        <w:rPr>
+          <w:b/>
+          <w:bCs/>
+        </w:rPr>
+        <w:t xml:space="preserve"> arquitect</w:t>
+      </w:r>
+      <w:r>
+        <w:rPr>
+          <w:b/>
+          <w:bCs/>
+        </w:rPr>
+        <w:t>ura</w:t>
+      </w:r>
+      <w:r>
+        <w:rPr>
+          <w:b/>
+          <w:bCs/>
+        </w:rPr>
+        <w:t xml:space="preserve"> del proyecto</w:t>
+      </w:r>
+      <w:r>
+        <w:rPr>
+          <w:b/>
+          <w:bCs/>
+        </w:rPr>
+        <w:t xml:space="preserve"> y</w:t>
+      </w:r>
+      <w:r>
+        <w:rPr>
+          <w:b/>
+          <w:bCs/>
+        </w:rPr>
+        <w:t xml:space="preserve"> la B</w:t>
+      </w:r>
+      <w:r>
+        <w:rPr>
+          <w:b/>
+          <w:bCs/>
+        </w:rPr>
+        <w:t>ase de Datos.</w:t>
+      </w:r>
+    </w:p>
+    <w:p>
+      <w:pPr>
+        <w:pStyle w:val="Prrafodelista"/>
         <w:numPr>
           <w:ilvl w:val="0"/>
-          <w:numId w:val="2"/>
+          <w:numId w:val="1"/>
         </w:numPr>
-        <w:spacing w:before="100" w:beforeAutospacing="1" w:after="100" w:afterAutospacing="1" w:line="240" w:lineRule="auto"/>
-        <w:rPr>
-          <w:rFonts w:ascii="Arial" w:eastAsia="Times New Roman" w:hAnsi="Arial" w:cs="Arial"/>
-          <w:kern w:val="0"/>
-          <w:sz w:val="24"/>
-          <w:szCs w:val="24"/>
-          <w:lang w:eastAsia="es-MX"/>
-          <w14:ligatures w14:val="none"/>
-        </w:rPr>
-      </w:pPr>
-      <w:r>
-        <w:rPr>
-          <w:rFonts w:ascii="Arial" w:eastAsia="Times New Roman" w:hAnsi="Arial" w:cs="Arial"/>
-          <w:kern w:val="0"/>
-          <w:sz w:val="24"/>
-          <w:szCs w:val="24"/>
-          <w:lang w:eastAsia="es-MX"/>
-          <w14:ligatures w14:val="none"/>
-        </w:rPr>
-        <w:t>Se debe contar con un historial de transacciones para cada usuario.</w:t>
-      </w:r>
-    </w:p>
-    <w:p/>
-    <w:p>
-      <w:pPr>
-        <w:rPr>
-          <w:b/>
-          <w:bCs/>
-          <w:sz w:val="24"/>
-          <w:szCs w:val="24"/>
-        </w:rPr>
-      </w:pPr>
-      <w:r>
-        <w:rPr>
-          <w:b/>
-          <w:bCs/>
-          <w:sz w:val="24"/>
-          <w:szCs w:val="24"/>
-        </w:rPr>
-        <w:t>Requerimientos no funcionales</w:t>
-      </w:r>
-    </w:p>
-    <w:p>
-      <w:pPr>
+        <w:rPr>
+          <w:rFonts w:ascii="Arial" w:hAnsi="Arial" w:cs="Arial"/>
+        </w:rPr>
+      </w:pPr>
+      <w:r>
+        <w:rPr>
+          <w:rFonts w:ascii="Arial" w:hAnsi="Arial" w:cs="Arial"/>
+        </w:rPr>
+        <w:t>Crear la arquitectura del proyecto para comenzar a desarrollar el código.</w:t>
+      </w:r>
+    </w:p>
+    <w:p>
+      <w:pPr>
+        <w:pStyle w:val="Prrafodelista"/>
         <w:numPr>
           <w:ilvl w:val="0"/>
-          <w:numId w:val="3"/>
+          <w:numId w:val="1"/>
         </w:numPr>
-        <w:spacing w:before="100" w:beforeAutospacing="1" w:after="100" w:afterAutospacing="1" w:line="240" w:lineRule="auto"/>
-        <w:rPr>
-          <w:rFonts w:ascii="Arial" w:eastAsia="Times New Roman" w:hAnsi="Arial" w:cs="Arial"/>
-          <w:kern w:val="0"/>
-          <w:sz w:val="24"/>
-          <w:szCs w:val="24"/>
-          <w:lang w:eastAsia="es-MX"/>
-          <w14:ligatures w14:val="none"/>
-        </w:rPr>
-      </w:pPr>
-      <w:r>
-        <w:rPr>
-          <w:rFonts w:ascii="Arial" w:eastAsia="Times New Roman" w:hAnsi="Arial" w:cs="Arial"/>
-          <w:kern w:val="0"/>
-          <w:sz w:val="24"/>
-          <w:szCs w:val="24"/>
-          <w:lang w:eastAsia="es-MX"/>
-          <w14:ligatures w14:val="none"/>
-        </w:rPr>
-        <w:t>Es necesario que el sistema se conecte con una base de datos para almacenar la información de manera persistente y permita consultar los datos en el futuro.</w:t>
-      </w:r>
-    </w:p>
-    <w:p>
-      <w:pPr>
-        <w:numPr>
-          <w:ilvl w:val="0"/>
-          <w:numId w:val="3"/>
-        </w:numPr>
-        <w:spacing w:before="100" w:beforeAutospacing="1" w:after="100" w:afterAutospacing="1" w:line="240" w:lineRule="auto"/>
-        <w:rPr>
-          <w:rFonts w:ascii="Arial" w:eastAsia="Times New Roman" w:hAnsi="Arial" w:cs="Arial"/>
-          <w:kern w:val="0"/>
-          <w:sz w:val="24"/>
-          <w:szCs w:val="24"/>
-          <w:lang w:eastAsia="es-MX"/>
-          <w14:ligatures w14:val="none"/>
-        </w:rPr>
-      </w:pPr>
-      <w:r>
-        <w:rPr>
-          <w:rFonts w:ascii="Arial" w:eastAsia="Times New Roman" w:hAnsi="Arial" w:cs="Arial"/>
-          <w:kern w:val="0"/>
-          <w:sz w:val="24"/>
-          <w:szCs w:val="24"/>
-          <w:lang w:eastAsia="es-MX"/>
-          <w14:ligatures w14:val="none"/>
-        </w:rPr>
-        <w:t>El sistema debe contar con una arquitectura que permita realizar mantenimiento de manera fácil y eficaz.</w:t>
-      </w:r>
-    </w:p>
-    <w:p>
-      <w:pPr>
-        <w:numPr>
-          <w:ilvl w:val="0"/>
-          <w:numId w:val="3"/>
-        </w:numPr>
-        <w:spacing w:before="100" w:beforeAutospacing="1" w:after="100" w:afterAutospacing="1" w:line="240" w:lineRule="auto"/>
-        <w:rPr>
-          <w:rFonts w:ascii="Arial" w:eastAsia="Times New Roman" w:hAnsi="Arial" w:cs="Arial"/>
-          <w:kern w:val="0"/>
-          <w:sz w:val="24"/>
-          <w:szCs w:val="24"/>
-          <w:lang w:eastAsia="es-MX"/>
-          <w14:ligatures w14:val="none"/>
-        </w:rPr>
-      </w:pPr>
-      <w:r>
-        <w:rPr>
-          <w:rFonts w:ascii="Arial" w:eastAsia="Times New Roman" w:hAnsi="Arial" w:cs="Arial"/>
-          <w:kern w:val="0"/>
-          <w:sz w:val="24"/>
-          <w:szCs w:val="24"/>
-          <w:lang w:eastAsia="es-MX"/>
-          <w14:ligatures w14:val="none"/>
-        </w:rPr>
-        <w:t>Se debe implementar protección contra ataques por medio de la encriptación de datos sensibles.</w:t>
-      </w:r>
-    </w:p>
-    <w:p>
-      <w:pPr>
-        <w:numPr>
-          <w:ilvl w:val="0"/>
-          <w:numId w:val="3"/>
-        </w:numPr>
-        <w:spacing w:before="100" w:beforeAutospacing="1" w:after="100" w:afterAutospacing="1" w:line="240" w:lineRule="auto"/>
-        <w:rPr>
-          <w:rFonts w:ascii="Arial" w:eastAsia="Times New Roman" w:hAnsi="Arial" w:cs="Arial"/>
-          <w:kern w:val="0"/>
-          <w:sz w:val="24"/>
-          <w:szCs w:val="24"/>
-          <w:lang w:eastAsia="es-MX"/>
-          <w14:ligatures w14:val="none"/>
-        </w:rPr>
-      </w:pPr>
-      <w:r>
-        <w:rPr>
-          <w:rFonts w:ascii="Arial" w:eastAsia="Times New Roman" w:hAnsi="Arial" w:cs="Arial"/>
-          <w:kern w:val="0"/>
-          <w:sz w:val="24"/>
-          <w:szCs w:val="24"/>
-          <w:lang w:eastAsia="es-MX"/>
-          <w14:ligatures w14:val="none"/>
-        </w:rPr>
-        <w:t>Es necesario garantizar que la disponibilidad del software se</w:t>
-      </w:r>
-      <w:r>
-        <w:rPr>
-          <w:rFonts w:ascii="Arial" w:eastAsia="Times New Roman" w:hAnsi="Arial" w:cs="Arial"/>
-          <w:kern w:val="0"/>
-          <w:sz w:val="24"/>
-          <w:szCs w:val="24"/>
-          <w:lang w:eastAsia="es-MX"/>
-          <w14:ligatures w14:val="none"/>
-        </w:rPr>
-        <w:t>a</w:t>
-      </w:r>
-      <w:r>
-        <w:rPr>
-          <w:rFonts w:ascii="Arial" w:eastAsia="Times New Roman" w:hAnsi="Arial" w:cs="Arial"/>
-          <w:kern w:val="0"/>
-          <w:sz w:val="24"/>
-          <w:szCs w:val="24"/>
-          <w:lang w:eastAsia="es-MX"/>
-          <w14:ligatures w14:val="none"/>
-        </w:rPr>
-        <w:t xml:space="preserve"> mayor al 99%.</w:t>
-      </w:r>
-    </w:p>
-    <w:p>
-      <w:pPr>
-        <w:numPr>
-          <w:ilvl w:val="0"/>
-          <w:numId w:val="3"/>
-        </w:numPr>
-        <w:spacing w:before="100" w:beforeAutospacing="1" w:after="100" w:afterAutospacing="1" w:line="240" w:lineRule="auto"/>
-        <w:rPr>
-          <w:rFonts w:ascii="Arial" w:eastAsia="Times New Roman" w:hAnsi="Arial" w:cs="Arial"/>
-          <w:kern w:val="0"/>
-          <w:sz w:val="24"/>
-          <w:szCs w:val="24"/>
-          <w:lang w:eastAsia="es-MX"/>
-          <w14:ligatures w14:val="none"/>
-        </w:rPr>
-      </w:pPr>
-      <w:r>
-        <w:rPr>
-          <w:rFonts w:ascii="Arial" w:eastAsia="Times New Roman" w:hAnsi="Arial" w:cs="Arial"/>
-          <w:kern w:val="0"/>
-          <w:sz w:val="24"/>
-          <w:szCs w:val="24"/>
-          <w:lang w:eastAsia="es-MX"/>
-          <w14:ligatures w14:val="none"/>
-        </w:rPr>
-        <w:t xml:space="preserve">El sistema debe contar con una documentación ampliamente detallada para evitar futuros problemas en actualizaciones o modificaciones. </w:t>
-      </w:r>
-    </w:p>
-    <w:p/>
-    <w:p/>
-    <w:p/>
-    <w:p>
-      <w:pPr>
-        <w:pStyle w:val="Ttulo2"/>
-      </w:pPr>
-      <w:r>
+        <w:rPr>
+          <w:rFonts w:ascii="Arial" w:hAnsi="Arial" w:cs="Arial"/>
+        </w:rPr>
+      </w:pPr>
+      <w:r>
+        <w:rPr>
+          <w:rFonts w:ascii="Arial" w:hAnsi="Arial" w:cs="Arial"/>
+        </w:rPr>
         <w:lastRenderedPageBreak/>
-        <w:t>Arquitectura</w:t>
-      </w:r>
-      <w:r>
-        <w:t xml:space="preserve"> </w:t>
-      </w:r>
-    </w:p>
-    <w:p/>
-    <w:p/>
-    <w:p>
-      <w:pPr>
-        <w:pStyle w:val="Ttulo2"/>
-      </w:pPr>
-      <w:r>
-        <w:t>Base de datos</w:t>
-      </w:r>
-    </w:p>
-    <w:p/>
-    <w:p>
-      <w:pPr>
-        <w:pStyle w:val="NormalWeb"/>
-      </w:pPr>
-    </w:p>
-    <w:p>
-      <w:pPr>
-        <w:pStyle w:val="NormalWeb"/>
-        <w:keepNext/>
-      </w:pPr>
+        <w:t>Crear la estructura de la base de datos</w:t>
+      </w:r>
+      <w:r>
+        <w:rPr>
+          <w:rFonts w:ascii="Arial" w:hAnsi="Arial" w:cs="Arial"/>
+        </w:rPr>
+        <w:t>.</w:t>
+      </w:r>
     </w:p>
     <w:p/>
     <w:p/>
@@ -935,37 +2027,30 @@
         <w:pStyle w:val="Ttulo2"/>
       </w:pPr>
       <w:r>
-        <w:t xml:space="preserve">Gestión del Proyecto </w:t>
-      </w:r>
-      <w:r>
-        <w:t>(</w:t>
-      </w:r>
-      <w:r>
-        <w:t>SCRUM</w:t>
-      </w:r>
-      <w:r>
-        <w:t>)</w:t>
+        <w:t>Desafíos del proyecto</w:t>
       </w:r>
     </w:p>
     <w:p/>
-    <w:p/>
-    <w:p/>
-    <w:p/>
-    <w:p>
-      <w:pPr>
-        <w:pStyle w:val="Ttulo2"/>
-      </w:pPr>
-      <w:r>
-        <w:t>Desafíos del proyecto</w:t>
-      </w:r>
-    </w:p>
-    <w:p/>
-    <w:p>
-      <w:r>
+    <w:p>
+      <w:pPr>
+        <w:spacing w:line="360" w:lineRule="auto"/>
+        <w:jc w:val="both"/>
+        <w:rPr>
+          <w:rFonts w:ascii="Arial" w:hAnsi="Arial" w:cs="Arial"/>
+        </w:rPr>
+      </w:pPr>
+      <w:r>
+        <w:rPr>
+          <w:rFonts w:ascii="Arial" w:hAnsi="Arial" w:cs="Arial"/>
+        </w:rPr>
         <w:t xml:space="preserve">En esta sección se incorporan los desafíos con los que he tenido que lidiar al momento de realizar este proyecto. </w:t>
       </w:r>
     </w:p>
-    <w:p/>
+    <w:p>
+      <w:pPr>
+        <w:spacing w:line="360" w:lineRule="auto"/>
+      </w:pPr>
+    </w:p>
     <w:p/>
     <w:sectPr>
       <w:pgSz w:w="12240" w:h="15840"/>
@@ -982,7 +2067,7 @@
   <w:abstractNum w:abstractNumId="0" w15:restartNumberingAfterBreak="0">
     <w:nsid w:val="478F703E"/>
     <w:multiLevelType w:val="multilevel"/>
-    <w:tmpl w:val="A4863032"/>
+    <w:tmpl w:val="F60CE0D6"/>
     <w:lvl w:ilvl="0">
       <w:start w:val="1"/>
       <w:numFmt w:val="decimal"/>
@@ -995,17 +2080,16 @@
         <w:ind w:left="720" w:hanging="360"/>
       </w:pPr>
     </w:lvl>
-    <w:lvl w:ilvl="1" w:tentative="1">
-      <w:start w:val="1"/>
-      <w:numFmt w:val="decimal"/>
-      <w:lvlText w:val="%2."/>
+    <w:lvl w:ilvl="1">
+      <w:numFmt w:val="bullet"/>
+      <w:lvlText w:val="-"/>
       <w:lvlJc w:val="left"/>
       <w:pPr>
-        <w:tabs>
-          <w:tab w:val="num" w:pos="1440"/>
-        </w:tabs>
         <w:ind w:left="1440" w:hanging="360"/>
       </w:pPr>
+      <w:rPr>
+        <w:rFonts w:ascii="Times New Roman" w:eastAsia="Times New Roman" w:hAnsi="Times New Roman" w:cs="Times New Roman" w:hint="default"/>
+      </w:rPr>
     </w:lvl>
     <w:lvl w:ilvl="2" w:tentative="1">
       <w:start w:val="1"/>

</xml_diff>

<commit_message>
Describe la arquitectura del sistema (Layered Architecture) en la Presentación del Proyecto
Describe la distribución de los archivos en la arquitectura en capas
</commit_message>
<xml_diff>
--- a/Presentación del proyecto.docx
+++ b/Presentación del proyecto.docx
@@ -123,9 +123,8 @@
           <w:sz w:val="36"/>
           <w:szCs w:val="36"/>
         </w:rPr>
-        <w:t xml:space="preserve"> – Api </w:t>
-      </w:r>
-      <w:proofErr w:type="spellStart"/>
+        <w:t xml:space="preserve"> – A</w:t>
+      </w:r>
       <w:r>
         <w:rPr>
           <w:rFonts w:ascii="Arial" w:hAnsi="Arial" w:cs="Arial"/>
@@ -134,9 +133,28 @@
           <w:sz w:val="36"/>
           <w:szCs w:val="36"/>
         </w:rPr>
-        <w:t>Rest</w:t>
-      </w:r>
-      <w:proofErr w:type="spellEnd"/>
+        <w:t>PI</w:t>
+      </w:r>
+      <w:r>
+        <w:rPr>
+          <w:rFonts w:ascii="Arial" w:hAnsi="Arial" w:cs="Arial"/>
+          <w:b/>
+          <w:bCs/>
+          <w:sz w:val="36"/>
+          <w:szCs w:val="36"/>
+        </w:rPr>
+        <w:t xml:space="preserve"> R</w:t>
+      </w:r>
+      <w:r>
+        <w:rPr>
+          <w:rFonts w:ascii="Arial" w:hAnsi="Arial" w:cs="Arial"/>
+          <w:b/>
+          <w:bCs/>
+          <w:sz w:val="36"/>
+          <w:szCs w:val="36"/>
+        </w:rPr>
+        <w:t>EST</w:t>
+      </w:r>
     </w:p>
     <w:p/>
     <w:p/>
@@ -271,15 +289,7 @@
         <w:t>,</w:t>
       </w:r>
       <w:r>
-        <w:t xml:space="preserve"> Spring </w:t>
-      </w:r>
-      <w:proofErr w:type="spellStart"/>
-      <w:r>
-        <w:t>Boot</w:t>
-      </w:r>
-      <w:proofErr w:type="spellEnd"/>
-      <w:r>
-        <w:t xml:space="preserve"> 3,</w:t>
+        <w:t xml:space="preserve"> Spring Boot 3,</w:t>
       </w:r>
       <w:r>
         <w:t xml:space="preserve"> MySQL</w:t>
@@ -291,24 +301,17 @@
         <w:t>2</w:t>
       </w:r>
       <w:r>
-        <w:t xml:space="preserve"> / </w:t>
-      </w:r>
-      <w:proofErr w:type="spellStart"/>
-      <w:r>
-        <w:t>Flyway</w:t>
-      </w:r>
-      <w:proofErr w:type="spellEnd"/>
+        <w:t xml:space="preserve"> / Flyway</w:t>
+      </w:r>
       <w:r>
         <w:t>,</w:t>
       </w:r>
       <w:r>
-        <w:t xml:space="preserve"> JPA </w:t>
-      </w:r>
-      <w:proofErr w:type="spellStart"/>
-      <w:r>
-        <w:t>Hibernate</w:t>
-      </w:r>
-      <w:proofErr w:type="spellEnd"/>
+        <w:t xml:space="preserve"> </w:t>
+      </w:r>
+      <w:r>
+        <w:t>Spring Data JPA</w:t>
+      </w:r>
       <w:r>
         <w:t>, Maven</w:t>
       </w:r>
@@ -1249,18 +1252,421 @@
       <w:r>
         <w:t xml:space="preserve"> </w:t>
       </w:r>
+      <w:r>
+        <w:t>en Capas (Layered Architecture)</w:t>
+      </w:r>
     </w:p>
     <w:p>
       <w:pPr>
         <w:spacing w:line="360" w:lineRule="auto"/>
-        <w:rPr>
-          <w:rFonts w:ascii="Arial" w:hAnsi="Arial" w:cs="Arial"/>
-        </w:rPr>
-      </w:pPr>
+        <w:jc w:val="both"/>
+        <w:rPr>
+          <w:rFonts w:ascii="Arial" w:hAnsi="Arial" w:cs="Arial"/>
+        </w:rPr>
+      </w:pPr>
+      <w:r>
+        <w:rPr>
+          <w:rFonts w:ascii="Arial" w:hAnsi="Arial" w:cs="Arial"/>
+        </w:rPr>
+        <w:t xml:space="preserve">Después de realizar el análisis </w:t>
+      </w:r>
+      <w:r>
+        <w:rPr>
+          <w:rFonts w:ascii="Arial" w:hAnsi="Arial" w:cs="Arial"/>
+        </w:rPr>
+        <w:t>el sistema que se espera como resultado,</w:t>
+      </w:r>
+      <w:r>
+        <w:rPr>
+          <w:rFonts w:ascii="Arial" w:hAnsi="Arial" w:cs="Arial"/>
+        </w:rPr>
+        <w:t xml:space="preserve"> se identifica como una buena opción de modelo arquitectónico para el desarrollo del sistema el modelo de</w:t>
+      </w:r>
+      <w:r>
+        <w:rPr>
+          <w:rFonts w:ascii="Arial" w:hAnsi="Arial" w:cs="Arial"/>
+        </w:rPr>
+        <w:t xml:space="preserve"> </w:t>
+      </w:r>
+      <w:r>
+        <w:rPr>
+          <w:rFonts w:ascii="Arial" w:hAnsi="Arial" w:cs="Arial"/>
+        </w:rPr>
+        <w:t>Capas</w:t>
+      </w:r>
+      <w:r>
+        <w:rPr>
+          <w:rFonts w:ascii="Arial" w:hAnsi="Arial" w:cs="Arial"/>
+        </w:rPr>
+        <w:t xml:space="preserve"> (Layered Architecture)</w:t>
+      </w:r>
+      <w:r>
+        <w:rPr>
+          <w:rFonts w:ascii="Arial" w:hAnsi="Arial" w:cs="Arial"/>
+        </w:rPr>
+        <w:t xml:space="preserve">. </w:t>
+      </w:r>
+      <w:r>
+        <w:rPr>
+          <w:rFonts w:ascii="Arial" w:hAnsi="Arial" w:cs="Arial"/>
+        </w:rPr>
+        <w:t>El proyecto se dividirá en las siguientes carpetas para mantener una separación de responsabilidades clara: controller</w:t>
+      </w:r>
+      <w:r>
+        <w:rPr>
+          <w:rFonts w:ascii="Arial" w:hAnsi="Arial" w:cs="Arial"/>
+        </w:rPr>
+        <w:t xml:space="preserve">, domain, service, repository, dto y configurations. </w:t>
+      </w:r>
     </w:p>
     <w:p>
       <w:pPr>
         <w:spacing w:line="360" w:lineRule="auto"/>
+        <w:jc w:val="both"/>
+        <w:rPr>
+          <w:rFonts w:ascii="Arial" w:hAnsi="Arial" w:cs="Arial"/>
+        </w:rPr>
+      </w:pPr>
+      <w:r>
+        <w:rPr>
+          <w:rFonts w:ascii="Arial" w:hAnsi="Arial" w:cs="Arial"/>
+          <w:b/>
+          <w:bCs/>
+        </w:rPr>
+        <w:t>Controller:</w:t>
+      </w:r>
+      <w:r>
+        <w:rPr>
+          <w:rFonts w:ascii="Arial" w:hAnsi="Arial" w:cs="Arial"/>
+        </w:rPr>
+        <w:t xml:space="preserve"> </w:t>
+      </w:r>
+      <w:r>
+        <w:rPr>
+          <w:rFonts w:ascii="Arial" w:hAnsi="Arial" w:cs="Arial"/>
+        </w:rPr>
+        <w:t xml:space="preserve">Se encargará de ser el punto de entrada para las solicitudes HTTP. Almacenará las clases </w:t>
+      </w:r>
+      <w:r>
+        <w:rPr>
+          <w:rFonts w:ascii="Arial" w:hAnsi="Arial" w:cs="Arial"/>
+        </w:rPr>
+        <w:t>RestC</w:t>
+      </w:r>
+      <w:r>
+        <w:rPr>
+          <w:rFonts w:ascii="Arial" w:hAnsi="Arial" w:cs="Arial"/>
+        </w:rPr>
+        <w:t xml:space="preserve">ontroller para gestionar las respuestas a las solicitudes del cliente. </w:t>
+      </w:r>
+      <w:r>
+        <w:rPr>
+          <w:rFonts w:ascii="Arial" w:hAnsi="Arial" w:cs="Arial"/>
+        </w:rPr>
+        <w:t xml:space="preserve">Se comunicará con la capa Service; solicitando datos y devolviendo los datos al cliente. </w:t>
+      </w:r>
+    </w:p>
+    <w:p>
+      <w:pPr>
+        <w:spacing w:line="360" w:lineRule="auto"/>
+        <w:jc w:val="both"/>
+        <w:rPr>
+          <w:rFonts w:ascii="Arial" w:hAnsi="Arial" w:cs="Arial"/>
+        </w:rPr>
+      </w:pPr>
+      <w:r>
+        <w:rPr>
+          <w:rFonts w:ascii="Arial" w:hAnsi="Arial" w:cs="Arial"/>
+          <w:b/>
+          <w:bCs/>
+        </w:rPr>
+        <w:t>Service:</w:t>
+      </w:r>
+      <w:r>
+        <w:rPr>
+          <w:rFonts w:ascii="Arial" w:hAnsi="Arial" w:cs="Arial"/>
+        </w:rPr>
+        <w:t xml:space="preserve"> Se encargará de la lógica de negocio del sistema</w:t>
+      </w:r>
+      <w:r>
+        <w:rPr>
+          <w:rFonts w:ascii="Arial" w:hAnsi="Arial" w:cs="Arial"/>
+        </w:rPr>
+        <w:t>, validar datos y coordinar la interacción entre varias entidades. Se comunica con la capa Controller; solicita operaciones de tipo CRUD a la capa Repository y devuelve resultados procesados al Controller</w:t>
+      </w:r>
+      <w:r>
+        <w:rPr>
+          <w:rFonts w:ascii="Arial" w:hAnsi="Arial" w:cs="Arial"/>
+        </w:rPr>
+        <w:t xml:space="preserve"> para que sean entregados al cliente. </w:t>
+      </w:r>
+    </w:p>
+    <w:p>
+      <w:pPr>
+        <w:spacing w:line="360" w:lineRule="auto"/>
+        <w:jc w:val="both"/>
+        <w:rPr>
+          <w:rFonts w:ascii="Arial" w:hAnsi="Arial" w:cs="Arial"/>
+        </w:rPr>
+      </w:pPr>
+      <w:r>
+        <w:rPr>
+          <w:rFonts w:ascii="Arial" w:hAnsi="Arial" w:cs="Arial"/>
+          <w:b/>
+          <w:bCs/>
+        </w:rPr>
+        <w:t>Repository:</w:t>
+      </w:r>
+      <w:r>
+        <w:rPr>
+          <w:rFonts w:ascii="Arial" w:hAnsi="Arial" w:cs="Arial"/>
+        </w:rPr>
+        <w:t xml:space="preserve"> </w:t>
+      </w:r>
+      <w:r>
+        <w:rPr>
+          <w:rFonts w:ascii="Arial" w:hAnsi="Arial" w:cs="Arial"/>
+        </w:rPr>
+        <w:t xml:space="preserve">Interactúa directamente con la </w:t>
+      </w:r>
+      <w:r>
+        <w:rPr>
+          <w:rFonts w:ascii="Arial" w:hAnsi="Arial" w:cs="Arial"/>
+        </w:rPr>
+        <w:t>B</w:t>
+      </w:r>
+      <w:r>
+        <w:rPr>
+          <w:rFonts w:ascii="Arial" w:hAnsi="Arial" w:cs="Arial"/>
+        </w:rPr>
+        <w:t xml:space="preserve">ase de </w:t>
+      </w:r>
+      <w:r>
+        <w:rPr>
+          <w:rFonts w:ascii="Arial" w:hAnsi="Arial" w:cs="Arial"/>
+        </w:rPr>
+        <w:t>D</w:t>
+      </w:r>
+      <w:r>
+        <w:rPr>
+          <w:rFonts w:ascii="Arial" w:hAnsi="Arial" w:cs="Arial"/>
+        </w:rPr>
+        <w:t xml:space="preserve">atos utilizando JPA/Hibernate. Contiene las interfaces de repositorios que definen los métodos para interactuar con las entidades de la Base de Datos. </w:t>
+      </w:r>
+      <w:r>
+        <w:rPr>
+          <w:rFonts w:ascii="Arial" w:hAnsi="Arial" w:cs="Arial"/>
+        </w:rPr>
+        <w:t xml:space="preserve">Recibe solicitudes desde la capa Service, devolviendo las entidades o resultados a esta capa. </w:t>
+      </w:r>
+    </w:p>
+    <w:p>
+      <w:pPr>
+        <w:spacing w:line="360" w:lineRule="auto"/>
+        <w:jc w:val="both"/>
+        <w:rPr>
+          <w:rFonts w:ascii="Arial" w:hAnsi="Arial" w:cs="Arial"/>
+        </w:rPr>
+      </w:pPr>
+      <w:r>
+        <w:rPr>
+          <w:rFonts w:ascii="Arial" w:hAnsi="Arial" w:cs="Arial"/>
+          <w:b/>
+          <w:bCs/>
+        </w:rPr>
+        <w:t>Domain:</w:t>
+      </w:r>
+      <w:r>
+        <w:rPr>
+          <w:rFonts w:ascii="Arial" w:hAnsi="Arial" w:cs="Arial"/>
+        </w:rPr>
+        <w:t xml:space="preserve"> Contiene las clases POJO o que representan tablas en la base de datos. Estas clases serán utilizadas por la capa Repository para mapear las tablas a objetos en Java. </w:t>
+      </w:r>
+    </w:p>
+    <w:p>
+      <w:pPr>
+        <w:spacing w:line="360" w:lineRule="auto"/>
+        <w:jc w:val="both"/>
+        <w:rPr>
+          <w:rFonts w:ascii="Arial" w:hAnsi="Arial" w:cs="Arial"/>
+        </w:rPr>
+      </w:pPr>
+      <w:r>
+        <w:rPr>
+          <w:rFonts w:ascii="Arial" w:hAnsi="Arial" w:cs="Arial"/>
+          <w:b/>
+          <w:bCs/>
+        </w:rPr>
+        <w:t>DTO</w:t>
+      </w:r>
+      <w:r>
+        <w:rPr>
+          <w:rFonts w:ascii="Arial" w:hAnsi="Arial" w:cs="Arial"/>
+          <w:b/>
+          <w:bCs/>
+        </w:rPr>
+        <w:t>:</w:t>
+      </w:r>
+      <w:r>
+        <w:rPr>
+          <w:rFonts w:ascii="Arial" w:hAnsi="Arial" w:cs="Arial"/>
+        </w:rPr>
+        <w:t xml:space="preserve"> Almacena las clases de transferencia de datos</w:t>
+      </w:r>
+      <w:r>
+        <w:rPr>
+          <w:rFonts w:ascii="Arial" w:hAnsi="Arial" w:cs="Arial"/>
+        </w:rPr>
+        <w:t xml:space="preserve"> entre capas, que permitan </w:t>
+      </w:r>
+      <w:r>
+        <w:rPr>
+          <w:rFonts w:ascii="Arial" w:hAnsi="Arial" w:cs="Arial"/>
+        </w:rPr>
+        <w:t xml:space="preserve">evitar que </w:t>
+      </w:r>
+      <w:r>
+        <w:rPr>
+          <w:rFonts w:ascii="Arial" w:hAnsi="Arial" w:cs="Arial"/>
+        </w:rPr>
+        <w:t>las entidades</w:t>
+      </w:r>
+      <w:r>
+        <w:rPr>
+          <w:rFonts w:ascii="Arial" w:hAnsi="Arial" w:cs="Arial"/>
+        </w:rPr>
+        <w:t xml:space="preserve"> </w:t>
+      </w:r>
+      <w:r>
+        <w:rPr>
+          <w:rFonts w:ascii="Arial" w:hAnsi="Arial" w:cs="Arial"/>
+        </w:rPr>
+        <w:t xml:space="preserve">se expongan al cliente. </w:t>
+      </w:r>
+      <w:r>
+        <w:rPr>
+          <w:rFonts w:ascii="Arial" w:hAnsi="Arial" w:cs="Arial"/>
+        </w:rPr>
+        <w:t xml:space="preserve">Las clases contienen los métodos para convertir entre </w:t>
+      </w:r>
+      <w:r>
+        <w:rPr>
+          <w:rFonts w:ascii="Arial" w:hAnsi="Arial" w:cs="Arial"/>
+        </w:rPr>
+        <w:lastRenderedPageBreak/>
+        <w:t>DTOs y entidades. Recibe datos desde la capa Service o transforma directamente las entidades de Domain.</w:t>
+      </w:r>
+    </w:p>
+    <w:p>
+      <w:pPr>
+        <w:spacing w:line="360" w:lineRule="auto"/>
+        <w:jc w:val="both"/>
+        <w:rPr>
+          <w:rFonts w:ascii="Arial" w:hAnsi="Arial" w:cs="Arial"/>
+        </w:rPr>
+      </w:pPr>
+      <w:r>
+        <w:rPr>
+          <w:rFonts w:ascii="Arial" w:hAnsi="Arial" w:cs="Arial"/>
+        </w:rPr>
+        <w:t xml:space="preserve">Además de las capas mencionadas también participa la base de datos, que no se considera una capa en esta arquitectura, pero tiene una de las funciones más importantes del sistema, almacenar los datos de manera que persistan en el tiempo. </w:t>
+      </w:r>
+    </w:p>
+    <w:p>
+      <w:pPr>
+        <w:keepNext/>
+        <w:spacing w:line="360" w:lineRule="auto"/>
+        <w:jc w:val="both"/>
+      </w:pPr>
+      <w:r>
+        <w:rPr>
+          <w:rFonts w:ascii="Arial" w:hAnsi="Arial" w:cs="Arial"/>
+        </w:rPr>
+        <w:t xml:space="preserve"> </w:t>
+      </w:r>
+      <w:r>
+        <w:rPr>
+          <w:rFonts w:ascii="Arial" w:hAnsi="Arial" w:cs="Arial"/>
+        </w:rPr>
+        <w:drawing>
+          <wp:inline distT="0" distB="0" distL="0" distR="0" wp14:anchorId="0B91A4D1" wp14:editId="11534415">
+            <wp:extent cx="5612130" cy="2096770"/>
+            <wp:effectExtent l="0" t="0" r="7620" b="0"/>
+            <wp:docPr id="1224594409" name="Imagen 2" descr="Diagrama&#10;&#10;Descripción generada automáticamente"/>
+            <wp:cNvGraphicFramePr>
+              <a:graphicFrameLocks xmlns:a="http://schemas.openxmlformats.org/drawingml/2006/main" noChangeAspect="1"/>
+            </wp:cNvGraphicFramePr>
+            <a:graphic xmlns:a="http://schemas.openxmlformats.org/drawingml/2006/main">
+              <a:graphicData uri="http://schemas.openxmlformats.org/drawingml/2006/picture">
+                <pic:pic xmlns:pic="http://schemas.openxmlformats.org/drawingml/2006/picture">
+                  <pic:nvPicPr>
+                    <pic:cNvPr id="1224594409" name="Imagen 2" descr="Diagrama&#10;&#10;Descripción generada automáticamente"/>
+                    <pic:cNvPicPr>
+                      <a:picLocks noChangeAspect="1" noChangeArrowheads="1"/>
+                    </pic:cNvPicPr>
+                  </pic:nvPicPr>
+                  <pic:blipFill>
+                    <a:blip r:embed="rId7">
+                      <a:extLst>
+                        <a:ext uri="{28A0092B-C50C-407E-A947-70E740481C1C}">
+                          <a14:useLocalDpi xmlns:a14="http://schemas.microsoft.com/office/drawing/2010/main" val="0"/>
+                        </a:ext>
+                      </a:extLst>
+                    </a:blip>
+                    <a:srcRect/>
+                    <a:stretch>
+                      <a:fillRect/>
+                    </a:stretch>
+                  </pic:blipFill>
+                  <pic:spPr bwMode="auto">
+                    <a:xfrm>
+                      <a:off x="0" y="0"/>
+                      <a:ext cx="5612130" cy="2096770"/>
+                    </a:xfrm>
+                    <a:prstGeom prst="rect">
+                      <a:avLst/>
+                    </a:prstGeom>
+                    <a:noFill/>
+                    <a:ln>
+                      <a:noFill/>
+                    </a:ln>
+                  </pic:spPr>
+                </pic:pic>
+              </a:graphicData>
+            </a:graphic>
+          </wp:inline>
+        </w:drawing>
+      </w:r>
+    </w:p>
+    <w:p>
+      <w:pPr>
+        <w:pStyle w:val="Descripcin"/>
+        <w:jc w:val="both"/>
+        <w:rPr>
+          <w:rFonts w:ascii="Arial" w:hAnsi="Arial" w:cs="Arial"/>
+          <w:sz w:val="22"/>
+          <w:szCs w:val="22"/>
+        </w:rPr>
+      </w:pPr>
+      <w:r>
+        <w:t xml:space="preserve">Ilustración </w:t>
+      </w:r>
+      <w:fldSimple w:instr=" SEQ Ilustración \* ARABIC ">
+        <w:r>
+          <w:rPr>
+            <w:noProof/>
+          </w:rPr>
+          <w:t>1</w:t>
+        </w:r>
+      </w:fldSimple>
+      <w:r>
+        <w:t>. Arquitectura en Capas.</w:t>
+      </w:r>
+    </w:p>
+    <w:p>
+      <w:pPr>
+        <w:spacing w:line="360" w:lineRule="auto"/>
+        <w:jc w:val="both"/>
         <w:rPr>
           <w:rFonts w:ascii="Arial" w:hAnsi="Arial" w:cs="Arial"/>
         </w:rPr>
@@ -1319,25 +1725,24 @@
         <w:t xml:space="preserve">El Diagrama Relacional muestra todas las entidades involucradas en el almacenamiento de los datos importantes. </w:t>
       </w:r>
     </w:p>
-    <w:p/>
+    <w:p>
+      <w:pPr>
+        <w:spacing w:line="360" w:lineRule="auto"/>
+        <w:jc w:val="both"/>
+        <w:rPr>
+          <w:rFonts w:ascii="Arial" w:hAnsi="Arial" w:cs="Arial"/>
+        </w:rPr>
+      </w:pPr>
+    </w:p>
     <w:p>
       <w:pPr>
         <w:keepNext/>
       </w:pPr>
-    </w:p>
-    <w:p>
-      <w:pPr>
-        <w:keepNext/>
-      </w:pPr>
-    </w:p>
-    <w:p>
-      <w:pPr>
-        <w:keepNext/>
-      </w:pPr>
       <w:r>
         <w:rPr>
           <w:noProof/>
         </w:rPr>
+        <w:lastRenderedPageBreak/>
         <w:drawing>
           <wp:inline distT="0" distB="0" distL="0" distR="0" wp14:anchorId="11472BA9" wp14:editId="2CFD3E6B">
             <wp:extent cx="5612130" cy="3735070"/>
@@ -1356,7 +1761,7 @@
                     </pic:cNvPicPr>
                   </pic:nvPicPr>
                   <pic:blipFill>
-                    <a:blip r:embed="rId7">
+                    <a:blip r:embed="rId8">
                       <a:extLst>
                         <a:ext uri="{28A0092B-C50C-407E-A947-70E740481C1C}">
                           <a14:useLocalDpi xmlns:a14="http://schemas.microsoft.com/office/drawing/2010/main" val="0"/>
@@ -1400,7 +1805,7 @@
           <w:rPr>
             <w:noProof/>
           </w:rPr>
-          <w:t>1</w:t>
+          <w:t>2</w:t>
         </w:r>
       </w:fldSimple>
       <w:r>
@@ -1419,23 +1824,12 @@
         <w:t>.</w:t>
       </w:r>
     </w:p>
-    <w:p/>
-    <w:p>
-      <w:pPr>
-        <w:pStyle w:val="NormalWeb"/>
-      </w:pPr>
-    </w:p>
-    <w:p>
-      <w:pPr>
-        <w:pStyle w:val="NormalWeb"/>
-        <w:keepNext/>
-      </w:pPr>
-    </w:p>
     <w:p>
       <w:pPr>
         <w:pStyle w:val="Ttulo2"/>
       </w:pPr>
       <w:r>
+        <w:lastRenderedPageBreak/>
         <w:t>Modelado a partir de UML</w:t>
       </w:r>
     </w:p>
@@ -1502,7 +1896,7 @@
                     </pic:cNvPicPr>
                   </pic:nvPicPr>
                   <pic:blipFill>
-                    <a:blip r:embed="rId8">
+                    <a:blip r:embed="rId9">
                       <a:extLst>
                         <a:ext uri="{28A0092B-C50C-407E-A947-70E740481C1C}">
                           <a14:useLocalDpi xmlns:a14="http://schemas.microsoft.com/office/drawing/2010/main" val="0"/>
@@ -1546,7 +1940,7 @@
           <w:rPr>
             <w:noProof/>
           </w:rPr>
-          <w:t>2</w:t>
+          <w:t>3</w:t>
         </w:r>
       </w:fldSimple>
       <w:r>
@@ -1568,6 +1962,15 @@
         </w:rPr>
         <w:t xml:space="preserve">Con base en los requerimientos funcionales identificados, se elaboró el diagrama de casos de uso que permite tener una visión clara sobre la interacción del usuario con el sistema. </w:t>
       </w:r>
+    </w:p>
+    <w:p>
+      <w:pPr>
+        <w:spacing w:line="360" w:lineRule="auto"/>
+        <w:jc w:val="both"/>
+        <w:rPr>
+          <w:rFonts w:ascii="Arial" w:hAnsi="Arial" w:cs="Arial"/>
+        </w:rPr>
+      </w:pPr>
     </w:p>
     <w:p>
       <w:pPr>
@@ -1596,7 +1999,7 @@
                     </pic:cNvPicPr>
                   </pic:nvPicPr>
                   <pic:blipFill>
-                    <a:blip r:embed="rId9">
+                    <a:blip r:embed="rId10">
                       <a:extLst>
                         <a:ext uri="{28A0092B-C50C-407E-A947-70E740481C1C}">
                           <a14:useLocalDpi xmlns:a14="http://schemas.microsoft.com/office/drawing/2010/main" val="0"/>
@@ -1640,7 +2043,7 @@
           <w:rPr>
             <w:noProof/>
           </w:rPr>
-          <w:t>3</w:t>
+          <w:t>4</w:t>
         </w:r>
       </w:fldSimple>
       <w:r>
@@ -2014,7 +2417,7 @@
         <w:rPr>
           <w:rFonts w:ascii="Arial" w:hAnsi="Arial" w:cs="Arial"/>
         </w:rPr>
-        <w:t>.</w:t>
+        <w:t xml:space="preserve"> en el SGBD. </w:t>
       </w:r>
     </w:p>
     <w:p/>
@@ -3052,7 +3455,6 @@
   <w:style w:type="character" w:default="1" w:styleId="Fuentedeprrafopredeter">
     <w:name w:val="Default Paragraph Font"/>
     <w:uiPriority w:val="1"/>
-    <w:semiHidden/>
     <w:unhideWhenUsed/>
   </w:style>
   <w:style w:type="table" w:default="1" w:styleId="Tablanormal">

</xml_diff>

<commit_message>
Configura la base de datos - crea primera tabla (usuarios)
Agrega dependencias, configura la base de datos y crea la primera versión de la base de datos por medio de flyway
</commit_message>
<xml_diff>
--- a/Presentación del proyecto.docx
+++ b/Presentación del proyecto.docx
@@ -1529,13 +1529,7 @@
         <w:rPr>
           <w:rFonts w:ascii="Arial" w:hAnsi="Arial" w:cs="Arial"/>
         </w:rPr>
-        <w:t>las entidades</w:t>
-      </w:r>
-      <w:r>
-        <w:rPr>
-          <w:rFonts w:ascii="Arial" w:hAnsi="Arial" w:cs="Arial"/>
-        </w:rPr>
-        <w:t xml:space="preserve"> </w:t>
+        <w:t xml:space="preserve">las entidades </w:t>
       </w:r>
       <w:r>
         <w:rPr>
@@ -1587,6 +1581,7 @@
       <w:r>
         <w:rPr>
           <w:rFonts w:ascii="Arial" w:hAnsi="Arial" w:cs="Arial"/>
+          <w:noProof/>
         </w:rPr>
         <w:drawing>
           <wp:inline distT="0" distB="0" distL="0" distR="0" wp14:anchorId="0B91A4D1" wp14:editId="11534415">
@@ -2211,71 +2206,6 @@
         <w:t>Establecer los requisitos funcionales y no funcionales del proyecto.</w:t>
       </w:r>
     </w:p>
-    <w:p/>
-    <w:p>
-      <w:pPr>
-        <w:rPr>
-          <w:b/>
-          <w:bCs/>
-        </w:rPr>
-      </w:pPr>
-      <w:r>
-        <w:rPr>
-          <w:b/>
-          <w:bCs/>
-        </w:rPr>
-        <w:t>Sprint 2 - Definición del proyecto Pt 2 (</w:t>
-      </w:r>
-      <w:r>
-        <w:rPr>
-          <w:b/>
-          <w:bCs/>
-        </w:rPr>
-        <w:t xml:space="preserve">1 </w:t>
-      </w:r>
-      <w:r>
-        <w:rPr>
-          <w:b/>
-          <w:bCs/>
-        </w:rPr>
-        <w:t xml:space="preserve">Semana) </w:t>
-      </w:r>
-      <w:r>
-        <w:rPr>
-          <w:b/>
-          <w:bCs/>
-        </w:rPr>
-        <w:t>25</w:t>
-      </w:r>
-      <w:r>
-        <w:rPr>
-          <w:b/>
-          <w:bCs/>
-        </w:rPr>
-        <w:t>-</w:t>
-      </w:r>
-      <w:r>
-        <w:rPr>
-          <w:b/>
-          <w:bCs/>
-        </w:rPr>
-        <w:t>31</w:t>
-      </w:r>
-      <w:r>
-        <w:rPr>
-          <w:b/>
-          <w:bCs/>
-        </w:rPr>
-        <w:t xml:space="preserve"> </w:t>
-      </w:r>
-      <w:r>
-        <w:rPr>
-          <w:b/>
-          <w:bCs/>
-        </w:rPr>
-        <w:t>diciembre 2024</w:t>
-      </w:r>
-    </w:p>
     <w:p>
       <w:pPr>
         <w:pStyle w:val="Prrafodelista"/>
@@ -2291,7 +2221,72 @@
         <w:rPr>
           <w:rFonts w:ascii="Arial" w:hAnsi="Arial" w:cs="Arial"/>
         </w:rPr>
-        <w:t>Definir la arquitectura que seguirá el proyecto.</w:t>
+        <w:t>Desarrollar el diagrama de clases y de casos de uso.</w:t>
+      </w:r>
+    </w:p>
+    <w:p/>
+    <w:p>
+      <w:pPr>
+        <w:rPr>
+          <w:b/>
+          <w:bCs/>
+        </w:rPr>
+      </w:pPr>
+      <w:r>
+        <w:rPr>
+          <w:b/>
+          <w:bCs/>
+        </w:rPr>
+        <w:t>Sprint 2 - Definición del proyecto Pt 2 (</w:t>
+      </w:r>
+      <w:r>
+        <w:rPr>
+          <w:b/>
+          <w:bCs/>
+        </w:rPr>
+        <w:t xml:space="preserve">1 </w:t>
+      </w:r>
+      <w:r>
+        <w:rPr>
+          <w:b/>
+          <w:bCs/>
+        </w:rPr>
+        <w:t xml:space="preserve">Semana) </w:t>
+      </w:r>
+      <w:r>
+        <w:rPr>
+          <w:b/>
+          <w:bCs/>
+        </w:rPr>
+        <w:t>25</w:t>
+      </w:r>
+      <w:r>
+        <w:rPr>
+          <w:b/>
+          <w:bCs/>
+        </w:rPr>
+        <w:t>-</w:t>
+      </w:r>
+      <w:r>
+        <w:rPr>
+          <w:b/>
+          <w:bCs/>
+        </w:rPr>
+        <w:t>31</w:t>
+      </w:r>
+      <w:r>
+        <w:rPr>
+          <w:b/>
+          <w:bCs/>
+        </w:rPr>
+        <w:t xml:space="preserve"> </w:t>
+      </w:r>
+      <w:r>
+        <w:rPr>
+          <w:b/>
+          <w:bCs/>
+        </w:rPr>
+        <w:t>diciembre 2024</w:t>
       </w:r>
     </w:p>
     <w:p>
@@ -2309,72 +2304,7 @@
         <w:rPr>
           <w:rFonts w:ascii="Arial" w:hAnsi="Arial" w:cs="Arial"/>
         </w:rPr>
-        <w:t>Definir la estructura de la base de datos.</w:t>
-      </w:r>
-    </w:p>
-    <w:p/>
-    <w:p>
-      <w:pPr>
-        <w:rPr>
-          <w:b/>
-          <w:bCs/>
-        </w:rPr>
-      </w:pPr>
-      <w:r>
-        <w:rPr>
-          <w:b/>
-          <w:bCs/>
-        </w:rPr>
-        <w:t>Sprint 3 - Creación de</w:t>
-      </w:r>
-      <w:r>
-        <w:rPr>
-          <w:b/>
-          <w:bCs/>
-        </w:rPr>
-        <w:t xml:space="preserve"> la</w:t>
-      </w:r>
-      <w:r>
-        <w:rPr>
-          <w:b/>
-          <w:bCs/>
-        </w:rPr>
-        <w:t xml:space="preserve"> arquitect</w:t>
-      </w:r>
-      <w:r>
-        <w:rPr>
-          <w:b/>
-          <w:bCs/>
-        </w:rPr>
-        <w:t>ura</w:t>
-      </w:r>
-      <w:r>
-        <w:rPr>
-          <w:b/>
-          <w:bCs/>
-        </w:rPr>
-        <w:t xml:space="preserve"> del proyecto</w:t>
-      </w:r>
-      <w:r>
-        <w:rPr>
-          <w:b/>
-          <w:bCs/>
-        </w:rPr>
-        <w:t xml:space="preserve"> y</w:t>
-      </w:r>
-      <w:r>
-        <w:rPr>
-          <w:b/>
-          <w:bCs/>
-        </w:rPr>
-        <w:t xml:space="preserve"> la B</w:t>
-      </w:r>
-      <w:r>
-        <w:rPr>
-          <w:b/>
-          <w:bCs/>
-        </w:rPr>
-        <w:t>ase de Datos.</w:t>
+        <w:t>Definir la arquitectura que seguirá el proyecto.</w:t>
       </w:r>
     </w:p>
     <w:p>
@@ -2392,7 +2322,72 @@
         <w:rPr>
           <w:rFonts w:ascii="Arial" w:hAnsi="Arial" w:cs="Arial"/>
         </w:rPr>
-        <w:t>Crear la arquitectura del proyecto para comenzar a desarrollar el código.</w:t>
+        <w:t>Definir la estructura de la base de datos.</w:t>
+      </w:r>
+    </w:p>
+    <w:p/>
+    <w:p>
+      <w:pPr>
+        <w:rPr>
+          <w:b/>
+          <w:bCs/>
+        </w:rPr>
+      </w:pPr>
+      <w:r>
+        <w:rPr>
+          <w:b/>
+          <w:bCs/>
+        </w:rPr>
+        <w:t>Sprint 3 - Creación de</w:t>
+      </w:r>
+      <w:r>
+        <w:rPr>
+          <w:b/>
+          <w:bCs/>
+        </w:rPr>
+        <w:t xml:space="preserve"> la</w:t>
+      </w:r>
+      <w:r>
+        <w:rPr>
+          <w:b/>
+          <w:bCs/>
+        </w:rPr>
+        <w:t xml:space="preserve"> arquitect</w:t>
+      </w:r>
+      <w:r>
+        <w:rPr>
+          <w:b/>
+          <w:bCs/>
+        </w:rPr>
+        <w:t>ura</w:t>
+      </w:r>
+      <w:r>
+        <w:rPr>
+          <w:b/>
+          <w:bCs/>
+        </w:rPr>
+        <w:t xml:space="preserve"> del proyecto</w:t>
+      </w:r>
+      <w:r>
+        <w:rPr>
+          <w:b/>
+          <w:bCs/>
+        </w:rPr>
+        <w:t xml:space="preserve"> y</w:t>
+      </w:r>
+      <w:r>
+        <w:rPr>
+          <w:b/>
+          <w:bCs/>
+        </w:rPr>
+        <w:t xml:space="preserve"> la B</w:t>
+      </w:r>
+      <w:r>
+        <w:rPr>
+          <w:b/>
+          <w:bCs/>
+        </w:rPr>
+        <w:t>ase de Datos.</w:t>
       </w:r>
     </w:p>
     <w:p>
@@ -2411,6 +2406,24 @@
           <w:rFonts w:ascii="Arial" w:hAnsi="Arial" w:cs="Arial"/>
         </w:rPr>
         <w:lastRenderedPageBreak/>
+        <w:t>Crear la arquitectura del proyecto para comenzar a desarrollar el código.</w:t>
+      </w:r>
+    </w:p>
+    <w:p>
+      <w:pPr>
+        <w:pStyle w:val="Prrafodelista"/>
+        <w:numPr>
+          <w:ilvl w:val="0"/>
+          <w:numId w:val="1"/>
+        </w:numPr>
+        <w:rPr>
+          <w:rFonts w:ascii="Arial" w:hAnsi="Arial" w:cs="Arial"/>
+        </w:rPr>
+      </w:pPr>
+      <w:r>
+        <w:rPr>
+          <w:rFonts w:ascii="Arial" w:hAnsi="Arial" w:cs="Arial"/>
+        </w:rPr>
         <w:t>Crear la estructura de la base de datos</w:t>
       </w:r>
       <w:r>
@@ -3455,6 +3468,7 @@
   <w:style w:type="character" w:default="1" w:styleId="Fuentedeprrafopredeter">
     <w:name w:val="Default Paragraph Font"/>
     <w:uiPriority w:val="1"/>
+    <w:semiHidden/>
     <w:unhideWhenUsed/>
   </w:style>
   <w:style w:type="table" w:default="1" w:styleId="Tablanormal">

</xml_diff>

<commit_message>
Gestiona POST usuario - Guarda usuario en BD
Gestiona el registro de nuevos usuarios, almacenando sus datos en la base de datos
</commit_message>
<xml_diff>
--- a/Presentación del proyecto.docx
+++ b/Presentación del proyecto.docx
@@ -2389,6 +2389,13 @@
         </w:rPr>
         <w:t>ase de Datos.</w:t>
       </w:r>
+      <w:r>
+        <w:rPr>
+          <w:b/>
+          <w:bCs/>
+        </w:rPr>
+        <w:t xml:space="preserve"> (1 Semana) 1-7 enero 2025</w:t>
+      </w:r>
     </w:p>
     <w:p>
       <w:pPr>
@@ -2431,6 +2438,125 @@
           <w:rFonts w:ascii="Arial" w:hAnsi="Arial" w:cs="Arial"/>
         </w:rPr>
         <w:t xml:space="preserve"> en el SGBD. </w:t>
+      </w:r>
+    </w:p>
+    <w:p>
+      <w:pPr>
+        <w:pStyle w:val="Prrafodelista"/>
+        <w:numPr>
+          <w:ilvl w:val="0"/>
+          <w:numId w:val="1"/>
+        </w:numPr>
+        <w:rPr>
+          <w:rFonts w:ascii="Arial" w:hAnsi="Arial" w:cs="Arial"/>
+        </w:rPr>
+      </w:pPr>
+      <w:r>
+        <w:rPr>
+          <w:rFonts w:ascii="Arial" w:hAnsi="Arial" w:cs="Arial"/>
+        </w:rPr>
+        <w:t xml:space="preserve">Configurar el control de versiones de la BD con Flyway. </w:t>
+      </w:r>
+    </w:p>
+    <w:p/>
+    <w:p>
+      <w:pPr>
+        <w:rPr>
+          <w:b/>
+          <w:bCs/>
+        </w:rPr>
+      </w:pPr>
+      <w:r>
+        <w:rPr>
+          <w:b/>
+          <w:bCs/>
+        </w:rPr>
+        <w:t xml:space="preserve">Sprint </w:t>
+      </w:r>
+      <w:r>
+        <w:rPr>
+          <w:b/>
+          <w:bCs/>
+        </w:rPr>
+        <w:t>4</w:t>
+      </w:r>
+      <w:r>
+        <w:rPr>
+          <w:b/>
+          <w:bCs/>
+        </w:rPr>
+        <w:t xml:space="preserve"> </w:t>
+      </w:r>
+      <w:r>
+        <w:rPr>
+          <w:b/>
+          <w:bCs/>
+        </w:rPr>
+        <w:t>–</w:t>
+      </w:r>
+      <w:r>
+        <w:rPr>
+          <w:b/>
+          <w:bCs/>
+        </w:rPr>
+        <w:t xml:space="preserve"> </w:t>
+      </w:r>
+      <w:r>
+        <w:rPr>
+          <w:b/>
+          <w:bCs/>
+        </w:rPr>
+        <w:t>Gestionar cuentas de usuario (POST, GET, PUT, PATCH, DELETE)</w:t>
+      </w:r>
+      <w:r>
+        <w:rPr>
+          <w:b/>
+          <w:bCs/>
+        </w:rPr>
+        <w:t>.</w:t>
+      </w:r>
+      <w:r>
+        <w:rPr>
+          <w:b/>
+          <w:bCs/>
+        </w:rPr>
+        <w:t xml:space="preserve"> (1 Semana) 8-14 enero 2025</w:t>
+      </w:r>
+    </w:p>
+    <w:p>
+      <w:pPr>
+        <w:pStyle w:val="Prrafodelista"/>
+        <w:numPr>
+          <w:ilvl w:val="0"/>
+          <w:numId w:val="1"/>
+        </w:numPr>
+        <w:rPr>
+          <w:rFonts w:ascii="Arial" w:hAnsi="Arial" w:cs="Arial"/>
+        </w:rPr>
+      </w:pPr>
+      <w:r>
+        <w:rPr>
+          <w:rFonts w:ascii="Arial" w:hAnsi="Arial" w:cs="Arial"/>
+        </w:rPr>
+        <w:t>Crear los métodos que gestionen solicitudes HTTP respecto a los usuarios.</w:t>
+      </w:r>
+    </w:p>
+    <w:p>
+      <w:pPr>
+        <w:pStyle w:val="Prrafodelista"/>
+        <w:numPr>
+          <w:ilvl w:val="0"/>
+          <w:numId w:val="1"/>
+        </w:numPr>
+        <w:rPr>
+          <w:rFonts w:ascii="Arial" w:hAnsi="Arial" w:cs="Arial"/>
+        </w:rPr>
+      </w:pPr>
+      <w:r>
+        <w:rPr>
+          <w:rFonts w:ascii="Arial" w:hAnsi="Arial" w:cs="Arial"/>
+        </w:rPr>
+        <w:t>Verificar el correcto funcionamiento de envío y solicitud de datos a la base de datos.</w:t>
       </w:r>
     </w:p>
     <w:p/>

</xml_diff>

<commit_message>
Agrega tabla en DB - Flyway version 2
Migra la base de datos para agregar la tabla criptomonedas
</commit_message>
<xml_diff>
--- a/Presentación del proyecto.docx
+++ b/Presentación del proyecto.docx
@@ -289,7 +289,15 @@
         <w:t>,</w:t>
       </w:r>
       <w:r>
-        <w:t xml:space="preserve"> Spring Boot 3,</w:t>
+        <w:t xml:space="preserve"> Spring </w:t>
+      </w:r>
+      <w:proofErr w:type="spellStart"/>
+      <w:r>
+        <w:t>Boot</w:t>
+      </w:r>
+      <w:proofErr w:type="spellEnd"/>
+      <w:r>
+        <w:t xml:space="preserve"> 3,</w:t>
       </w:r>
       <w:r>
         <w:t xml:space="preserve"> MySQL</w:t>
@@ -301,8 +309,13 @@
         <w:t>2</w:t>
       </w:r>
       <w:r>
-        <w:t xml:space="preserve"> / Flyway</w:t>
-      </w:r>
+        <w:t xml:space="preserve"> / </w:t>
+      </w:r>
+      <w:proofErr w:type="spellStart"/>
+      <w:r>
+        <w:t>Flyway</w:t>
+      </w:r>
+      <w:proofErr w:type="spellEnd"/>
       <w:r>
         <w:t>,</w:t>
       </w:r>
@@ -698,7 +711,26 @@
           <w:lang w:eastAsia="es-MX"/>
           <w14:ligatures w14:val="none"/>
         </w:rPr>
-        <w:t xml:space="preserve"> La operación de eliminación de usuario solo debe permitirse en el caso de que la cuenta del usuario se encuentre en cero, que no tenga criptomonedas ni dinero en moneda local.</w:t>
+        <w:t xml:space="preserve"> La operación de eliminación de usuario </w:t>
+      </w:r>
+      <w:r>
+        <w:rPr>
+          <w:rFonts w:ascii="Arial" w:eastAsia="Times New Roman" w:hAnsi="Arial" w:cs="Arial"/>
+          <w:kern w:val="0"/>
+          <w:highlight w:val="magenta"/>
+          <w:lang w:eastAsia="es-MX"/>
+          <w14:ligatures w14:val="none"/>
+        </w:rPr>
+        <w:t>solo debe permitirse en el caso de que la cuenta del usuario se encuentre en cero, que no tenga criptomonedas ni dinero en moneda local</w:t>
+      </w:r>
+      <w:r>
+        <w:rPr>
+          <w:rFonts w:ascii="Arial" w:eastAsia="Times New Roman" w:hAnsi="Arial" w:cs="Arial"/>
+          <w:kern w:val="0"/>
+          <w:lang w:eastAsia="es-MX"/>
+          <w14:ligatures w14:val="none"/>
+        </w:rPr>
+        <w:t>.</w:t>
       </w:r>
     </w:p>
     <w:p>
@@ -1253,7 +1285,23 @@
         <w:t xml:space="preserve"> </w:t>
       </w:r>
       <w:r>
-        <w:t>en Capas (Layered Architecture)</w:t>
+        <w:t>en Capas (</w:t>
+      </w:r>
+      <w:proofErr w:type="spellStart"/>
+      <w:r>
+        <w:t>Layered</w:t>
+      </w:r>
+      <w:proofErr w:type="spellEnd"/>
+      <w:r>
+        <w:t xml:space="preserve"> </w:t>
+      </w:r>
+      <w:proofErr w:type="spellStart"/>
+      <w:r>
+        <w:t>Architecture</w:t>
+      </w:r>
+      <w:proofErr w:type="spellEnd"/>
+      <w:r>
+        <w:t>)</w:t>
       </w:r>
     </w:p>
     <w:p>
@@ -1298,7 +1346,35 @@
         <w:rPr>
           <w:rFonts w:ascii="Arial" w:hAnsi="Arial" w:cs="Arial"/>
         </w:rPr>
-        <w:t xml:space="preserve"> (Layered Architecture)</w:t>
+        <w:t xml:space="preserve"> (</w:t>
+      </w:r>
+      <w:proofErr w:type="spellStart"/>
+      <w:r>
+        <w:rPr>
+          <w:rFonts w:ascii="Arial" w:hAnsi="Arial" w:cs="Arial"/>
+        </w:rPr>
+        <w:t>Layered</w:t>
+      </w:r>
+      <w:proofErr w:type="spellEnd"/>
+      <w:r>
+        <w:rPr>
+          <w:rFonts w:ascii="Arial" w:hAnsi="Arial" w:cs="Arial"/>
+        </w:rPr>
+        <w:t xml:space="preserve"> </w:t>
+      </w:r>
+      <w:proofErr w:type="spellStart"/>
+      <w:r>
+        <w:rPr>
+          <w:rFonts w:ascii="Arial" w:hAnsi="Arial" w:cs="Arial"/>
+        </w:rPr>
+        <w:t>Architecture</w:t>
+      </w:r>
+      <w:proofErr w:type="spellEnd"/>
+      <w:r>
+        <w:rPr>
+          <w:rFonts w:ascii="Arial" w:hAnsi="Arial" w:cs="Arial"/>
+        </w:rPr>
+        <w:t>)</w:t>
       </w:r>
       <w:r>
         <w:rPr>
@@ -1310,13 +1386,91 @@
         <w:rPr>
           <w:rFonts w:ascii="Arial" w:hAnsi="Arial" w:cs="Arial"/>
         </w:rPr>
-        <w:t>El proyecto se dividirá en las siguientes carpetas para mantener una separación de responsabilidades clara: controller</w:t>
-      </w:r>
-      <w:r>
-        <w:rPr>
-          <w:rFonts w:ascii="Arial" w:hAnsi="Arial" w:cs="Arial"/>
-        </w:rPr>
-        <w:t xml:space="preserve">, domain, service, repository, dto y configurations. </w:t>
+        <w:t xml:space="preserve">El proyecto se dividirá en las siguientes carpetas para mantener una separación de responsabilidades clara: </w:t>
+      </w:r>
+      <w:proofErr w:type="spellStart"/>
+      <w:r>
+        <w:rPr>
+          <w:rFonts w:ascii="Arial" w:hAnsi="Arial" w:cs="Arial"/>
+        </w:rPr>
+        <w:t>controller</w:t>
+      </w:r>
+      <w:proofErr w:type="spellEnd"/>
+      <w:r>
+        <w:rPr>
+          <w:rFonts w:ascii="Arial" w:hAnsi="Arial" w:cs="Arial"/>
+        </w:rPr>
+        <w:t xml:space="preserve">, </w:t>
+      </w:r>
+      <w:proofErr w:type="spellStart"/>
+      <w:r>
+        <w:rPr>
+          <w:rFonts w:ascii="Arial" w:hAnsi="Arial" w:cs="Arial"/>
+        </w:rPr>
+        <w:t>domain</w:t>
+      </w:r>
+      <w:proofErr w:type="spellEnd"/>
+      <w:r>
+        <w:rPr>
+          <w:rFonts w:ascii="Arial" w:hAnsi="Arial" w:cs="Arial"/>
+        </w:rPr>
+        <w:t xml:space="preserve">, </w:t>
+      </w:r>
+      <w:proofErr w:type="spellStart"/>
+      <w:r>
+        <w:rPr>
+          <w:rFonts w:ascii="Arial" w:hAnsi="Arial" w:cs="Arial"/>
+        </w:rPr>
+        <w:t>service</w:t>
+      </w:r>
+      <w:proofErr w:type="spellEnd"/>
+      <w:r>
+        <w:rPr>
+          <w:rFonts w:ascii="Arial" w:hAnsi="Arial" w:cs="Arial"/>
+        </w:rPr>
+        <w:t xml:space="preserve">, </w:t>
+      </w:r>
+      <w:proofErr w:type="spellStart"/>
+      <w:r>
+        <w:rPr>
+          <w:rFonts w:ascii="Arial" w:hAnsi="Arial" w:cs="Arial"/>
+        </w:rPr>
+        <w:t>repository</w:t>
+      </w:r>
+      <w:proofErr w:type="spellEnd"/>
+      <w:r>
+        <w:rPr>
+          <w:rFonts w:ascii="Arial" w:hAnsi="Arial" w:cs="Arial"/>
+        </w:rPr>
+        <w:t xml:space="preserve">, </w:t>
+      </w:r>
+      <w:proofErr w:type="spellStart"/>
+      <w:r>
+        <w:rPr>
+          <w:rFonts w:ascii="Arial" w:hAnsi="Arial" w:cs="Arial"/>
+        </w:rPr>
+        <w:t>dto</w:t>
+      </w:r>
+      <w:proofErr w:type="spellEnd"/>
+      <w:r>
+        <w:rPr>
+          <w:rFonts w:ascii="Arial" w:hAnsi="Arial" w:cs="Arial"/>
+        </w:rPr>
+        <w:t xml:space="preserve"> y </w:t>
+      </w:r>
+      <w:proofErr w:type="spellStart"/>
+      <w:r>
+        <w:rPr>
+          <w:rFonts w:ascii="Arial" w:hAnsi="Arial" w:cs="Arial"/>
+        </w:rPr>
+        <w:t>configurations</w:t>
+      </w:r>
+      <w:proofErr w:type="spellEnd"/>
+      <w:r>
+        <w:rPr>
+          <w:rFonts w:ascii="Arial" w:hAnsi="Arial" w:cs="Arial"/>
+        </w:rPr>
+        <w:t xml:space="preserve">. </w:t>
       </w:r>
     </w:p>
     <w:p>
@@ -1327,13 +1481,23 @@
           <w:rFonts w:ascii="Arial" w:hAnsi="Arial" w:cs="Arial"/>
         </w:rPr>
       </w:pPr>
-      <w:r>
-        <w:rPr>
-          <w:rFonts w:ascii="Arial" w:hAnsi="Arial" w:cs="Arial"/>
-          <w:b/>
-          <w:bCs/>
-        </w:rPr>
-        <w:t>Controller:</w:t>
+      <w:proofErr w:type="spellStart"/>
+      <w:r>
+        <w:rPr>
+          <w:rFonts w:ascii="Arial" w:hAnsi="Arial" w:cs="Arial"/>
+          <w:b/>
+          <w:bCs/>
+        </w:rPr>
+        <w:t>Controller</w:t>
+      </w:r>
+      <w:proofErr w:type="spellEnd"/>
+      <w:r>
+        <w:rPr>
+          <w:rFonts w:ascii="Arial" w:hAnsi="Arial" w:cs="Arial"/>
+          <w:b/>
+          <w:bCs/>
+        </w:rPr>
+        <w:t>:</w:t>
       </w:r>
       <w:r>
         <w:rPr>
@@ -1347,6 +1511,7 @@
         </w:rPr>
         <w:t xml:space="preserve">Se encargará de ser el punto de entrada para las solicitudes HTTP. Almacenará las clases </w:t>
       </w:r>
+      <w:proofErr w:type="spellStart"/>
       <w:r>
         <w:rPr>
           <w:rFonts w:ascii="Arial" w:hAnsi="Arial" w:cs="Arial"/>
@@ -1357,13 +1522,34 @@
         <w:rPr>
           <w:rFonts w:ascii="Arial" w:hAnsi="Arial" w:cs="Arial"/>
         </w:rPr>
-        <w:t xml:space="preserve">ontroller para gestionar las respuestas a las solicitudes del cliente. </w:t>
-      </w:r>
-      <w:r>
-        <w:rPr>
-          <w:rFonts w:ascii="Arial" w:hAnsi="Arial" w:cs="Arial"/>
-        </w:rPr>
-        <w:t xml:space="preserve">Se comunicará con la capa Service; solicitando datos y devolviendo los datos al cliente. </w:t>
+        <w:t>ontroller</w:t>
+      </w:r>
+      <w:proofErr w:type="spellEnd"/>
+      <w:r>
+        <w:rPr>
+          <w:rFonts w:ascii="Arial" w:hAnsi="Arial" w:cs="Arial"/>
+        </w:rPr>
+        <w:t xml:space="preserve"> para gestionar las respuestas a las solicitudes del cliente. </w:t>
+      </w:r>
+      <w:r>
+        <w:rPr>
+          <w:rFonts w:ascii="Arial" w:hAnsi="Arial" w:cs="Arial"/>
+        </w:rPr>
+        <w:t xml:space="preserve">Se comunicará con la capa </w:t>
+      </w:r>
+      <w:proofErr w:type="spellStart"/>
+      <w:r>
+        <w:rPr>
+          <w:rFonts w:ascii="Arial" w:hAnsi="Arial" w:cs="Arial"/>
+        </w:rPr>
+        <w:t>Service</w:t>
+      </w:r>
+      <w:proofErr w:type="spellEnd"/>
+      <w:r>
+        <w:rPr>
+          <w:rFonts w:ascii="Arial" w:hAnsi="Arial" w:cs="Arial"/>
+        </w:rPr>
+        <w:t xml:space="preserve">; solicitando datos y devolviendo los datos al cliente. </w:t>
       </w:r>
     </w:p>
     <w:p>
@@ -1374,13 +1560,23 @@
           <w:rFonts w:ascii="Arial" w:hAnsi="Arial" w:cs="Arial"/>
         </w:rPr>
       </w:pPr>
-      <w:r>
-        <w:rPr>
-          <w:rFonts w:ascii="Arial" w:hAnsi="Arial" w:cs="Arial"/>
-          <w:b/>
-          <w:bCs/>
-        </w:rPr>
-        <w:t>Service:</w:t>
+      <w:proofErr w:type="spellStart"/>
+      <w:r>
+        <w:rPr>
+          <w:rFonts w:ascii="Arial" w:hAnsi="Arial" w:cs="Arial"/>
+          <w:b/>
+          <w:bCs/>
+        </w:rPr>
+        <w:t>Service</w:t>
+      </w:r>
+      <w:proofErr w:type="spellEnd"/>
+      <w:r>
+        <w:rPr>
+          <w:rFonts w:ascii="Arial" w:hAnsi="Arial" w:cs="Arial"/>
+          <w:b/>
+          <w:bCs/>
+        </w:rPr>
+        <w:t>:</w:t>
       </w:r>
       <w:r>
         <w:rPr>
@@ -1392,8 +1588,44 @@
         <w:rPr>
           <w:rFonts w:ascii="Arial" w:hAnsi="Arial" w:cs="Arial"/>
         </w:rPr>
-        <w:t>, validar datos y coordinar la interacción entre varias entidades. Se comunica con la capa Controller; solicita operaciones de tipo CRUD a la capa Repository y devuelve resultados procesados al Controller</w:t>
-      </w:r>
+        <w:t xml:space="preserve">, validar datos y coordinar la interacción entre varias entidades. Se comunica con la capa </w:t>
+      </w:r>
+      <w:proofErr w:type="spellStart"/>
+      <w:r>
+        <w:rPr>
+          <w:rFonts w:ascii="Arial" w:hAnsi="Arial" w:cs="Arial"/>
+        </w:rPr>
+        <w:t>Controller</w:t>
+      </w:r>
+      <w:proofErr w:type="spellEnd"/>
+      <w:r>
+        <w:rPr>
+          <w:rFonts w:ascii="Arial" w:hAnsi="Arial" w:cs="Arial"/>
+        </w:rPr>
+        <w:t xml:space="preserve">; solicita operaciones de tipo CRUD a la capa </w:t>
+      </w:r>
+      <w:proofErr w:type="spellStart"/>
+      <w:r>
+        <w:rPr>
+          <w:rFonts w:ascii="Arial" w:hAnsi="Arial" w:cs="Arial"/>
+        </w:rPr>
+        <w:t>Repository</w:t>
+      </w:r>
+      <w:proofErr w:type="spellEnd"/>
+      <w:r>
+        <w:rPr>
+          <w:rFonts w:ascii="Arial" w:hAnsi="Arial" w:cs="Arial"/>
+        </w:rPr>
+        <w:t xml:space="preserve"> y devuelve resultados procesados al </w:t>
+      </w:r>
+      <w:proofErr w:type="spellStart"/>
+      <w:r>
+        <w:rPr>
+          <w:rFonts w:ascii="Arial" w:hAnsi="Arial" w:cs="Arial"/>
+        </w:rPr>
+        <w:t>Controller</w:t>
+      </w:r>
+      <w:proofErr w:type="spellEnd"/>
       <w:r>
         <w:rPr>
           <w:rFonts w:ascii="Arial" w:hAnsi="Arial" w:cs="Arial"/>
@@ -1409,13 +1641,23 @@
           <w:rFonts w:ascii="Arial" w:hAnsi="Arial" w:cs="Arial"/>
         </w:rPr>
       </w:pPr>
-      <w:r>
-        <w:rPr>
-          <w:rFonts w:ascii="Arial" w:hAnsi="Arial" w:cs="Arial"/>
-          <w:b/>
-          <w:bCs/>
-        </w:rPr>
-        <w:t>Repository:</w:t>
+      <w:proofErr w:type="spellStart"/>
+      <w:r>
+        <w:rPr>
+          <w:rFonts w:ascii="Arial" w:hAnsi="Arial" w:cs="Arial"/>
+          <w:b/>
+          <w:bCs/>
+        </w:rPr>
+        <w:t>Repository</w:t>
+      </w:r>
+      <w:proofErr w:type="spellEnd"/>
+      <w:r>
+        <w:rPr>
+          <w:rFonts w:ascii="Arial" w:hAnsi="Arial" w:cs="Arial"/>
+          <w:b/>
+          <w:bCs/>
+        </w:rPr>
+        <w:t>:</w:t>
       </w:r>
       <w:r>
         <w:rPr>
@@ -1451,13 +1693,41 @@
         <w:rPr>
           <w:rFonts w:ascii="Arial" w:hAnsi="Arial" w:cs="Arial"/>
         </w:rPr>
-        <w:t xml:space="preserve">atos utilizando JPA/Hibernate. Contiene las interfaces de repositorios que definen los métodos para interactuar con las entidades de la Base de Datos. </w:t>
-      </w:r>
-      <w:r>
-        <w:rPr>
-          <w:rFonts w:ascii="Arial" w:hAnsi="Arial" w:cs="Arial"/>
-        </w:rPr>
-        <w:t xml:space="preserve">Recibe solicitudes desde la capa Service, devolviendo las entidades o resultados a esta capa. </w:t>
+        <w:t>atos utilizando JPA/</w:t>
+      </w:r>
+      <w:proofErr w:type="spellStart"/>
+      <w:r>
+        <w:rPr>
+          <w:rFonts w:ascii="Arial" w:hAnsi="Arial" w:cs="Arial"/>
+        </w:rPr>
+        <w:t>Hibernate</w:t>
+      </w:r>
+      <w:proofErr w:type="spellEnd"/>
+      <w:r>
+        <w:rPr>
+          <w:rFonts w:ascii="Arial" w:hAnsi="Arial" w:cs="Arial"/>
+        </w:rPr>
+        <w:t xml:space="preserve">. Contiene las interfaces de repositorios que definen los métodos para interactuar con las entidades de la Base de Datos. </w:t>
+      </w:r>
+      <w:r>
+        <w:rPr>
+          <w:rFonts w:ascii="Arial" w:hAnsi="Arial" w:cs="Arial"/>
+        </w:rPr>
+        <w:t xml:space="preserve">Recibe solicitudes desde la capa </w:t>
+      </w:r>
+      <w:proofErr w:type="spellStart"/>
+      <w:r>
+        <w:rPr>
+          <w:rFonts w:ascii="Arial" w:hAnsi="Arial" w:cs="Arial"/>
+        </w:rPr>
+        <w:t>Service</w:t>
+      </w:r>
+      <w:proofErr w:type="spellEnd"/>
+      <w:r>
+        <w:rPr>
+          <w:rFonts w:ascii="Arial" w:hAnsi="Arial" w:cs="Arial"/>
+        </w:rPr>
+        <w:t xml:space="preserve">, devolviendo las entidades o resultados a esta capa. </w:t>
       </w:r>
     </w:p>
     <w:p>
@@ -1468,19 +1738,43 @@
           <w:rFonts w:ascii="Arial" w:hAnsi="Arial" w:cs="Arial"/>
         </w:rPr>
       </w:pPr>
-      <w:r>
-        <w:rPr>
-          <w:rFonts w:ascii="Arial" w:hAnsi="Arial" w:cs="Arial"/>
-          <w:b/>
-          <w:bCs/>
-        </w:rPr>
-        <w:t>Domain:</w:t>
-      </w:r>
-      <w:r>
-        <w:rPr>
-          <w:rFonts w:ascii="Arial" w:hAnsi="Arial" w:cs="Arial"/>
-        </w:rPr>
-        <w:t xml:space="preserve"> Contiene las clases POJO o que representan tablas en la base de datos. Estas clases serán utilizadas por la capa Repository para mapear las tablas a objetos en Java. </w:t>
+      <w:proofErr w:type="spellStart"/>
+      <w:r>
+        <w:rPr>
+          <w:rFonts w:ascii="Arial" w:hAnsi="Arial" w:cs="Arial"/>
+          <w:b/>
+          <w:bCs/>
+        </w:rPr>
+        <w:t>Domain</w:t>
+      </w:r>
+      <w:proofErr w:type="spellEnd"/>
+      <w:r>
+        <w:rPr>
+          <w:rFonts w:ascii="Arial" w:hAnsi="Arial" w:cs="Arial"/>
+          <w:b/>
+          <w:bCs/>
+        </w:rPr>
+        <w:t>:</w:t>
+      </w:r>
+      <w:r>
+        <w:rPr>
+          <w:rFonts w:ascii="Arial" w:hAnsi="Arial" w:cs="Arial"/>
+        </w:rPr>
+        <w:t xml:space="preserve"> Contiene las clases POJO o que representan tablas en la base de datos. Estas clases serán utilizadas por la capa </w:t>
+      </w:r>
+      <w:proofErr w:type="spellStart"/>
+      <w:r>
+        <w:rPr>
+          <w:rFonts w:ascii="Arial" w:hAnsi="Arial" w:cs="Arial"/>
+        </w:rPr>
+        <w:t>Repository</w:t>
+      </w:r>
+      <w:proofErr w:type="spellEnd"/>
+      <w:r>
+        <w:rPr>
+          <w:rFonts w:ascii="Arial" w:hAnsi="Arial" w:cs="Arial"/>
+        </w:rPr>
+        <w:t xml:space="preserve"> para mapear las tablas a objetos en Java. </w:t>
       </w:r>
     </w:p>
     <w:p>
@@ -1543,12 +1837,48 @@
         </w:rPr>
         <w:t xml:space="preserve">Las clases contienen los métodos para convertir entre </w:t>
       </w:r>
+      <w:proofErr w:type="spellStart"/>
       <w:r>
         <w:rPr>
           <w:rFonts w:ascii="Arial" w:hAnsi="Arial" w:cs="Arial"/>
         </w:rPr>
         <w:lastRenderedPageBreak/>
-        <w:t>DTOs y entidades. Recibe datos desde la capa Service o transforma directamente las entidades de Domain.</w:t>
+        <w:t>DTOs</w:t>
+      </w:r>
+      <w:proofErr w:type="spellEnd"/>
+      <w:r>
+        <w:rPr>
+          <w:rFonts w:ascii="Arial" w:hAnsi="Arial" w:cs="Arial"/>
+        </w:rPr>
+        <w:t xml:space="preserve"> y entidades. Recibe datos desde la capa </w:t>
+      </w:r>
+      <w:proofErr w:type="spellStart"/>
+      <w:r>
+        <w:rPr>
+          <w:rFonts w:ascii="Arial" w:hAnsi="Arial" w:cs="Arial"/>
+        </w:rPr>
+        <w:t>Service</w:t>
+      </w:r>
+      <w:proofErr w:type="spellEnd"/>
+      <w:r>
+        <w:rPr>
+          <w:rFonts w:ascii="Arial" w:hAnsi="Arial" w:cs="Arial"/>
+        </w:rPr>
+        <w:t xml:space="preserve"> o transforma directamente las entidades de </w:t>
+      </w:r>
+      <w:proofErr w:type="spellStart"/>
+      <w:r>
+        <w:rPr>
+          <w:rFonts w:ascii="Arial" w:hAnsi="Arial" w:cs="Arial"/>
+        </w:rPr>
+        <w:t>Domain</w:t>
+      </w:r>
+      <w:proofErr w:type="spellEnd"/>
+      <w:r>
+        <w:rPr>
+          <w:rFonts w:ascii="Arial" w:hAnsi="Arial" w:cs="Arial"/>
+        </w:rPr>
+        <w:t>.</w:t>
       </w:r>
     </w:p>
     <w:p>
@@ -2455,7 +2785,21 @@
         <w:rPr>
           <w:rFonts w:ascii="Arial" w:hAnsi="Arial" w:cs="Arial"/>
         </w:rPr>
-        <w:t xml:space="preserve">Configurar el control de versiones de la BD con Flyway. </w:t>
+        <w:t xml:space="preserve">Configurar el control de versiones de la BD con </w:t>
+      </w:r>
+      <w:proofErr w:type="spellStart"/>
+      <w:r>
+        <w:rPr>
+          <w:rFonts w:ascii="Arial" w:hAnsi="Arial" w:cs="Arial"/>
+        </w:rPr>
+        <w:t>Flyway</w:t>
+      </w:r>
+      <w:proofErr w:type="spellEnd"/>
+      <w:r>
+        <w:rPr>
+          <w:rFonts w:ascii="Arial" w:hAnsi="Arial" w:cs="Arial"/>
+        </w:rPr>
+        <w:t xml:space="preserve">. </w:t>
       </w:r>
     </w:p>
     <w:p/>

</xml_diff>

<commit_message>
Agrega método POST para criptomonedas
Agrega método para gestionar solicitudes HTTP de tipo POST sobre criptomonedas
</commit_message>
<xml_diff>
--- a/Presentación del proyecto.docx
+++ b/Presentación del proyecto.docx
@@ -37,19 +37,71 @@
       </w:pPr>
       <w:r>
         <w:rPr>
+          <w:rFonts w:ascii="Arial" w:hAnsi="Arial" w:cs="Arial"/>
+          <w:b/>
+          <w:bCs/>
+          <w:sz w:val="36"/>
+          <w:szCs w:val="36"/>
+        </w:rPr>
+        <w:t>Exchange de Criptomonedas</w:t>
+      </w:r>
+      <w:r>
+        <w:rPr>
+          <w:rFonts w:ascii="Arial" w:hAnsi="Arial" w:cs="Arial"/>
+          <w:b/>
+          <w:bCs/>
+          <w:sz w:val="36"/>
+          <w:szCs w:val="36"/>
+        </w:rPr>
+        <w:t xml:space="preserve"> – A</w:t>
+      </w:r>
+      <w:r>
+        <w:rPr>
+          <w:rFonts w:ascii="Arial" w:hAnsi="Arial" w:cs="Arial"/>
+          <w:b/>
+          <w:bCs/>
+          <w:sz w:val="36"/>
+          <w:szCs w:val="36"/>
+        </w:rPr>
+        <w:t>PI</w:t>
+      </w:r>
+      <w:r>
+        <w:rPr>
+          <w:rFonts w:ascii="Arial" w:hAnsi="Arial" w:cs="Arial"/>
+          <w:b/>
+          <w:bCs/>
+          <w:sz w:val="36"/>
+          <w:szCs w:val="36"/>
+        </w:rPr>
+        <w:t xml:space="preserve"> R</w:t>
+      </w:r>
+      <w:r>
+        <w:rPr>
+          <w:rFonts w:ascii="Arial" w:hAnsi="Arial" w:cs="Arial"/>
+          <w:b/>
+          <w:bCs/>
+          <w:sz w:val="36"/>
+          <w:szCs w:val="36"/>
+        </w:rPr>
+        <w:t>EST</w:t>
+      </w:r>
+    </w:p>
+    <w:p>
+      <w:r>
+        <w:rPr>
           <w:noProof/>
         </w:rPr>
         <w:drawing>
-          <wp:anchor distT="0" distB="0" distL="114300" distR="114300" simplePos="0" relativeHeight="251658240" behindDoc="0" locked="0" layoutInCell="1" allowOverlap="1" wp14:anchorId="15861909" wp14:editId="6C3E0692">
+          <wp:anchor distT="0" distB="0" distL="114300" distR="114300" simplePos="0" relativeHeight="251658240" behindDoc="0" locked="0" layoutInCell="1" allowOverlap="1" wp14:anchorId="15861909" wp14:editId="7B124C6D">
             <wp:simplePos x="0" y="0"/>
             <wp:positionH relativeFrom="margin">
-              <wp:posOffset>2939774</wp:posOffset>
+              <wp:posOffset>3361055</wp:posOffset>
             </wp:positionH>
             <wp:positionV relativeFrom="paragraph">
-              <wp:posOffset>338335</wp:posOffset>
+              <wp:posOffset>117285</wp:posOffset>
             </wp:positionV>
-            <wp:extent cx="3665220" cy="3278038"/>
-            <wp:effectExtent l="0" t="0" r="0" b="0"/>
+            <wp:extent cx="2849880" cy="2849245"/>
+            <wp:effectExtent l="0" t="0" r="7620" b="8255"/>
             <wp:wrapNone/>
             <wp:docPr id="673957036" name="Imagen 1" descr="Imágenes de Bitcoin Vector: descubre bancos de fotos, ilustraciones,  vectores y vídeos de 243,051 | Adobe Stock"/>
             <wp:cNvGraphicFramePr>
@@ -72,13 +124,13 @@
                         </a:ext>
                       </a:extLst>
                     </a:blip>
-                    <a:srcRect b="10564"/>
+                    <a:srcRect l="11666" t="11664" r="10549" b="10564"/>
                     <a:stretch/>
                   </pic:blipFill>
                   <pic:spPr bwMode="auto">
                     <a:xfrm>
                       <a:off x="0" y="0"/>
-                      <a:ext cx="3665807" cy="3278563"/>
+                      <a:ext cx="2849880" cy="2849245"/>
                     </a:xfrm>
                     <a:prstGeom prst="rect">
                       <a:avLst/>
@@ -105,61 +157,10 @@
           </wp:anchor>
         </w:drawing>
       </w:r>
-      <w:r>
-        <w:rPr>
-          <w:rFonts w:ascii="Arial" w:hAnsi="Arial" w:cs="Arial"/>
-          <w:b/>
-          <w:bCs/>
-          <w:sz w:val="36"/>
-          <w:szCs w:val="36"/>
-        </w:rPr>
-        <w:t>Exchange de Criptomonedas</w:t>
-      </w:r>
-      <w:r>
-        <w:rPr>
-          <w:rFonts w:ascii="Arial" w:hAnsi="Arial" w:cs="Arial"/>
-          <w:b/>
-          <w:bCs/>
-          <w:sz w:val="36"/>
-          <w:szCs w:val="36"/>
-        </w:rPr>
-        <w:t xml:space="preserve"> – A</w:t>
-      </w:r>
-      <w:r>
-        <w:rPr>
-          <w:rFonts w:ascii="Arial" w:hAnsi="Arial" w:cs="Arial"/>
-          <w:b/>
-          <w:bCs/>
-          <w:sz w:val="36"/>
-          <w:szCs w:val="36"/>
-        </w:rPr>
-        <w:t>PI</w:t>
-      </w:r>
-      <w:r>
-        <w:rPr>
-          <w:rFonts w:ascii="Arial" w:hAnsi="Arial" w:cs="Arial"/>
-          <w:b/>
-          <w:bCs/>
-          <w:sz w:val="36"/>
-          <w:szCs w:val="36"/>
-        </w:rPr>
-        <w:t xml:space="preserve"> R</w:t>
-      </w:r>
-      <w:r>
-        <w:rPr>
-          <w:rFonts w:ascii="Arial" w:hAnsi="Arial" w:cs="Arial"/>
-          <w:b/>
-          <w:bCs/>
-          <w:sz w:val="36"/>
-          <w:szCs w:val="36"/>
-        </w:rPr>
-        <w:t>EST</w:t>
-      </w:r>
     </w:p>
     <w:p/>
     <w:p/>
     <w:p/>
-    <w:p/>
     <w:p>
       <w:r>
         <w:rPr>
@@ -267,7 +268,6 @@
     </w:p>
     <w:p/>
     <w:p/>
-    <w:p/>
     <w:p>
       <w:pPr>
         <w:jc w:val="both"/>
@@ -289,15 +289,7 @@
         <w:t>,</w:t>
       </w:r>
       <w:r>
-        <w:t xml:space="preserve"> Spring </w:t>
-      </w:r>
-      <w:proofErr w:type="spellStart"/>
-      <w:r>
-        <w:t>Boot</w:t>
-      </w:r>
-      <w:proofErr w:type="spellEnd"/>
-      <w:r>
-        <w:t xml:space="preserve"> 3,</w:t>
+        <w:t xml:space="preserve"> Spring Boot 3,</w:t>
       </w:r>
       <w:r>
         <w:t xml:space="preserve"> MySQL</w:t>
@@ -309,13 +301,8 @@
         <w:t>2</w:t>
       </w:r>
       <w:r>
-        <w:t xml:space="preserve"> / </w:t>
-      </w:r>
-      <w:proofErr w:type="spellStart"/>
-      <w:r>
-        <w:t>Flyway</w:t>
-      </w:r>
-      <w:proofErr w:type="spellEnd"/>
+        <w:t xml:space="preserve"> / Flyway</w:t>
+      </w:r>
       <w:r>
         <w:t>,</w:t>
       </w:r>
@@ -327,6 +314,9 @@
       </w:r>
       <w:r>
         <w:t>, Maven</w:t>
+      </w:r>
+      <w:r>
+        <w:t>, Lombook</w:t>
       </w:r>
     </w:p>
     <w:p>
@@ -1285,23 +1275,7 @@
         <w:t xml:space="preserve"> </w:t>
       </w:r>
       <w:r>
-        <w:t>en Capas (</w:t>
-      </w:r>
-      <w:proofErr w:type="spellStart"/>
-      <w:r>
-        <w:t>Layered</w:t>
-      </w:r>
-      <w:proofErr w:type="spellEnd"/>
-      <w:r>
-        <w:t xml:space="preserve"> </w:t>
-      </w:r>
-      <w:proofErr w:type="spellStart"/>
-      <w:r>
-        <w:t>Architecture</w:t>
-      </w:r>
-      <w:proofErr w:type="spellEnd"/>
-      <w:r>
-        <w:t>)</w:t>
+        <w:t>en Capas (Layered Architecture)</w:t>
       </w:r>
     </w:p>
     <w:p>
@@ -1346,35 +1320,7 @@
         <w:rPr>
           <w:rFonts w:ascii="Arial" w:hAnsi="Arial" w:cs="Arial"/>
         </w:rPr>
-        <w:t xml:space="preserve"> (</w:t>
-      </w:r>
-      <w:proofErr w:type="spellStart"/>
-      <w:r>
-        <w:rPr>
-          <w:rFonts w:ascii="Arial" w:hAnsi="Arial" w:cs="Arial"/>
-        </w:rPr>
-        <w:t>Layered</w:t>
-      </w:r>
-      <w:proofErr w:type="spellEnd"/>
-      <w:r>
-        <w:rPr>
-          <w:rFonts w:ascii="Arial" w:hAnsi="Arial" w:cs="Arial"/>
-        </w:rPr>
-        <w:t xml:space="preserve"> </w:t>
-      </w:r>
-      <w:proofErr w:type="spellStart"/>
-      <w:r>
-        <w:rPr>
-          <w:rFonts w:ascii="Arial" w:hAnsi="Arial" w:cs="Arial"/>
-        </w:rPr>
-        <w:t>Architecture</w:t>
-      </w:r>
-      <w:proofErr w:type="spellEnd"/>
-      <w:r>
-        <w:rPr>
-          <w:rFonts w:ascii="Arial" w:hAnsi="Arial" w:cs="Arial"/>
-        </w:rPr>
-        <w:t>)</w:t>
+        <w:t xml:space="preserve"> (Layered Architecture)</w:t>
       </w:r>
       <w:r>
         <w:rPr>
@@ -1386,91 +1332,13 @@
         <w:rPr>
           <w:rFonts w:ascii="Arial" w:hAnsi="Arial" w:cs="Arial"/>
         </w:rPr>
-        <w:t xml:space="preserve">El proyecto se dividirá en las siguientes carpetas para mantener una separación de responsabilidades clara: </w:t>
-      </w:r>
-      <w:proofErr w:type="spellStart"/>
-      <w:r>
-        <w:rPr>
-          <w:rFonts w:ascii="Arial" w:hAnsi="Arial" w:cs="Arial"/>
-        </w:rPr>
-        <w:t>controller</w:t>
-      </w:r>
-      <w:proofErr w:type="spellEnd"/>
-      <w:r>
-        <w:rPr>
-          <w:rFonts w:ascii="Arial" w:hAnsi="Arial" w:cs="Arial"/>
-        </w:rPr>
-        <w:t xml:space="preserve">, </w:t>
-      </w:r>
-      <w:proofErr w:type="spellStart"/>
-      <w:r>
-        <w:rPr>
-          <w:rFonts w:ascii="Arial" w:hAnsi="Arial" w:cs="Arial"/>
-        </w:rPr>
-        <w:t>domain</w:t>
-      </w:r>
-      <w:proofErr w:type="spellEnd"/>
-      <w:r>
-        <w:rPr>
-          <w:rFonts w:ascii="Arial" w:hAnsi="Arial" w:cs="Arial"/>
-        </w:rPr>
-        <w:t xml:space="preserve">, </w:t>
-      </w:r>
-      <w:proofErr w:type="spellStart"/>
-      <w:r>
-        <w:rPr>
-          <w:rFonts w:ascii="Arial" w:hAnsi="Arial" w:cs="Arial"/>
-        </w:rPr>
-        <w:t>service</w:t>
-      </w:r>
-      <w:proofErr w:type="spellEnd"/>
-      <w:r>
-        <w:rPr>
-          <w:rFonts w:ascii="Arial" w:hAnsi="Arial" w:cs="Arial"/>
-        </w:rPr>
-        <w:t xml:space="preserve">, </w:t>
-      </w:r>
-      <w:proofErr w:type="spellStart"/>
-      <w:r>
-        <w:rPr>
-          <w:rFonts w:ascii="Arial" w:hAnsi="Arial" w:cs="Arial"/>
-        </w:rPr>
-        <w:t>repository</w:t>
-      </w:r>
-      <w:proofErr w:type="spellEnd"/>
-      <w:r>
-        <w:rPr>
-          <w:rFonts w:ascii="Arial" w:hAnsi="Arial" w:cs="Arial"/>
-        </w:rPr>
-        <w:t xml:space="preserve">, </w:t>
-      </w:r>
-      <w:proofErr w:type="spellStart"/>
-      <w:r>
-        <w:rPr>
-          <w:rFonts w:ascii="Arial" w:hAnsi="Arial" w:cs="Arial"/>
-        </w:rPr>
-        <w:t>dto</w:t>
-      </w:r>
-      <w:proofErr w:type="spellEnd"/>
-      <w:r>
-        <w:rPr>
-          <w:rFonts w:ascii="Arial" w:hAnsi="Arial" w:cs="Arial"/>
-        </w:rPr>
-        <w:t xml:space="preserve"> y </w:t>
-      </w:r>
-      <w:proofErr w:type="spellStart"/>
-      <w:r>
-        <w:rPr>
-          <w:rFonts w:ascii="Arial" w:hAnsi="Arial" w:cs="Arial"/>
-        </w:rPr>
-        <w:t>configurations</w:t>
-      </w:r>
-      <w:proofErr w:type="spellEnd"/>
-      <w:r>
-        <w:rPr>
-          <w:rFonts w:ascii="Arial" w:hAnsi="Arial" w:cs="Arial"/>
-        </w:rPr>
-        <w:t xml:space="preserve">. </w:t>
+        <w:t>El proyecto se dividirá en las siguientes carpetas para mantener una separación de responsabilidades clara: controller</w:t>
+      </w:r>
+      <w:r>
+        <w:rPr>
+          <w:rFonts w:ascii="Arial" w:hAnsi="Arial" w:cs="Arial"/>
+        </w:rPr>
+        <w:t xml:space="preserve">, domain, service, repository, dto y configurations. </w:t>
       </w:r>
     </w:p>
     <w:p>
@@ -1481,23 +1349,13 @@
           <w:rFonts w:ascii="Arial" w:hAnsi="Arial" w:cs="Arial"/>
         </w:rPr>
       </w:pPr>
-      <w:proofErr w:type="spellStart"/>
-      <w:r>
-        <w:rPr>
-          <w:rFonts w:ascii="Arial" w:hAnsi="Arial" w:cs="Arial"/>
-          <w:b/>
-          <w:bCs/>
-        </w:rPr>
-        <w:t>Controller</w:t>
-      </w:r>
-      <w:proofErr w:type="spellEnd"/>
-      <w:r>
-        <w:rPr>
-          <w:rFonts w:ascii="Arial" w:hAnsi="Arial" w:cs="Arial"/>
-          <w:b/>
-          <w:bCs/>
-        </w:rPr>
-        <w:t>:</w:t>
+      <w:r>
+        <w:rPr>
+          <w:rFonts w:ascii="Arial" w:hAnsi="Arial" w:cs="Arial"/>
+          <w:b/>
+          <w:bCs/>
+        </w:rPr>
+        <w:t>Controller:</w:t>
       </w:r>
       <w:r>
         <w:rPr>
@@ -1511,7 +1369,6 @@
         </w:rPr>
         <w:t xml:space="preserve">Se encargará de ser el punto de entrada para las solicitudes HTTP. Almacenará las clases </w:t>
       </w:r>
-      <w:proofErr w:type="spellStart"/>
       <w:r>
         <w:rPr>
           <w:rFonts w:ascii="Arial" w:hAnsi="Arial" w:cs="Arial"/>
@@ -1522,34 +1379,13 @@
         <w:rPr>
           <w:rFonts w:ascii="Arial" w:hAnsi="Arial" w:cs="Arial"/>
         </w:rPr>
-        <w:t>ontroller</w:t>
-      </w:r>
-      <w:proofErr w:type="spellEnd"/>
-      <w:r>
-        <w:rPr>
-          <w:rFonts w:ascii="Arial" w:hAnsi="Arial" w:cs="Arial"/>
-        </w:rPr>
-        <w:t xml:space="preserve"> para gestionar las respuestas a las solicitudes del cliente. </w:t>
-      </w:r>
-      <w:r>
-        <w:rPr>
-          <w:rFonts w:ascii="Arial" w:hAnsi="Arial" w:cs="Arial"/>
-        </w:rPr>
-        <w:t xml:space="preserve">Se comunicará con la capa </w:t>
-      </w:r>
-      <w:proofErr w:type="spellStart"/>
-      <w:r>
-        <w:rPr>
-          <w:rFonts w:ascii="Arial" w:hAnsi="Arial" w:cs="Arial"/>
-        </w:rPr>
-        <w:t>Service</w:t>
-      </w:r>
-      <w:proofErr w:type="spellEnd"/>
-      <w:r>
-        <w:rPr>
-          <w:rFonts w:ascii="Arial" w:hAnsi="Arial" w:cs="Arial"/>
-        </w:rPr>
-        <w:t xml:space="preserve">; solicitando datos y devolviendo los datos al cliente. </w:t>
+        <w:t xml:space="preserve">ontroller para gestionar las respuestas a las solicitudes del cliente. </w:t>
+      </w:r>
+      <w:r>
+        <w:rPr>
+          <w:rFonts w:ascii="Arial" w:hAnsi="Arial" w:cs="Arial"/>
+        </w:rPr>
+        <w:t xml:space="preserve">Se comunicará con la capa Service; solicitando datos y devolviendo los datos al cliente. </w:t>
       </w:r>
     </w:p>
     <w:p>
@@ -1560,23 +1396,13 @@
           <w:rFonts w:ascii="Arial" w:hAnsi="Arial" w:cs="Arial"/>
         </w:rPr>
       </w:pPr>
-      <w:proofErr w:type="spellStart"/>
-      <w:r>
-        <w:rPr>
-          <w:rFonts w:ascii="Arial" w:hAnsi="Arial" w:cs="Arial"/>
-          <w:b/>
-          <w:bCs/>
-        </w:rPr>
-        <w:t>Service</w:t>
-      </w:r>
-      <w:proofErr w:type="spellEnd"/>
-      <w:r>
-        <w:rPr>
-          <w:rFonts w:ascii="Arial" w:hAnsi="Arial" w:cs="Arial"/>
-          <w:b/>
-          <w:bCs/>
-        </w:rPr>
-        <w:t>:</w:t>
+      <w:r>
+        <w:rPr>
+          <w:rFonts w:ascii="Arial" w:hAnsi="Arial" w:cs="Arial"/>
+          <w:b/>
+          <w:bCs/>
+        </w:rPr>
+        <w:t>Service:</w:t>
       </w:r>
       <w:r>
         <w:rPr>
@@ -1588,44 +1414,8 @@
         <w:rPr>
           <w:rFonts w:ascii="Arial" w:hAnsi="Arial" w:cs="Arial"/>
         </w:rPr>
-        <w:t xml:space="preserve">, validar datos y coordinar la interacción entre varias entidades. Se comunica con la capa </w:t>
-      </w:r>
-      <w:proofErr w:type="spellStart"/>
-      <w:r>
-        <w:rPr>
-          <w:rFonts w:ascii="Arial" w:hAnsi="Arial" w:cs="Arial"/>
-        </w:rPr>
-        <w:t>Controller</w:t>
-      </w:r>
-      <w:proofErr w:type="spellEnd"/>
-      <w:r>
-        <w:rPr>
-          <w:rFonts w:ascii="Arial" w:hAnsi="Arial" w:cs="Arial"/>
-        </w:rPr>
-        <w:t xml:space="preserve">; solicita operaciones de tipo CRUD a la capa </w:t>
-      </w:r>
-      <w:proofErr w:type="spellStart"/>
-      <w:r>
-        <w:rPr>
-          <w:rFonts w:ascii="Arial" w:hAnsi="Arial" w:cs="Arial"/>
-        </w:rPr>
-        <w:t>Repository</w:t>
-      </w:r>
-      <w:proofErr w:type="spellEnd"/>
-      <w:r>
-        <w:rPr>
-          <w:rFonts w:ascii="Arial" w:hAnsi="Arial" w:cs="Arial"/>
-        </w:rPr>
-        <w:t xml:space="preserve"> y devuelve resultados procesados al </w:t>
-      </w:r>
-      <w:proofErr w:type="spellStart"/>
-      <w:r>
-        <w:rPr>
-          <w:rFonts w:ascii="Arial" w:hAnsi="Arial" w:cs="Arial"/>
-        </w:rPr>
-        <w:t>Controller</w:t>
-      </w:r>
-      <w:proofErr w:type="spellEnd"/>
+        <w:t>, validar datos y coordinar la interacción entre varias entidades. Se comunica con la capa Controller; solicita operaciones de tipo CRUD a la capa Repository y devuelve resultados procesados al Controller</w:t>
+      </w:r>
       <w:r>
         <w:rPr>
           <w:rFonts w:ascii="Arial" w:hAnsi="Arial" w:cs="Arial"/>
@@ -1641,23 +1431,13 @@
           <w:rFonts w:ascii="Arial" w:hAnsi="Arial" w:cs="Arial"/>
         </w:rPr>
       </w:pPr>
-      <w:proofErr w:type="spellStart"/>
-      <w:r>
-        <w:rPr>
-          <w:rFonts w:ascii="Arial" w:hAnsi="Arial" w:cs="Arial"/>
-          <w:b/>
-          <w:bCs/>
-        </w:rPr>
-        <w:t>Repository</w:t>
-      </w:r>
-      <w:proofErr w:type="spellEnd"/>
-      <w:r>
-        <w:rPr>
-          <w:rFonts w:ascii="Arial" w:hAnsi="Arial" w:cs="Arial"/>
-          <w:b/>
-          <w:bCs/>
-        </w:rPr>
-        <w:t>:</w:t>
+      <w:r>
+        <w:rPr>
+          <w:rFonts w:ascii="Arial" w:hAnsi="Arial" w:cs="Arial"/>
+          <w:b/>
+          <w:bCs/>
+        </w:rPr>
+        <w:t>Repository:</w:t>
       </w:r>
       <w:r>
         <w:rPr>
@@ -1693,41 +1473,13 @@
         <w:rPr>
           <w:rFonts w:ascii="Arial" w:hAnsi="Arial" w:cs="Arial"/>
         </w:rPr>
-        <w:t>atos utilizando JPA/</w:t>
-      </w:r>
-      <w:proofErr w:type="spellStart"/>
-      <w:r>
-        <w:rPr>
-          <w:rFonts w:ascii="Arial" w:hAnsi="Arial" w:cs="Arial"/>
-        </w:rPr>
-        <w:t>Hibernate</w:t>
-      </w:r>
-      <w:proofErr w:type="spellEnd"/>
-      <w:r>
-        <w:rPr>
-          <w:rFonts w:ascii="Arial" w:hAnsi="Arial" w:cs="Arial"/>
-        </w:rPr>
-        <w:t xml:space="preserve">. Contiene las interfaces de repositorios que definen los métodos para interactuar con las entidades de la Base de Datos. </w:t>
-      </w:r>
-      <w:r>
-        <w:rPr>
-          <w:rFonts w:ascii="Arial" w:hAnsi="Arial" w:cs="Arial"/>
-        </w:rPr>
-        <w:t xml:space="preserve">Recibe solicitudes desde la capa </w:t>
-      </w:r>
-      <w:proofErr w:type="spellStart"/>
-      <w:r>
-        <w:rPr>
-          <w:rFonts w:ascii="Arial" w:hAnsi="Arial" w:cs="Arial"/>
-        </w:rPr>
-        <w:t>Service</w:t>
-      </w:r>
-      <w:proofErr w:type="spellEnd"/>
-      <w:r>
-        <w:rPr>
-          <w:rFonts w:ascii="Arial" w:hAnsi="Arial" w:cs="Arial"/>
-        </w:rPr>
-        <w:t xml:space="preserve">, devolviendo las entidades o resultados a esta capa. </w:t>
+        <w:t xml:space="preserve">atos utilizando JPA/Hibernate. Contiene las interfaces de repositorios que definen los métodos para interactuar con las entidades de la Base de Datos. </w:t>
+      </w:r>
+      <w:r>
+        <w:rPr>
+          <w:rFonts w:ascii="Arial" w:hAnsi="Arial" w:cs="Arial"/>
+        </w:rPr>
+        <w:t xml:space="preserve">Recibe solicitudes desde la capa Service, devolviendo las entidades o resultados a esta capa. </w:t>
       </w:r>
     </w:p>
     <w:p>
@@ -1738,43 +1490,19 @@
           <w:rFonts w:ascii="Arial" w:hAnsi="Arial" w:cs="Arial"/>
         </w:rPr>
       </w:pPr>
-      <w:proofErr w:type="spellStart"/>
-      <w:r>
-        <w:rPr>
-          <w:rFonts w:ascii="Arial" w:hAnsi="Arial" w:cs="Arial"/>
-          <w:b/>
-          <w:bCs/>
-        </w:rPr>
-        <w:t>Domain</w:t>
-      </w:r>
-      <w:proofErr w:type="spellEnd"/>
-      <w:r>
-        <w:rPr>
-          <w:rFonts w:ascii="Arial" w:hAnsi="Arial" w:cs="Arial"/>
-          <w:b/>
-          <w:bCs/>
-        </w:rPr>
-        <w:t>:</w:t>
-      </w:r>
-      <w:r>
-        <w:rPr>
-          <w:rFonts w:ascii="Arial" w:hAnsi="Arial" w:cs="Arial"/>
-        </w:rPr>
-        <w:t xml:space="preserve"> Contiene las clases POJO o que representan tablas en la base de datos. Estas clases serán utilizadas por la capa </w:t>
-      </w:r>
-      <w:proofErr w:type="spellStart"/>
-      <w:r>
-        <w:rPr>
-          <w:rFonts w:ascii="Arial" w:hAnsi="Arial" w:cs="Arial"/>
-        </w:rPr>
-        <w:t>Repository</w:t>
-      </w:r>
-      <w:proofErr w:type="spellEnd"/>
-      <w:r>
-        <w:rPr>
-          <w:rFonts w:ascii="Arial" w:hAnsi="Arial" w:cs="Arial"/>
-        </w:rPr>
-        <w:t xml:space="preserve"> para mapear las tablas a objetos en Java. </w:t>
+      <w:r>
+        <w:rPr>
+          <w:rFonts w:ascii="Arial" w:hAnsi="Arial" w:cs="Arial"/>
+          <w:b/>
+          <w:bCs/>
+        </w:rPr>
+        <w:t>Domain:</w:t>
+      </w:r>
+      <w:r>
+        <w:rPr>
+          <w:rFonts w:ascii="Arial" w:hAnsi="Arial" w:cs="Arial"/>
+        </w:rPr>
+        <w:t xml:space="preserve"> Contiene las clases POJO o que representan tablas en la base de datos. Estas clases serán utilizadas por la capa Repository para mapear las tablas a objetos en Java. </w:t>
       </w:r>
     </w:p>
     <w:p>
@@ -1837,48 +1565,12 @@
         </w:rPr>
         <w:t xml:space="preserve">Las clases contienen los métodos para convertir entre </w:t>
       </w:r>
-      <w:proofErr w:type="spellStart"/>
       <w:r>
         <w:rPr>
           <w:rFonts w:ascii="Arial" w:hAnsi="Arial" w:cs="Arial"/>
         </w:rPr>
         <w:lastRenderedPageBreak/>
-        <w:t>DTOs</w:t>
-      </w:r>
-      <w:proofErr w:type="spellEnd"/>
-      <w:r>
-        <w:rPr>
-          <w:rFonts w:ascii="Arial" w:hAnsi="Arial" w:cs="Arial"/>
-        </w:rPr>
-        <w:t xml:space="preserve"> y entidades. Recibe datos desde la capa </w:t>
-      </w:r>
-      <w:proofErr w:type="spellStart"/>
-      <w:r>
-        <w:rPr>
-          <w:rFonts w:ascii="Arial" w:hAnsi="Arial" w:cs="Arial"/>
-        </w:rPr>
-        <w:t>Service</w:t>
-      </w:r>
-      <w:proofErr w:type="spellEnd"/>
-      <w:r>
-        <w:rPr>
-          <w:rFonts w:ascii="Arial" w:hAnsi="Arial" w:cs="Arial"/>
-        </w:rPr>
-        <w:t xml:space="preserve"> o transforma directamente las entidades de </w:t>
-      </w:r>
-      <w:proofErr w:type="spellStart"/>
-      <w:r>
-        <w:rPr>
-          <w:rFonts w:ascii="Arial" w:hAnsi="Arial" w:cs="Arial"/>
-        </w:rPr>
-        <w:t>Domain</w:t>
-      </w:r>
-      <w:proofErr w:type="spellEnd"/>
-      <w:r>
-        <w:rPr>
-          <w:rFonts w:ascii="Arial" w:hAnsi="Arial" w:cs="Arial"/>
-        </w:rPr>
-        <w:t>.</w:t>
+        <w:t>DTOs y entidades. Recibe datos desde la capa Service o transforma directamente las entidades de Domain.</w:t>
       </w:r>
     </w:p>
     <w:p>
@@ -2785,21 +2477,7 @@
         <w:rPr>
           <w:rFonts w:ascii="Arial" w:hAnsi="Arial" w:cs="Arial"/>
         </w:rPr>
-        <w:t xml:space="preserve">Configurar el control de versiones de la BD con </w:t>
-      </w:r>
-      <w:proofErr w:type="spellStart"/>
-      <w:r>
-        <w:rPr>
-          <w:rFonts w:ascii="Arial" w:hAnsi="Arial" w:cs="Arial"/>
-        </w:rPr>
-        <w:t>Flyway</w:t>
-      </w:r>
-      <w:proofErr w:type="spellEnd"/>
-      <w:r>
-        <w:rPr>
-          <w:rFonts w:ascii="Arial" w:hAnsi="Arial" w:cs="Arial"/>
-        </w:rPr>
-        <w:t xml:space="preserve">. </w:t>
+        <w:t xml:space="preserve">Configurar el control de versiones de la BD con Flyway. </w:t>
       </w:r>
     </w:p>
     <w:p/>
@@ -2901,6 +2579,165 @@
           <w:rFonts w:ascii="Arial" w:hAnsi="Arial" w:cs="Arial"/>
         </w:rPr>
         <w:t>Verificar el correcto funcionamiento de envío y solicitud de datos a la base de datos.</w:t>
+      </w:r>
+    </w:p>
+    <w:p/>
+    <w:p>
+      <w:pPr>
+        <w:rPr>
+          <w:b/>
+          <w:bCs/>
+        </w:rPr>
+      </w:pPr>
+      <w:r>
+        <w:rPr>
+          <w:b/>
+          <w:bCs/>
+        </w:rPr>
+        <w:t xml:space="preserve">Sprint </w:t>
+      </w:r>
+      <w:r>
+        <w:rPr>
+          <w:b/>
+          <w:bCs/>
+        </w:rPr>
+        <w:t>5</w:t>
+      </w:r>
+      <w:r>
+        <w:rPr>
+          <w:b/>
+          <w:bCs/>
+        </w:rPr>
+        <w:t xml:space="preserve"> </w:t>
+      </w:r>
+      <w:r>
+        <w:rPr>
+          <w:b/>
+          <w:bCs/>
+        </w:rPr>
+        <w:t>–</w:t>
+      </w:r>
+      <w:r>
+        <w:rPr>
+          <w:b/>
+          <w:bCs/>
+        </w:rPr>
+        <w:t xml:space="preserve"> </w:t>
+      </w:r>
+      <w:r>
+        <w:rPr>
+          <w:b/>
+          <w:bCs/>
+        </w:rPr>
+        <w:t xml:space="preserve">Gestionar </w:t>
+      </w:r>
+      <w:r>
+        <w:rPr>
+          <w:b/>
+          <w:bCs/>
+        </w:rPr>
+        <w:t xml:space="preserve">criptomonedas </w:t>
+      </w:r>
+      <w:r>
+        <w:rPr>
+          <w:b/>
+          <w:bCs/>
+        </w:rPr>
+        <w:t xml:space="preserve"> (POST, GET, PUT, PATCH, DELETE). (1 Semana) </w:t>
+      </w:r>
+      <w:r>
+        <w:rPr>
+          <w:b/>
+          <w:bCs/>
+        </w:rPr>
+        <w:t>15</w:t>
+      </w:r>
+      <w:r>
+        <w:rPr>
+          <w:b/>
+          <w:bCs/>
+        </w:rPr>
+        <w:t>-</w:t>
+      </w:r>
+      <w:r>
+        <w:rPr>
+          <w:b/>
+          <w:bCs/>
+        </w:rPr>
+        <w:t>21</w:t>
+      </w:r>
+      <w:r>
+        <w:rPr>
+          <w:b/>
+          <w:bCs/>
+        </w:rPr>
+        <w:t xml:space="preserve"> enero 2025</w:t>
+      </w:r>
+    </w:p>
+    <w:p>
+      <w:pPr>
+        <w:pStyle w:val="Prrafodelista"/>
+        <w:numPr>
+          <w:ilvl w:val="0"/>
+          <w:numId w:val="1"/>
+        </w:numPr>
+        <w:rPr>
+          <w:rFonts w:ascii="Arial" w:hAnsi="Arial" w:cs="Arial"/>
+        </w:rPr>
+      </w:pPr>
+      <w:r>
+        <w:rPr>
+          <w:rFonts w:ascii="Arial" w:hAnsi="Arial" w:cs="Arial"/>
+        </w:rPr>
+        <w:t xml:space="preserve">Crear los métodos que gestionen solicitudes HTTP respecto a </w:t>
+      </w:r>
+      <w:r>
+        <w:rPr>
+          <w:rFonts w:ascii="Arial" w:hAnsi="Arial" w:cs="Arial"/>
+        </w:rPr>
+        <w:t>criptomonedas</w:t>
+      </w:r>
+      <w:r>
+        <w:rPr>
+          <w:rFonts w:ascii="Arial" w:hAnsi="Arial" w:cs="Arial"/>
+        </w:rPr>
+        <w:t>.</w:t>
+      </w:r>
+    </w:p>
+    <w:p>
+      <w:pPr>
+        <w:pStyle w:val="Prrafodelista"/>
+        <w:numPr>
+          <w:ilvl w:val="0"/>
+          <w:numId w:val="1"/>
+        </w:numPr>
+        <w:rPr>
+          <w:rFonts w:ascii="Arial" w:hAnsi="Arial" w:cs="Arial"/>
+        </w:rPr>
+      </w:pPr>
+      <w:r>
+        <w:rPr>
+          <w:rFonts w:ascii="Arial" w:hAnsi="Arial" w:cs="Arial"/>
+        </w:rPr>
+        <w:t xml:space="preserve">El precio de las criptomonedas debe actualizarse de automáticamente, en segundo plano, cada 15 minutos con los datos de la API REST de Bitso. </w:t>
+      </w:r>
+      <w:r>
+        <w:rPr>
+          <w:rFonts w:ascii="Arial" w:hAnsi="Arial" w:cs="Arial"/>
+        </w:rPr>
+        <w:t>(</w:t>
+      </w:r>
+      <w:r>
+        <w:rPr>
+          <w:rFonts w:ascii="Arial" w:hAnsi="Arial" w:cs="Arial"/>
+        </w:rPr>
+        <w:t xml:space="preserve">Ejecutar una tarea programada para un método asíncrono que </w:t>
+      </w:r>
+      <w:r>
+        <w:rPr>
+          <w:rFonts w:ascii="Arial" w:hAnsi="Arial" w:cs="Arial"/>
+        </w:rPr>
+        <w:t>actualice el precio).</w:t>
       </w:r>
     </w:p>
     <w:p/>

</xml_diff>

<commit_message>
Aplica tercera migración de la BD
Agrega la tabla de billeteras
</commit_message>
<xml_diff>
--- a/Presentación del proyecto.docx
+++ b/Presentación del proyecto.docx
@@ -289,7 +289,15 @@
         <w:t>,</w:t>
       </w:r>
       <w:r>
-        <w:t xml:space="preserve"> Spring Boot 3,</w:t>
+        <w:t xml:space="preserve"> Spring </w:t>
+      </w:r>
+      <w:proofErr w:type="spellStart"/>
+      <w:r>
+        <w:t>Boot</w:t>
+      </w:r>
+      <w:proofErr w:type="spellEnd"/>
+      <w:r>
+        <w:t xml:space="preserve"> 3,</w:t>
       </w:r>
       <w:r>
         <w:t xml:space="preserve"> MySQL</w:t>
@@ -301,8 +309,13 @@
         <w:t>2</w:t>
       </w:r>
       <w:r>
-        <w:t xml:space="preserve"> / Flyway</w:t>
-      </w:r>
+        <w:t xml:space="preserve"> / </w:t>
+      </w:r>
+      <w:proofErr w:type="spellStart"/>
+      <w:r>
+        <w:t>Flyway</w:t>
+      </w:r>
+      <w:proofErr w:type="spellEnd"/>
       <w:r>
         <w:t>,</w:t>
       </w:r>
@@ -316,8 +329,13 @@
         <w:t>, Maven</w:t>
       </w:r>
       <w:r>
-        <w:t>, Lombook</w:t>
-      </w:r>
+        <w:t xml:space="preserve">, </w:t>
+      </w:r>
+      <w:proofErr w:type="spellStart"/>
+      <w:r>
+        <w:t>Lombook</w:t>
+      </w:r>
+      <w:proofErr w:type="spellEnd"/>
     </w:p>
     <w:p>
       <w:pPr>
@@ -1275,7 +1293,23 @@
         <w:t xml:space="preserve"> </w:t>
       </w:r>
       <w:r>
-        <w:t>en Capas (Layered Architecture)</w:t>
+        <w:t>en Capas (</w:t>
+      </w:r>
+      <w:proofErr w:type="spellStart"/>
+      <w:r>
+        <w:t>Layered</w:t>
+      </w:r>
+      <w:proofErr w:type="spellEnd"/>
+      <w:r>
+        <w:t xml:space="preserve"> </w:t>
+      </w:r>
+      <w:proofErr w:type="spellStart"/>
+      <w:r>
+        <w:t>Architecture</w:t>
+      </w:r>
+      <w:proofErr w:type="spellEnd"/>
+      <w:r>
+        <w:t>)</w:t>
       </w:r>
     </w:p>
     <w:p>
@@ -1320,7 +1354,35 @@
         <w:rPr>
           <w:rFonts w:ascii="Arial" w:hAnsi="Arial" w:cs="Arial"/>
         </w:rPr>
-        <w:t xml:space="preserve"> (Layered Architecture)</w:t>
+        <w:t xml:space="preserve"> (</w:t>
+      </w:r>
+      <w:proofErr w:type="spellStart"/>
+      <w:r>
+        <w:rPr>
+          <w:rFonts w:ascii="Arial" w:hAnsi="Arial" w:cs="Arial"/>
+        </w:rPr>
+        <w:t>Layered</w:t>
+      </w:r>
+      <w:proofErr w:type="spellEnd"/>
+      <w:r>
+        <w:rPr>
+          <w:rFonts w:ascii="Arial" w:hAnsi="Arial" w:cs="Arial"/>
+        </w:rPr>
+        <w:t xml:space="preserve"> </w:t>
+      </w:r>
+      <w:proofErr w:type="spellStart"/>
+      <w:r>
+        <w:rPr>
+          <w:rFonts w:ascii="Arial" w:hAnsi="Arial" w:cs="Arial"/>
+        </w:rPr>
+        <w:t>Architecture</w:t>
+      </w:r>
+      <w:proofErr w:type="spellEnd"/>
+      <w:r>
+        <w:rPr>
+          <w:rFonts w:ascii="Arial" w:hAnsi="Arial" w:cs="Arial"/>
+        </w:rPr>
+        <w:t>)</w:t>
       </w:r>
       <w:r>
         <w:rPr>
@@ -1332,13 +1394,91 @@
         <w:rPr>
           <w:rFonts w:ascii="Arial" w:hAnsi="Arial" w:cs="Arial"/>
         </w:rPr>
-        <w:t>El proyecto se dividirá en las siguientes carpetas para mantener una separación de responsabilidades clara: controller</w:t>
-      </w:r>
-      <w:r>
-        <w:rPr>
-          <w:rFonts w:ascii="Arial" w:hAnsi="Arial" w:cs="Arial"/>
-        </w:rPr>
-        <w:t xml:space="preserve">, domain, service, repository, dto y configurations. </w:t>
+        <w:t xml:space="preserve">El proyecto se dividirá en las siguientes carpetas para mantener una separación de responsabilidades clara: </w:t>
+      </w:r>
+      <w:proofErr w:type="spellStart"/>
+      <w:r>
+        <w:rPr>
+          <w:rFonts w:ascii="Arial" w:hAnsi="Arial" w:cs="Arial"/>
+        </w:rPr>
+        <w:t>controller</w:t>
+      </w:r>
+      <w:proofErr w:type="spellEnd"/>
+      <w:r>
+        <w:rPr>
+          <w:rFonts w:ascii="Arial" w:hAnsi="Arial" w:cs="Arial"/>
+        </w:rPr>
+        <w:t xml:space="preserve">, </w:t>
+      </w:r>
+      <w:proofErr w:type="spellStart"/>
+      <w:r>
+        <w:rPr>
+          <w:rFonts w:ascii="Arial" w:hAnsi="Arial" w:cs="Arial"/>
+        </w:rPr>
+        <w:t>domain</w:t>
+      </w:r>
+      <w:proofErr w:type="spellEnd"/>
+      <w:r>
+        <w:rPr>
+          <w:rFonts w:ascii="Arial" w:hAnsi="Arial" w:cs="Arial"/>
+        </w:rPr>
+        <w:t xml:space="preserve">, </w:t>
+      </w:r>
+      <w:proofErr w:type="spellStart"/>
+      <w:r>
+        <w:rPr>
+          <w:rFonts w:ascii="Arial" w:hAnsi="Arial" w:cs="Arial"/>
+        </w:rPr>
+        <w:t>service</w:t>
+      </w:r>
+      <w:proofErr w:type="spellEnd"/>
+      <w:r>
+        <w:rPr>
+          <w:rFonts w:ascii="Arial" w:hAnsi="Arial" w:cs="Arial"/>
+        </w:rPr>
+        <w:t xml:space="preserve">, </w:t>
+      </w:r>
+      <w:proofErr w:type="spellStart"/>
+      <w:r>
+        <w:rPr>
+          <w:rFonts w:ascii="Arial" w:hAnsi="Arial" w:cs="Arial"/>
+        </w:rPr>
+        <w:t>repository</w:t>
+      </w:r>
+      <w:proofErr w:type="spellEnd"/>
+      <w:r>
+        <w:rPr>
+          <w:rFonts w:ascii="Arial" w:hAnsi="Arial" w:cs="Arial"/>
+        </w:rPr>
+        <w:t xml:space="preserve">, </w:t>
+      </w:r>
+      <w:proofErr w:type="spellStart"/>
+      <w:r>
+        <w:rPr>
+          <w:rFonts w:ascii="Arial" w:hAnsi="Arial" w:cs="Arial"/>
+        </w:rPr>
+        <w:t>dto</w:t>
+      </w:r>
+      <w:proofErr w:type="spellEnd"/>
+      <w:r>
+        <w:rPr>
+          <w:rFonts w:ascii="Arial" w:hAnsi="Arial" w:cs="Arial"/>
+        </w:rPr>
+        <w:t xml:space="preserve"> y </w:t>
+      </w:r>
+      <w:proofErr w:type="spellStart"/>
+      <w:r>
+        <w:rPr>
+          <w:rFonts w:ascii="Arial" w:hAnsi="Arial" w:cs="Arial"/>
+        </w:rPr>
+        <w:t>configurations</w:t>
+      </w:r>
+      <w:proofErr w:type="spellEnd"/>
+      <w:r>
+        <w:rPr>
+          <w:rFonts w:ascii="Arial" w:hAnsi="Arial" w:cs="Arial"/>
+        </w:rPr>
+        <w:t xml:space="preserve">. </w:t>
       </w:r>
     </w:p>
     <w:p>
@@ -1349,13 +1489,23 @@
           <w:rFonts w:ascii="Arial" w:hAnsi="Arial" w:cs="Arial"/>
         </w:rPr>
       </w:pPr>
-      <w:r>
-        <w:rPr>
-          <w:rFonts w:ascii="Arial" w:hAnsi="Arial" w:cs="Arial"/>
-          <w:b/>
-          <w:bCs/>
-        </w:rPr>
-        <w:t>Controller:</w:t>
+      <w:proofErr w:type="spellStart"/>
+      <w:r>
+        <w:rPr>
+          <w:rFonts w:ascii="Arial" w:hAnsi="Arial" w:cs="Arial"/>
+          <w:b/>
+          <w:bCs/>
+        </w:rPr>
+        <w:t>Controller</w:t>
+      </w:r>
+      <w:proofErr w:type="spellEnd"/>
+      <w:r>
+        <w:rPr>
+          <w:rFonts w:ascii="Arial" w:hAnsi="Arial" w:cs="Arial"/>
+          <w:b/>
+          <w:bCs/>
+        </w:rPr>
+        <w:t>:</w:t>
       </w:r>
       <w:r>
         <w:rPr>
@@ -1369,6 +1519,7 @@
         </w:rPr>
         <w:t xml:space="preserve">Se encargará de ser el punto de entrada para las solicitudes HTTP. Almacenará las clases </w:t>
       </w:r>
+      <w:proofErr w:type="spellStart"/>
       <w:r>
         <w:rPr>
           <w:rFonts w:ascii="Arial" w:hAnsi="Arial" w:cs="Arial"/>
@@ -1379,13 +1530,34 @@
         <w:rPr>
           <w:rFonts w:ascii="Arial" w:hAnsi="Arial" w:cs="Arial"/>
         </w:rPr>
-        <w:t xml:space="preserve">ontroller para gestionar las respuestas a las solicitudes del cliente. </w:t>
-      </w:r>
-      <w:r>
-        <w:rPr>
-          <w:rFonts w:ascii="Arial" w:hAnsi="Arial" w:cs="Arial"/>
-        </w:rPr>
-        <w:t xml:space="preserve">Se comunicará con la capa Service; solicitando datos y devolviendo los datos al cliente. </w:t>
+        <w:t>ontroller</w:t>
+      </w:r>
+      <w:proofErr w:type="spellEnd"/>
+      <w:r>
+        <w:rPr>
+          <w:rFonts w:ascii="Arial" w:hAnsi="Arial" w:cs="Arial"/>
+        </w:rPr>
+        <w:t xml:space="preserve"> para gestionar las respuestas a las solicitudes del cliente. </w:t>
+      </w:r>
+      <w:r>
+        <w:rPr>
+          <w:rFonts w:ascii="Arial" w:hAnsi="Arial" w:cs="Arial"/>
+        </w:rPr>
+        <w:t xml:space="preserve">Se comunicará con la capa </w:t>
+      </w:r>
+      <w:proofErr w:type="spellStart"/>
+      <w:r>
+        <w:rPr>
+          <w:rFonts w:ascii="Arial" w:hAnsi="Arial" w:cs="Arial"/>
+        </w:rPr>
+        <w:t>Service</w:t>
+      </w:r>
+      <w:proofErr w:type="spellEnd"/>
+      <w:r>
+        <w:rPr>
+          <w:rFonts w:ascii="Arial" w:hAnsi="Arial" w:cs="Arial"/>
+        </w:rPr>
+        <w:t xml:space="preserve">; solicitando datos y devolviendo los datos al cliente. </w:t>
       </w:r>
     </w:p>
     <w:p>
@@ -1396,13 +1568,23 @@
           <w:rFonts w:ascii="Arial" w:hAnsi="Arial" w:cs="Arial"/>
         </w:rPr>
       </w:pPr>
-      <w:r>
-        <w:rPr>
-          <w:rFonts w:ascii="Arial" w:hAnsi="Arial" w:cs="Arial"/>
-          <w:b/>
-          <w:bCs/>
-        </w:rPr>
-        <w:t>Service:</w:t>
+      <w:proofErr w:type="spellStart"/>
+      <w:r>
+        <w:rPr>
+          <w:rFonts w:ascii="Arial" w:hAnsi="Arial" w:cs="Arial"/>
+          <w:b/>
+          <w:bCs/>
+        </w:rPr>
+        <w:t>Service</w:t>
+      </w:r>
+      <w:proofErr w:type="spellEnd"/>
+      <w:r>
+        <w:rPr>
+          <w:rFonts w:ascii="Arial" w:hAnsi="Arial" w:cs="Arial"/>
+          <w:b/>
+          <w:bCs/>
+        </w:rPr>
+        <w:t>:</w:t>
       </w:r>
       <w:r>
         <w:rPr>
@@ -1414,8 +1596,44 @@
         <w:rPr>
           <w:rFonts w:ascii="Arial" w:hAnsi="Arial" w:cs="Arial"/>
         </w:rPr>
-        <w:t>, validar datos y coordinar la interacción entre varias entidades. Se comunica con la capa Controller; solicita operaciones de tipo CRUD a la capa Repository y devuelve resultados procesados al Controller</w:t>
-      </w:r>
+        <w:t xml:space="preserve">, validar datos y coordinar la interacción entre varias entidades. Se comunica con la capa </w:t>
+      </w:r>
+      <w:proofErr w:type="spellStart"/>
+      <w:r>
+        <w:rPr>
+          <w:rFonts w:ascii="Arial" w:hAnsi="Arial" w:cs="Arial"/>
+        </w:rPr>
+        <w:t>Controller</w:t>
+      </w:r>
+      <w:proofErr w:type="spellEnd"/>
+      <w:r>
+        <w:rPr>
+          <w:rFonts w:ascii="Arial" w:hAnsi="Arial" w:cs="Arial"/>
+        </w:rPr>
+        <w:t xml:space="preserve">; solicita operaciones de tipo CRUD a la capa </w:t>
+      </w:r>
+      <w:proofErr w:type="spellStart"/>
+      <w:r>
+        <w:rPr>
+          <w:rFonts w:ascii="Arial" w:hAnsi="Arial" w:cs="Arial"/>
+        </w:rPr>
+        <w:t>Repository</w:t>
+      </w:r>
+      <w:proofErr w:type="spellEnd"/>
+      <w:r>
+        <w:rPr>
+          <w:rFonts w:ascii="Arial" w:hAnsi="Arial" w:cs="Arial"/>
+        </w:rPr>
+        <w:t xml:space="preserve"> y devuelve resultados procesados al </w:t>
+      </w:r>
+      <w:proofErr w:type="spellStart"/>
+      <w:r>
+        <w:rPr>
+          <w:rFonts w:ascii="Arial" w:hAnsi="Arial" w:cs="Arial"/>
+        </w:rPr>
+        <w:t>Controller</w:t>
+      </w:r>
+      <w:proofErr w:type="spellEnd"/>
       <w:r>
         <w:rPr>
           <w:rFonts w:ascii="Arial" w:hAnsi="Arial" w:cs="Arial"/>
@@ -1431,13 +1649,23 @@
           <w:rFonts w:ascii="Arial" w:hAnsi="Arial" w:cs="Arial"/>
         </w:rPr>
       </w:pPr>
-      <w:r>
-        <w:rPr>
-          <w:rFonts w:ascii="Arial" w:hAnsi="Arial" w:cs="Arial"/>
-          <w:b/>
-          <w:bCs/>
-        </w:rPr>
-        <w:t>Repository:</w:t>
+      <w:proofErr w:type="spellStart"/>
+      <w:r>
+        <w:rPr>
+          <w:rFonts w:ascii="Arial" w:hAnsi="Arial" w:cs="Arial"/>
+          <w:b/>
+          <w:bCs/>
+        </w:rPr>
+        <w:t>Repository</w:t>
+      </w:r>
+      <w:proofErr w:type="spellEnd"/>
+      <w:r>
+        <w:rPr>
+          <w:rFonts w:ascii="Arial" w:hAnsi="Arial" w:cs="Arial"/>
+          <w:b/>
+          <w:bCs/>
+        </w:rPr>
+        <w:t>:</w:t>
       </w:r>
       <w:r>
         <w:rPr>
@@ -1473,13 +1701,41 @@
         <w:rPr>
           <w:rFonts w:ascii="Arial" w:hAnsi="Arial" w:cs="Arial"/>
         </w:rPr>
-        <w:t xml:space="preserve">atos utilizando JPA/Hibernate. Contiene las interfaces de repositorios que definen los métodos para interactuar con las entidades de la Base de Datos. </w:t>
-      </w:r>
-      <w:r>
-        <w:rPr>
-          <w:rFonts w:ascii="Arial" w:hAnsi="Arial" w:cs="Arial"/>
-        </w:rPr>
-        <w:t xml:space="preserve">Recibe solicitudes desde la capa Service, devolviendo las entidades o resultados a esta capa. </w:t>
+        <w:t>atos utilizando JPA/</w:t>
+      </w:r>
+      <w:proofErr w:type="spellStart"/>
+      <w:r>
+        <w:rPr>
+          <w:rFonts w:ascii="Arial" w:hAnsi="Arial" w:cs="Arial"/>
+        </w:rPr>
+        <w:t>Hibernate</w:t>
+      </w:r>
+      <w:proofErr w:type="spellEnd"/>
+      <w:r>
+        <w:rPr>
+          <w:rFonts w:ascii="Arial" w:hAnsi="Arial" w:cs="Arial"/>
+        </w:rPr>
+        <w:t xml:space="preserve">. Contiene las interfaces de repositorios que definen los métodos para interactuar con las entidades de la Base de Datos. </w:t>
+      </w:r>
+      <w:r>
+        <w:rPr>
+          <w:rFonts w:ascii="Arial" w:hAnsi="Arial" w:cs="Arial"/>
+        </w:rPr>
+        <w:t xml:space="preserve">Recibe solicitudes desde la capa </w:t>
+      </w:r>
+      <w:proofErr w:type="spellStart"/>
+      <w:r>
+        <w:rPr>
+          <w:rFonts w:ascii="Arial" w:hAnsi="Arial" w:cs="Arial"/>
+        </w:rPr>
+        <w:t>Service</w:t>
+      </w:r>
+      <w:proofErr w:type="spellEnd"/>
+      <w:r>
+        <w:rPr>
+          <w:rFonts w:ascii="Arial" w:hAnsi="Arial" w:cs="Arial"/>
+        </w:rPr>
+        <w:t xml:space="preserve">, devolviendo las entidades o resultados a esta capa. </w:t>
       </w:r>
     </w:p>
     <w:p>
@@ -1490,19 +1746,43 @@
           <w:rFonts w:ascii="Arial" w:hAnsi="Arial" w:cs="Arial"/>
         </w:rPr>
       </w:pPr>
-      <w:r>
-        <w:rPr>
-          <w:rFonts w:ascii="Arial" w:hAnsi="Arial" w:cs="Arial"/>
-          <w:b/>
-          <w:bCs/>
-        </w:rPr>
-        <w:t>Domain:</w:t>
-      </w:r>
-      <w:r>
-        <w:rPr>
-          <w:rFonts w:ascii="Arial" w:hAnsi="Arial" w:cs="Arial"/>
-        </w:rPr>
-        <w:t xml:space="preserve"> Contiene las clases POJO o que representan tablas en la base de datos. Estas clases serán utilizadas por la capa Repository para mapear las tablas a objetos en Java. </w:t>
+      <w:proofErr w:type="spellStart"/>
+      <w:r>
+        <w:rPr>
+          <w:rFonts w:ascii="Arial" w:hAnsi="Arial" w:cs="Arial"/>
+          <w:b/>
+          <w:bCs/>
+        </w:rPr>
+        <w:t>Domain</w:t>
+      </w:r>
+      <w:proofErr w:type="spellEnd"/>
+      <w:r>
+        <w:rPr>
+          <w:rFonts w:ascii="Arial" w:hAnsi="Arial" w:cs="Arial"/>
+          <w:b/>
+          <w:bCs/>
+        </w:rPr>
+        <w:t>:</w:t>
+      </w:r>
+      <w:r>
+        <w:rPr>
+          <w:rFonts w:ascii="Arial" w:hAnsi="Arial" w:cs="Arial"/>
+        </w:rPr>
+        <w:t xml:space="preserve"> Contiene las clases POJO o que representan tablas en la base de datos. Estas clases serán utilizadas por la capa </w:t>
+      </w:r>
+      <w:proofErr w:type="spellStart"/>
+      <w:r>
+        <w:rPr>
+          <w:rFonts w:ascii="Arial" w:hAnsi="Arial" w:cs="Arial"/>
+        </w:rPr>
+        <w:t>Repository</w:t>
+      </w:r>
+      <w:proofErr w:type="spellEnd"/>
+      <w:r>
+        <w:rPr>
+          <w:rFonts w:ascii="Arial" w:hAnsi="Arial" w:cs="Arial"/>
+        </w:rPr>
+        <w:t xml:space="preserve"> para mapear las tablas a objetos en Java. </w:t>
       </w:r>
     </w:p>
     <w:p>
@@ -1565,12 +1845,48 @@
         </w:rPr>
         <w:t xml:space="preserve">Las clases contienen los métodos para convertir entre </w:t>
       </w:r>
+      <w:proofErr w:type="spellStart"/>
       <w:r>
         <w:rPr>
           <w:rFonts w:ascii="Arial" w:hAnsi="Arial" w:cs="Arial"/>
         </w:rPr>
         <w:lastRenderedPageBreak/>
-        <w:t>DTOs y entidades. Recibe datos desde la capa Service o transforma directamente las entidades de Domain.</w:t>
+        <w:t>DTOs</w:t>
+      </w:r>
+      <w:proofErr w:type="spellEnd"/>
+      <w:r>
+        <w:rPr>
+          <w:rFonts w:ascii="Arial" w:hAnsi="Arial" w:cs="Arial"/>
+        </w:rPr>
+        <w:t xml:space="preserve"> y entidades. Recibe datos desde la capa </w:t>
+      </w:r>
+      <w:proofErr w:type="spellStart"/>
+      <w:r>
+        <w:rPr>
+          <w:rFonts w:ascii="Arial" w:hAnsi="Arial" w:cs="Arial"/>
+        </w:rPr>
+        <w:t>Service</w:t>
+      </w:r>
+      <w:proofErr w:type="spellEnd"/>
+      <w:r>
+        <w:rPr>
+          <w:rFonts w:ascii="Arial" w:hAnsi="Arial" w:cs="Arial"/>
+        </w:rPr>
+        <w:t xml:space="preserve"> o transforma directamente las entidades de </w:t>
+      </w:r>
+      <w:proofErr w:type="spellStart"/>
+      <w:r>
+        <w:rPr>
+          <w:rFonts w:ascii="Arial" w:hAnsi="Arial" w:cs="Arial"/>
+        </w:rPr>
+        <w:t>Domain</w:t>
+      </w:r>
+      <w:proofErr w:type="spellEnd"/>
+      <w:r>
+        <w:rPr>
+          <w:rFonts w:ascii="Arial" w:hAnsi="Arial" w:cs="Arial"/>
+        </w:rPr>
+        <w:t>.</w:t>
       </w:r>
     </w:p>
     <w:p>
@@ -2477,7 +2793,21 @@
         <w:rPr>
           <w:rFonts w:ascii="Arial" w:hAnsi="Arial" w:cs="Arial"/>
         </w:rPr>
-        <w:t xml:space="preserve">Configurar el control de versiones de la BD con Flyway. </w:t>
+        <w:t xml:space="preserve">Configurar el control de versiones de la BD con </w:t>
+      </w:r>
+      <w:proofErr w:type="spellStart"/>
+      <w:r>
+        <w:rPr>
+          <w:rFonts w:ascii="Arial" w:hAnsi="Arial" w:cs="Arial"/>
+        </w:rPr>
+        <w:t>Flyway</w:t>
+      </w:r>
+      <w:proofErr w:type="spellEnd"/>
+      <w:r>
+        <w:rPr>
+          <w:rFonts w:ascii="Arial" w:hAnsi="Arial" w:cs="Arial"/>
+        </w:rPr>
+        <w:t xml:space="preserve">. </w:t>
       </w:r>
     </w:p>
     <w:p/>
@@ -2629,49 +2959,7 @@
           <w:b/>
           <w:bCs/>
         </w:rPr>
-        <w:t xml:space="preserve">Gestionar </w:t>
-      </w:r>
-      <w:r>
-        <w:rPr>
-          <w:b/>
-          <w:bCs/>
-        </w:rPr>
-        <w:t xml:space="preserve">criptomonedas </w:t>
-      </w:r>
-      <w:r>
-        <w:rPr>
-          <w:b/>
-          <w:bCs/>
-        </w:rPr>
-        <w:t xml:space="preserve"> (POST, GET, PUT, PATCH, DELETE). (1 Semana) </w:t>
-      </w:r>
-      <w:r>
-        <w:rPr>
-          <w:b/>
-          <w:bCs/>
-        </w:rPr>
-        <w:t>15</w:t>
-      </w:r>
-      <w:r>
-        <w:rPr>
-          <w:b/>
-          <w:bCs/>
-        </w:rPr>
-        <w:t>-</w:t>
-      </w:r>
-      <w:r>
-        <w:rPr>
-          <w:b/>
-          <w:bCs/>
-        </w:rPr>
-        <w:t>21</w:t>
-      </w:r>
-      <w:r>
-        <w:rPr>
-          <w:b/>
-          <w:bCs/>
-        </w:rPr>
-        <w:t xml:space="preserve"> enero 2025</w:t>
+        <w:t>Gestionar criptomonedas  (POST, GET, PUT, DELETE). (1 Semana) 15-21 enero 2025</w:t>
       </w:r>
     </w:p>
     <w:p>
@@ -2689,19 +2977,7 @@
         <w:rPr>
           <w:rFonts w:ascii="Arial" w:hAnsi="Arial" w:cs="Arial"/>
         </w:rPr>
-        <w:t xml:space="preserve">Crear los métodos que gestionen solicitudes HTTP respecto a </w:t>
-      </w:r>
-      <w:r>
-        <w:rPr>
-          <w:rFonts w:ascii="Arial" w:hAnsi="Arial" w:cs="Arial"/>
-        </w:rPr>
-        <w:t>criptomonedas</w:t>
-      </w:r>
-      <w:r>
-        <w:rPr>
-          <w:rFonts w:ascii="Arial" w:hAnsi="Arial" w:cs="Arial"/>
-        </w:rPr>
-        <w:t>.</w:t>
+        <w:t>Crear los métodos que gestionen solicitudes HTTP respecto a criptomonedas.</w:t>
       </w:r>
     </w:p>
     <w:p>
@@ -2719,7 +2995,21 @@
         <w:rPr>
           <w:rFonts w:ascii="Arial" w:hAnsi="Arial" w:cs="Arial"/>
         </w:rPr>
-        <w:t xml:space="preserve">El precio de las criptomonedas debe actualizarse de automáticamente, en segundo plano, cada 15 minutos con los datos de la API REST de Bitso. </w:t>
+        <w:t xml:space="preserve">El precio de las criptomonedas debe actualizarse de automáticamente, en segundo plano, cada 15 minutos con los datos de la API REST de </w:t>
+      </w:r>
+      <w:proofErr w:type="spellStart"/>
+      <w:r>
+        <w:rPr>
+          <w:rFonts w:ascii="Arial" w:hAnsi="Arial" w:cs="Arial"/>
+        </w:rPr>
+        <w:t>Bitso</w:t>
+      </w:r>
+      <w:proofErr w:type="spellEnd"/>
+      <w:r>
+        <w:rPr>
+          <w:rFonts w:ascii="Arial" w:hAnsi="Arial" w:cs="Arial"/>
+        </w:rPr>
+        <w:t xml:space="preserve">. </w:t>
       </w:r>
       <w:r>
         <w:rPr>
@@ -2738,13 +3028,140 @@
           <w:rFonts w:ascii="Arial" w:hAnsi="Arial" w:cs="Arial"/>
         </w:rPr>
         <w:t>actualice el precio).</w:t>
+      </w:r>
+    </w:p>
+    <w:p/>
+    <w:p>
+      <w:pPr>
+        <w:rPr>
+          <w:b/>
+          <w:bCs/>
+        </w:rPr>
+      </w:pPr>
+      <w:r>
+        <w:rPr>
+          <w:b/>
+          <w:bCs/>
+        </w:rPr>
+        <w:t xml:space="preserve">Sprint </w:t>
+      </w:r>
+      <w:r>
+        <w:rPr>
+          <w:b/>
+          <w:bCs/>
+        </w:rPr>
+        <w:t>6</w:t>
+      </w:r>
+      <w:r>
+        <w:rPr>
+          <w:b/>
+          <w:bCs/>
+        </w:rPr>
+        <w:t xml:space="preserve"> </w:t>
+      </w:r>
+      <w:r>
+        <w:rPr>
+          <w:b/>
+          <w:bCs/>
+        </w:rPr>
+        <w:t>–</w:t>
+      </w:r>
+      <w:r>
+        <w:rPr>
+          <w:b/>
+          <w:bCs/>
+        </w:rPr>
+        <w:t xml:space="preserve"> </w:t>
+      </w:r>
+      <w:r>
+        <w:rPr>
+          <w:b/>
+          <w:bCs/>
+        </w:rPr>
+        <w:t xml:space="preserve">Gestionar </w:t>
+      </w:r>
+      <w:r>
+        <w:rPr>
+          <w:b/>
+          <w:bCs/>
+        </w:rPr>
+        <w:t>depósitos en MXN</w:t>
+      </w:r>
+      <w:r>
+        <w:rPr>
+          <w:b/>
+          <w:bCs/>
+        </w:rPr>
+        <w:t xml:space="preserve">. (1 Semana) </w:t>
+      </w:r>
+      <w:r>
+        <w:rPr>
+          <w:b/>
+          <w:bCs/>
+        </w:rPr>
+        <w:t>22</w:t>
+      </w:r>
+      <w:r>
+        <w:rPr>
+          <w:b/>
+          <w:bCs/>
+        </w:rPr>
+        <w:t>-2</w:t>
+      </w:r>
+      <w:r>
+        <w:rPr>
+          <w:b/>
+          <w:bCs/>
+        </w:rPr>
+        <w:t>8</w:t>
+      </w:r>
+      <w:r>
+        <w:rPr>
+          <w:b/>
+          <w:bCs/>
+        </w:rPr>
+        <w:t xml:space="preserve"> enero 2025</w:t>
+      </w:r>
+    </w:p>
+    <w:p>
+      <w:pPr>
+        <w:pStyle w:val="Prrafodelista"/>
+        <w:numPr>
+          <w:ilvl w:val="0"/>
+          <w:numId w:val="1"/>
+        </w:numPr>
+        <w:rPr>
+          <w:rFonts w:ascii="Arial" w:hAnsi="Arial" w:cs="Arial"/>
+        </w:rPr>
+      </w:pPr>
+      <w:r>
+        <w:rPr>
+          <w:rFonts w:ascii="Arial" w:hAnsi="Arial" w:cs="Arial"/>
+        </w:rPr>
+        <w:t xml:space="preserve">Crear el método para depositar MXN en la cuenta de un usuario y almacenarlo en la tabla de billetera como moneda MXN. </w:t>
+      </w:r>
+    </w:p>
+    <w:p>
+      <w:pPr>
+        <w:pStyle w:val="Prrafodelista"/>
+        <w:numPr>
+          <w:ilvl w:val="0"/>
+          <w:numId w:val="1"/>
+        </w:numPr>
+        <w:rPr>
+          <w:rFonts w:ascii="Arial" w:hAnsi="Arial" w:cs="Arial"/>
+        </w:rPr>
+      </w:pPr>
+      <w:r>
+        <w:rPr>
+          <w:rFonts w:ascii="Arial" w:hAnsi="Arial" w:cs="Arial"/>
+        </w:rPr>
+        <w:t xml:space="preserve">Registrar como transacción en la tabla de transacciones, como depósito en el historial de transacciones. </w:t>
       </w:r>
     </w:p>
     <w:p/>
     <w:p/>
     <w:p/>
-    <w:p/>
-    <w:p/>
     <w:p>
       <w:pPr>
         <w:pStyle w:val="Ttulo2"/>
@@ -2773,6 +3190,47 @@
       <w:pPr>
         <w:spacing w:line="360" w:lineRule="auto"/>
       </w:pPr>
+    </w:p>
+    <w:p>
+      <w:pPr>
+        <w:spacing w:line="360" w:lineRule="auto"/>
+        <w:rPr>
+          <w:b/>
+          <w:bCs/>
+        </w:rPr>
+      </w:pPr>
+      <w:r>
+        <w:rPr>
+          <w:b/>
+          <w:bCs/>
+        </w:rPr>
+        <w:t>Crear método asíncrono programado</w:t>
+      </w:r>
+    </w:p>
+    <w:p>
+      <w:pPr>
+        <w:spacing w:line="360" w:lineRule="auto"/>
+      </w:pPr>
+      <w:r>
+        <w:lastRenderedPageBreak/>
+        <w:t xml:space="preserve">Se creó un método asíncrono activando el </w:t>
+      </w:r>
+      <w:proofErr w:type="spellStart"/>
+      <w:r>
+        <w:t>Scheduling</w:t>
+      </w:r>
+      <w:proofErr w:type="spellEnd"/>
+      <w:r>
+        <w:t xml:space="preserve"> . El método consulta por medio de una solicitud HTTP a la API de </w:t>
+      </w:r>
+      <w:proofErr w:type="spellStart"/>
+      <w:r>
+        <w:t>Bitso</w:t>
+      </w:r>
+      <w:proofErr w:type="spellEnd"/>
+      <w:r>
+        <w:t xml:space="preserve"> el precio de cada criptomoneda almacenada en la base de datos y cada 15 minutos actualiza el precio de las criptomonedas. </w:t>
+      </w:r>
     </w:p>
     <w:p/>
     <w:sectPr>

</xml_diff>

<commit_message>
Agrega POST para depositar MXN
Asigna o actualiza la cantidad de MXN en la billetera del usuario
</commit_message>
<xml_diff>
--- a/Presentación del proyecto.docx
+++ b/Presentación del proyecto.docx
@@ -3078,21 +3078,35 @@
           <w:b/>
           <w:bCs/>
         </w:rPr>
-        <w:t xml:space="preserve">Gestionar </w:t>
-      </w:r>
-      <w:r>
-        <w:rPr>
-          <w:b/>
-          <w:bCs/>
-        </w:rPr>
-        <w:t>depósitos en MXN</w:t>
-      </w:r>
-      <w:r>
-        <w:rPr>
-          <w:b/>
-          <w:bCs/>
-        </w:rPr>
-        <w:t xml:space="preserve">. (1 Semana) </w:t>
+        <w:t>Gestionar depósitos en MXN. (</w:t>
+      </w:r>
+      <w:r>
+        <w:rPr>
+          <w:b/>
+          <w:bCs/>
+        </w:rPr>
+        <w:t>2</w:t>
+      </w:r>
+      <w:r>
+        <w:rPr>
+          <w:b/>
+          <w:bCs/>
+        </w:rPr>
+        <w:t xml:space="preserve"> Semana</w:t>
+      </w:r>
+      <w:r>
+        <w:rPr>
+          <w:b/>
+          <w:bCs/>
+        </w:rPr>
+        <w:t>s</w:t>
+      </w:r>
+      <w:r>
+        <w:rPr>
+          <w:b/>
+          <w:bCs/>
+        </w:rPr>
+        <w:t xml:space="preserve">) </w:t>
       </w:r>
       <w:r>
         <w:rPr>
@@ -3106,21 +3120,21 @@
           <w:b/>
           <w:bCs/>
         </w:rPr>
-        <w:t>-2</w:t>
-      </w:r>
-      <w:r>
-        <w:rPr>
-          <w:b/>
-          <w:bCs/>
-        </w:rPr>
-        <w:t>8</w:t>
-      </w:r>
-      <w:r>
-        <w:rPr>
-          <w:b/>
-          <w:bCs/>
-        </w:rPr>
-        <w:t xml:space="preserve"> enero 2025</w:t>
+        <w:t xml:space="preserve"> enero</w:t>
+      </w:r>
+      <w:r>
+        <w:rPr>
+          <w:b/>
+          <w:bCs/>
+        </w:rPr>
+        <w:t xml:space="preserve"> – 04 febrero</w:t>
+      </w:r>
+      <w:r>
+        <w:rPr>
+          <w:b/>
+          <w:bCs/>
+        </w:rPr>
+        <w:t xml:space="preserve"> 2025</w:t>
       </w:r>
     </w:p>
     <w:p>
@@ -3141,24 +3155,6 @@
         <w:t xml:space="preserve">Crear el método para depositar MXN en la cuenta de un usuario y almacenarlo en la tabla de billetera como moneda MXN. </w:t>
       </w:r>
     </w:p>
-    <w:p>
-      <w:pPr>
-        <w:pStyle w:val="Prrafodelista"/>
-        <w:numPr>
-          <w:ilvl w:val="0"/>
-          <w:numId w:val="1"/>
-        </w:numPr>
-        <w:rPr>
-          <w:rFonts w:ascii="Arial" w:hAnsi="Arial" w:cs="Arial"/>
-        </w:rPr>
-      </w:pPr>
-      <w:r>
-        <w:rPr>
-          <w:rFonts w:ascii="Arial" w:hAnsi="Arial" w:cs="Arial"/>
-        </w:rPr>
-        <w:t xml:space="preserve">Registrar como transacción en la tabla de transacciones, como depósito en el historial de transacciones. </w:t>
-      </w:r>
-    </w:p>
     <w:p/>
     <w:p/>
     <w:p/>
@@ -3212,7 +3208,6 @@
         <w:spacing w:line="360" w:lineRule="auto"/>
       </w:pPr>
       <w:r>
-        <w:lastRenderedPageBreak/>
         <w:t xml:space="preserve">Se creó un método asíncrono activando el </w:t>
       </w:r>
       <w:proofErr w:type="spellStart"/>

</xml_diff>

<commit_message>
Repara error al actualizar el precio de MXN en la lista de critomonedas
</commit_message>
<xml_diff>
--- a/Presentación del proyecto.docx
+++ b/Presentación del proyecto.docx
@@ -2969,6 +2969,7 @@
           <w:ilvl w:val="0"/>
           <w:numId w:val="1"/>
         </w:numPr>
+        <w:jc w:val="both"/>
         <w:rPr>
           <w:rFonts w:ascii="Arial" w:hAnsi="Arial" w:cs="Arial"/>
         </w:rPr>
@@ -2987,6 +2988,7 @@
           <w:ilvl w:val="0"/>
           <w:numId w:val="1"/>
         </w:numPr>
+        <w:jc w:val="both"/>
         <w:rPr>
           <w:rFonts w:ascii="Arial" w:hAnsi="Arial" w:cs="Arial"/>
         </w:rPr>
@@ -3144,6 +3146,7 @@
           <w:ilvl w:val="0"/>
           <w:numId w:val="1"/>
         </w:numPr>
+        <w:jc w:val="both"/>
         <w:rPr>
           <w:rFonts w:ascii="Arial" w:hAnsi="Arial" w:cs="Arial"/>
         </w:rPr>
@@ -3153,6 +3156,174 @@
           <w:rFonts w:ascii="Arial" w:hAnsi="Arial" w:cs="Arial"/>
         </w:rPr>
         <w:t xml:space="preserve">Crear el método para depositar MXN en la cuenta de un usuario y almacenarlo en la tabla de billetera como moneda MXN. </w:t>
+      </w:r>
+    </w:p>
+    <w:p/>
+    <w:p>
+      <w:pPr>
+        <w:rPr>
+          <w:b/>
+          <w:bCs/>
+        </w:rPr>
+      </w:pPr>
+      <w:r>
+        <w:rPr>
+          <w:b/>
+          <w:bCs/>
+        </w:rPr>
+        <w:t xml:space="preserve">Sprint </w:t>
+      </w:r>
+      <w:r>
+        <w:rPr>
+          <w:b/>
+          <w:bCs/>
+        </w:rPr>
+        <w:t>7</w:t>
+      </w:r>
+      <w:r>
+        <w:rPr>
+          <w:b/>
+          <w:bCs/>
+        </w:rPr>
+        <w:t xml:space="preserve"> </w:t>
+      </w:r>
+      <w:r>
+        <w:rPr>
+          <w:b/>
+          <w:bCs/>
+        </w:rPr>
+        <w:t>–</w:t>
+      </w:r>
+      <w:r>
+        <w:rPr>
+          <w:b/>
+          <w:bCs/>
+        </w:rPr>
+        <w:t xml:space="preserve"> </w:t>
+      </w:r>
+      <w:r>
+        <w:rPr>
+          <w:b/>
+          <w:bCs/>
+        </w:rPr>
+        <w:t xml:space="preserve">Gestionar </w:t>
+      </w:r>
+      <w:r>
+        <w:rPr>
+          <w:b/>
+          <w:bCs/>
+        </w:rPr>
+        <w:t>transacciones de depósitos</w:t>
+      </w:r>
+      <w:r>
+        <w:rPr>
+          <w:b/>
+          <w:bCs/>
+        </w:rPr>
+        <w:t xml:space="preserve">. </w:t>
+      </w:r>
+    </w:p>
+    <w:p>
+      <w:pPr>
+        <w:ind w:firstLine="360"/>
+        <w:rPr>
+          <w:b/>
+          <w:bCs/>
+        </w:rPr>
+      </w:pPr>
+      <w:r>
+        <w:rPr>
+          <w:b/>
+          <w:bCs/>
+        </w:rPr>
+        <w:t>(</w:t>
+      </w:r>
+      <w:r>
+        <w:rPr>
+          <w:b/>
+          <w:bCs/>
+        </w:rPr>
+        <w:t>1</w:t>
+      </w:r>
+      <w:r>
+        <w:rPr>
+          <w:b/>
+          <w:bCs/>
+        </w:rPr>
+        <w:t xml:space="preserve"> Semanas) </w:t>
+      </w:r>
+      <w:r>
+        <w:rPr>
+          <w:b/>
+          <w:bCs/>
+        </w:rPr>
+        <w:t>05</w:t>
+      </w:r>
+      <w:r>
+        <w:rPr>
+          <w:b/>
+          <w:bCs/>
+        </w:rPr>
+        <w:t xml:space="preserve"> </w:t>
+      </w:r>
+      <w:r>
+        <w:rPr>
+          <w:b/>
+          <w:bCs/>
+        </w:rPr>
+        <w:t>febrero</w:t>
+      </w:r>
+      <w:r>
+        <w:rPr>
+          <w:b/>
+          <w:bCs/>
+        </w:rPr>
+        <w:t xml:space="preserve"> – </w:t>
+      </w:r>
+      <w:r>
+        <w:rPr>
+          <w:b/>
+          <w:bCs/>
+        </w:rPr>
+        <w:t>11</w:t>
+      </w:r>
+      <w:r>
+        <w:rPr>
+          <w:b/>
+          <w:bCs/>
+        </w:rPr>
+        <w:t xml:space="preserve"> febrero 2025</w:t>
+      </w:r>
+    </w:p>
+    <w:p>
+      <w:pPr>
+        <w:pStyle w:val="Prrafodelista"/>
+        <w:numPr>
+          <w:ilvl w:val="0"/>
+          <w:numId w:val="1"/>
+        </w:numPr>
+        <w:jc w:val="both"/>
+        <w:rPr>
+          <w:rFonts w:ascii="Arial" w:hAnsi="Arial" w:cs="Arial"/>
+        </w:rPr>
+      </w:pPr>
+      <w:r>
+        <w:rPr>
+          <w:rFonts w:ascii="Arial" w:hAnsi="Arial" w:cs="Arial"/>
+        </w:rPr>
+        <w:t xml:space="preserve">Cada vez que se registra un depósito debe ser incluido en el historial de transacciones, incluyendo el id de la transacción, id del usuario, id de la criptomoneda, </w:t>
+      </w:r>
+      <w:r>
+        <w:rPr>
+          <w:rFonts w:ascii="Arial" w:hAnsi="Arial" w:cs="Arial"/>
+        </w:rPr>
+        <w:t>el tipo (deposito, retiro, compra o venta),</w:t>
+      </w:r>
+      <w:r>
+        <w:rPr>
+          <w:rFonts w:ascii="Arial" w:hAnsi="Arial" w:cs="Arial"/>
+        </w:rPr>
+        <w:t xml:space="preserve"> fecha de la transacción, monto en MXN, cantidad de la criptomoneda. </w:t>
       </w:r>
     </w:p>
     <w:p/>
@@ -3206,6 +3377,7 @@
     <w:p>
       <w:pPr>
         <w:spacing w:line="360" w:lineRule="auto"/>
+        <w:jc w:val="both"/>
       </w:pPr>
       <w:r>
         <w:t xml:space="preserve">Se creó un método asíncrono activando el </w:t>
@@ -3227,7 +3399,112 @@
         <w:t xml:space="preserve"> el precio de cada criptomoneda almacenada en la base de datos y cada 15 minutos actualiza el precio de las criptomonedas. </w:t>
       </w:r>
     </w:p>
-    <w:p/>
+    <w:p>
+      <w:pPr>
+        <w:rPr>
+          <w:b/>
+          <w:bCs/>
+        </w:rPr>
+      </w:pPr>
+      <w:r>
+        <w:rPr>
+          <w:b/>
+          <w:bCs/>
+        </w:rPr>
+        <w:t xml:space="preserve">Crear una entidad con id compuesto </w:t>
+      </w:r>
+    </w:p>
+    <w:p>
+      <w:pPr>
+        <w:spacing w:line="360" w:lineRule="auto"/>
+        <w:jc w:val="both"/>
+      </w:pPr>
+      <w:r>
+        <w:t xml:space="preserve">Se creó una entidad que maneja un id compuesto por los </w:t>
+      </w:r>
+      <w:proofErr w:type="spellStart"/>
+      <w:r>
+        <w:t>ids</w:t>
+      </w:r>
+      <w:proofErr w:type="spellEnd"/>
+      <w:r>
+        <w:t xml:space="preserve"> de otras dos entidades. Esto se realizó para asegurar que dos objetos del mismo tipo no pueden contener las mismas </w:t>
+      </w:r>
+      <w:r>
+        <w:t xml:space="preserve">claves de las </w:t>
+      </w:r>
+      <w:r>
+        <w:t xml:space="preserve">entidades juntas. Es decir, solo un objeto puede tener esta combinación de claves identificadoras. </w:t>
+      </w:r>
+      <w:r>
+        <w:t>De esta manera, las billeteras de criptomonedas tendrán una</w:t>
+      </w:r>
+      <w:r>
+        <w:t xml:space="preserve"> clave compuesta,</w:t>
+      </w:r>
+      <w:r>
+        <w:t xml:space="preserve"> combina</w:t>
+      </w:r>
+      <w:r>
+        <w:t>ndo</w:t>
+      </w:r>
+      <w:r>
+        <w:t xml:space="preserve"> el id del usuario y el id de la criptomoneda, evitando que el mismo usuario pueda tener dos billeteras de la misma criptomoneda. </w:t>
+      </w:r>
+    </w:p>
+    <w:p>
+      <w:pPr>
+        <w:spacing w:line="360" w:lineRule="auto"/>
+      </w:pPr>
+    </w:p>
+    <w:p>
+      <w:pPr>
+        <w:spacing w:line="360" w:lineRule="auto"/>
+      </w:pPr>
+    </w:p>
+    <w:p>
+      <w:pPr>
+        <w:spacing w:line="360" w:lineRule="auto"/>
+      </w:pPr>
+    </w:p>
+    <w:p>
+      <w:pPr>
+        <w:spacing w:line="360" w:lineRule="auto"/>
+      </w:pPr>
+    </w:p>
+    <w:p>
+      <w:pPr>
+        <w:spacing w:line="360" w:lineRule="auto"/>
+      </w:pPr>
+    </w:p>
+    <w:p>
+      <w:pPr>
+        <w:spacing w:line="360" w:lineRule="auto"/>
+      </w:pPr>
+    </w:p>
+    <w:p>
+      <w:pPr>
+        <w:spacing w:line="360" w:lineRule="auto"/>
+      </w:pPr>
+    </w:p>
+    <w:p>
+      <w:pPr>
+        <w:spacing w:line="360" w:lineRule="auto"/>
+      </w:pPr>
+    </w:p>
+    <w:p>
+      <w:pPr>
+        <w:spacing w:line="360" w:lineRule="auto"/>
+      </w:pPr>
+    </w:p>
+    <w:p>
+      <w:pPr>
+        <w:rPr>
+          <w:b/>
+          <w:bCs/>
+        </w:rPr>
+      </w:pPr>
+    </w:p>
     <w:sectPr>
       <w:pgSz w:w="12240" w:h="15840"/>
       <w:pgMar w:top="1417" w:right="1701" w:bottom="1417" w:left="1701" w:header="708" w:footer="708" w:gutter="0"/>

</xml_diff>

<commit_message>
Registra una transacción en el historial cuando se deposita MXN
</commit_message>
<xml_diff>
--- a/Presentación del proyecto.docx
+++ b/Presentación del proyecto.docx
@@ -3311,19 +3311,40 @@
         <w:rPr>
           <w:rFonts w:ascii="Arial" w:hAnsi="Arial" w:cs="Arial"/>
         </w:rPr>
-        <w:t xml:space="preserve">Cada vez que se registra un depósito debe ser incluido en el historial de transacciones, incluyendo el id de la transacción, id del usuario, id de la criptomoneda, </w:t>
-      </w:r>
-      <w:r>
-        <w:rPr>
-          <w:rFonts w:ascii="Arial" w:hAnsi="Arial" w:cs="Arial"/>
-        </w:rPr>
-        <w:t>el tipo (deposito, retiro, compra o venta),</w:t>
-      </w:r>
-      <w:r>
-        <w:rPr>
-          <w:rFonts w:ascii="Arial" w:hAnsi="Arial" w:cs="Arial"/>
-        </w:rPr>
-        <w:t xml:space="preserve"> fecha de la transacción, monto en MXN, cantidad de la criptomoneda. </w:t>
+        <w:t xml:space="preserve">Cada vez que se registra un depósito debe ser incluido en el historial de transacciones, incluyendo el id de la transacción, id del usuario, id de la criptomoneda, el tipo (deposito, retiro, compra o venta), fecha de la transacción, monto en MXN, cantidad de la criptomoneda. </w:t>
+      </w:r>
+    </w:p>
+    <w:p>
+      <w:pPr>
+        <w:pStyle w:val="Prrafodelista"/>
+        <w:numPr>
+          <w:ilvl w:val="0"/>
+          <w:numId w:val="1"/>
+        </w:numPr>
+        <w:jc w:val="both"/>
+        <w:rPr>
+          <w:rFonts w:ascii="Arial" w:hAnsi="Arial" w:cs="Arial"/>
+        </w:rPr>
+      </w:pPr>
+      <w:r>
+        <w:rPr>
+          <w:rFonts w:ascii="Arial" w:hAnsi="Arial" w:cs="Arial"/>
+        </w:rPr>
+        <w:t xml:space="preserve">Crear un </w:t>
+      </w:r>
+      <w:proofErr w:type="spellStart"/>
+      <w:r>
+        <w:rPr>
+          <w:rFonts w:ascii="Arial" w:hAnsi="Arial" w:cs="Arial"/>
+        </w:rPr>
+        <w:t>endpoint</w:t>
+      </w:r>
+      <w:proofErr w:type="spellEnd"/>
+      <w:r>
+        <w:rPr>
+          <w:rFonts w:ascii="Arial" w:hAnsi="Arial" w:cs="Arial"/>
+        </w:rPr>
+        <w:t xml:space="preserve"> para poder consultar la lista de transacciones por usuario. Debe utilizarse la paginación y ordenación de los resultados. </w:t>
       </w:r>
     </w:p>
     <w:p/>
@@ -3350,6 +3371,7 @@
         <w:rPr>
           <w:rFonts w:ascii="Arial" w:hAnsi="Arial" w:cs="Arial"/>
         </w:rPr>
+        <w:lastRenderedPageBreak/>
         <w:t xml:space="preserve">En esta sección se incorporan los desafíos con los que he tenido que lidiar al momento de realizar este proyecto. </w:t>
       </w:r>
     </w:p>

</xml_diff>

<commit_message>
Agrega nuevas tareas al flujo de trabajo del proyecto
</commit_message>
<xml_diff>
--- a/Presentación del proyecto.docx
+++ b/Presentación del proyecto.docx
@@ -635,6 +635,7 @@
         <w:rPr>
           <w:rFonts w:ascii="Arial" w:eastAsia="Times New Roman" w:hAnsi="Arial" w:cs="Arial"/>
           <w:kern w:val="0"/>
+          <w:highlight w:val="yellow"/>
           <w:lang w:eastAsia="es-MX"/>
           <w14:ligatures w14:val="none"/>
         </w:rPr>
@@ -644,6 +645,7 @@
         <w:rPr>
           <w:rFonts w:ascii="Arial" w:eastAsia="Times New Roman" w:hAnsi="Arial" w:cs="Arial"/>
           <w:kern w:val="0"/>
+          <w:highlight w:val="yellow"/>
           <w:lang w:eastAsia="es-MX"/>
           <w14:ligatures w14:val="none"/>
         </w:rPr>
@@ -653,6 +655,7 @@
         <w:rPr>
           <w:rFonts w:ascii="Arial" w:eastAsia="Times New Roman" w:hAnsi="Arial" w:cs="Arial"/>
           <w:kern w:val="0"/>
+          <w:highlight w:val="yellow"/>
           <w:lang w:eastAsia="es-MX"/>
           <w14:ligatures w14:val="none"/>
         </w:rPr>
@@ -662,6 +665,7 @@
         <w:rPr>
           <w:rFonts w:ascii="Arial" w:eastAsia="Times New Roman" w:hAnsi="Arial" w:cs="Arial"/>
           <w:kern w:val="0"/>
+          <w:highlight w:val="yellow"/>
           <w:lang w:eastAsia="es-MX"/>
           <w14:ligatures w14:val="none"/>
         </w:rPr>
@@ -671,6 +675,7 @@
         <w:rPr>
           <w:rFonts w:ascii="Arial" w:eastAsia="Times New Roman" w:hAnsi="Arial" w:cs="Arial"/>
           <w:kern w:val="0"/>
+          <w:highlight w:val="yellow"/>
           <w:lang w:eastAsia="es-MX"/>
           <w14:ligatures w14:val="none"/>
         </w:rPr>
@@ -680,6 +685,7 @@
         <w:rPr>
           <w:rFonts w:ascii="Arial" w:eastAsia="Times New Roman" w:hAnsi="Arial" w:cs="Arial"/>
           <w:kern w:val="0"/>
+          <w:highlight w:val="yellow"/>
           <w:lang w:eastAsia="es-MX"/>
           <w14:ligatures w14:val="none"/>
         </w:rPr>
@@ -689,6 +695,7 @@
         <w:rPr>
           <w:rFonts w:ascii="Arial" w:eastAsia="Times New Roman" w:hAnsi="Arial" w:cs="Arial"/>
           <w:kern w:val="0"/>
+          <w:highlight w:val="yellow"/>
           <w:lang w:eastAsia="es-MX"/>
           <w14:ligatures w14:val="none"/>
         </w:rPr>
@@ -698,15 +705,36 @@
         <w:rPr>
           <w:rFonts w:ascii="Arial" w:eastAsia="Times New Roman" w:hAnsi="Arial" w:cs="Arial"/>
           <w:kern w:val="0"/>
-          <w:lang w:eastAsia="es-MX"/>
-          <w14:ligatures w14:val="none"/>
-        </w:rPr>
-        <w:t>, crear usuarios, consultar usuarios, modificar usuarios y eliminar usuarios</w:t>
-      </w:r>
-      <w:r>
-        <w:rPr>
-          <w:rFonts w:ascii="Arial" w:eastAsia="Times New Roman" w:hAnsi="Arial" w:cs="Arial"/>
-          <w:kern w:val="0"/>
+          <w:highlight w:val="yellow"/>
+          <w:lang w:eastAsia="es-MX"/>
+          <w14:ligatures w14:val="none"/>
+        </w:rPr>
+        <w:t>, crear usuarios, consultar usuarios, modificar usuarios</w:t>
+      </w:r>
+      <w:r>
+        <w:rPr>
+          <w:rFonts w:ascii="Arial" w:eastAsia="Times New Roman" w:hAnsi="Arial" w:cs="Arial"/>
+          <w:kern w:val="0"/>
+          <w:lang w:eastAsia="es-MX"/>
+          <w14:ligatures w14:val="none"/>
+        </w:rPr>
+        <w:t xml:space="preserve"> </w:t>
+      </w:r>
+      <w:r>
+        <w:rPr>
+          <w:rFonts w:ascii="Arial" w:eastAsia="Times New Roman" w:hAnsi="Arial" w:cs="Arial"/>
+          <w:kern w:val="0"/>
+          <w:highlight w:val="magenta"/>
+          <w:lang w:eastAsia="es-MX"/>
+          <w14:ligatures w14:val="none"/>
+        </w:rPr>
+        <w:t>y eliminar usuarios</w:t>
+      </w:r>
+      <w:r>
+        <w:rPr>
+          <w:rFonts w:ascii="Arial" w:eastAsia="Times New Roman" w:hAnsi="Arial" w:cs="Arial"/>
+          <w:kern w:val="0"/>
+          <w:highlight w:val="magenta"/>
           <w:lang w:eastAsia="es-MX"/>
           <w14:ligatures w14:val="none"/>
         </w:rPr>
@@ -716,10 +744,20 @@
         <w:rPr>
           <w:rFonts w:ascii="Arial" w:eastAsia="Times New Roman" w:hAnsi="Arial" w:cs="Arial"/>
           <w:kern w:val="0"/>
-          <w:lang w:eastAsia="es-MX"/>
-          <w14:ligatures w14:val="none"/>
-        </w:rPr>
-        <w:t xml:space="preserve"> La operación de eliminación de usuario </w:t>
+          <w:highlight w:val="magenta"/>
+          <w:lang w:eastAsia="es-MX"/>
+          <w14:ligatures w14:val="none"/>
+        </w:rPr>
+        <w:t xml:space="preserve"> La operación de eliminación de usuario</w:t>
+      </w:r>
+      <w:r>
+        <w:rPr>
+          <w:rFonts w:ascii="Arial" w:eastAsia="Times New Roman" w:hAnsi="Arial" w:cs="Arial"/>
+          <w:kern w:val="0"/>
+          <w:lang w:eastAsia="es-MX"/>
+          <w14:ligatures w14:val="none"/>
+        </w:rPr>
+        <w:t xml:space="preserve"> </w:t>
       </w:r>
       <w:r>
         <w:rPr>
@@ -752,14 +790,16 @@
         <w:rPr>
           <w:rFonts w:ascii="Arial" w:eastAsia="Times New Roman" w:hAnsi="Arial" w:cs="Arial"/>
           <w:kern w:val="0"/>
-          <w:lang w:eastAsia="es-MX"/>
-          <w14:ligatures w14:val="none"/>
-        </w:rPr>
-      </w:pPr>
-      <w:r>
-        <w:rPr>
-          <w:rFonts w:ascii="Arial" w:eastAsia="Times New Roman" w:hAnsi="Arial" w:cs="Arial"/>
-          <w:kern w:val="0"/>
+          <w:highlight w:val="magenta"/>
+          <w:lang w:eastAsia="es-MX"/>
+          <w14:ligatures w14:val="none"/>
+        </w:rPr>
+      </w:pPr>
+      <w:r>
+        <w:rPr>
+          <w:rFonts w:ascii="Arial" w:eastAsia="Times New Roman" w:hAnsi="Arial" w:cs="Arial"/>
+          <w:kern w:val="0"/>
+          <w:highlight w:val="yellow"/>
           <w:lang w:eastAsia="es-MX"/>
           <w14:ligatures w14:val="none"/>
         </w:rPr>
@@ -772,12 +812,23 @@
           <w:lang w:eastAsia="es-MX"/>
           <w14:ligatures w14:val="none"/>
         </w:rPr>
-        <w:t xml:space="preserve"> o retiros</w:t>
-      </w:r>
-      <w:r>
-        <w:rPr>
-          <w:rFonts w:ascii="Arial" w:eastAsia="Times New Roman" w:hAnsi="Arial" w:cs="Arial"/>
-          <w:kern w:val="0"/>
+        <w:t xml:space="preserve"> </w:t>
+      </w:r>
+      <w:r>
+        <w:rPr>
+          <w:rFonts w:ascii="Arial" w:eastAsia="Times New Roman" w:hAnsi="Arial" w:cs="Arial"/>
+          <w:kern w:val="0"/>
+          <w:highlight w:val="magenta"/>
+          <w:lang w:eastAsia="es-MX"/>
+          <w14:ligatures w14:val="none"/>
+        </w:rPr>
+        <w:t>o retiros</w:t>
+      </w:r>
+      <w:r>
+        <w:rPr>
+          <w:rFonts w:ascii="Arial" w:eastAsia="Times New Roman" w:hAnsi="Arial" w:cs="Arial"/>
+          <w:kern w:val="0"/>
+          <w:highlight w:val="magenta"/>
           <w:lang w:eastAsia="es-MX"/>
           <w14:ligatures w14:val="none"/>
         </w:rPr>
@@ -795,14 +846,16 @@
         <w:rPr>
           <w:rFonts w:ascii="Arial" w:eastAsia="Times New Roman" w:hAnsi="Arial" w:cs="Arial"/>
           <w:kern w:val="0"/>
-          <w:lang w:eastAsia="es-MX"/>
-          <w14:ligatures w14:val="none"/>
-        </w:rPr>
-      </w:pPr>
-      <w:r>
-        <w:rPr>
-          <w:rFonts w:ascii="Arial" w:eastAsia="Times New Roman" w:hAnsi="Arial" w:cs="Arial"/>
-          <w:kern w:val="0"/>
+          <w:highlight w:val="yellow"/>
+          <w:lang w:eastAsia="es-MX"/>
+          <w14:ligatures w14:val="none"/>
+        </w:rPr>
+      </w:pPr>
+      <w:r>
+        <w:rPr>
+          <w:rFonts w:ascii="Arial" w:eastAsia="Times New Roman" w:hAnsi="Arial" w:cs="Arial"/>
+          <w:kern w:val="0"/>
+          <w:highlight w:val="yellow"/>
           <w:lang w:eastAsia="es-MX"/>
           <w14:ligatures w14:val="none"/>
         </w:rPr>
@@ -3348,8 +3401,380 @@
       </w:r>
     </w:p>
     <w:p/>
+    <w:p>
+      <w:pPr>
+        <w:rPr>
+          <w:b/>
+          <w:bCs/>
+        </w:rPr>
+      </w:pPr>
+      <w:r>
+        <w:rPr>
+          <w:b/>
+          <w:bCs/>
+        </w:rPr>
+        <w:t xml:space="preserve">Sprint </w:t>
+      </w:r>
+      <w:r>
+        <w:rPr>
+          <w:b/>
+          <w:bCs/>
+        </w:rPr>
+        <w:t>8</w:t>
+      </w:r>
+      <w:r>
+        <w:rPr>
+          <w:b/>
+          <w:bCs/>
+        </w:rPr>
+        <w:t xml:space="preserve"> </w:t>
+      </w:r>
+      <w:r>
+        <w:rPr>
+          <w:b/>
+          <w:bCs/>
+        </w:rPr>
+        <w:t>–</w:t>
+      </w:r>
+      <w:r>
+        <w:rPr>
+          <w:b/>
+          <w:bCs/>
+        </w:rPr>
+        <w:t xml:space="preserve"> </w:t>
+      </w:r>
+      <w:r>
+        <w:rPr>
+          <w:b/>
+          <w:bCs/>
+        </w:rPr>
+        <w:t xml:space="preserve">Gestionar compras de criptomonedas. </w:t>
+      </w:r>
+    </w:p>
+    <w:p>
+      <w:pPr>
+        <w:ind w:firstLine="360"/>
+        <w:rPr>
+          <w:b/>
+          <w:bCs/>
+        </w:rPr>
+      </w:pPr>
+      <w:r>
+        <w:rPr>
+          <w:b/>
+          <w:bCs/>
+        </w:rPr>
+        <w:t>(</w:t>
+      </w:r>
+      <w:r>
+        <w:rPr>
+          <w:b/>
+          <w:bCs/>
+        </w:rPr>
+        <w:t>1</w:t>
+      </w:r>
+      <w:r>
+        <w:rPr>
+          <w:b/>
+          <w:bCs/>
+        </w:rPr>
+        <w:t xml:space="preserve"> Semana) </w:t>
+      </w:r>
+      <w:r>
+        <w:rPr>
+          <w:b/>
+          <w:bCs/>
+        </w:rPr>
+        <w:t>12</w:t>
+      </w:r>
+      <w:r>
+        <w:rPr>
+          <w:b/>
+          <w:bCs/>
+        </w:rPr>
+        <w:t xml:space="preserve"> </w:t>
+      </w:r>
+      <w:r>
+        <w:rPr>
+          <w:b/>
+          <w:bCs/>
+        </w:rPr>
+        <w:t>febrero</w:t>
+      </w:r>
+      <w:r>
+        <w:rPr>
+          <w:b/>
+          <w:bCs/>
+        </w:rPr>
+        <w:t xml:space="preserve"> – </w:t>
+      </w:r>
+      <w:r>
+        <w:rPr>
+          <w:b/>
+          <w:bCs/>
+        </w:rPr>
+        <w:t>18</w:t>
+      </w:r>
+      <w:r>
+        <w:rPr>
+          <w:b/>
+          <w:bCs/>
+        </w:rPr>
+        <w:t xml:space="preserve"> febrero 2025</w:t>
+      </w:r>
+    </w:p>
+    <w:p>
+      <w:pPr>
+        <w:pStyle w:val="Prrafodelista"/>
+        <w:numPr>
+          <w:ilvl w:val="0"/>
+          <w:numId w:val="1"/>
+        </w:numPr>
+        <w:jc w:val="both"/>
+        <w:rPr>
+          <w:rFonts w:ascii="Arial" w:hAnsi="Arial" w:cs="Arial"/>
+        </w:rPr>
+      </w:pPr>
+      <w:r>
+        <w:rPr>
+          <w:rFonts w:ascii="Arial" w:hAnsi="Arial" w:cs="Arial"/>
+        </w:rPr>
+        <w:t>El usuario debe poder comprar cualquier criptomoneda disponible en la lista de criptomonedas del Exchange.</w:t>
+      </w:r>
+    </w:p>
+    <w:p>
+      <w:pPr>
+        <w:pStyle w:val="Prrafodelista"/>
+        <w:numPr>
+          <w:ilvl w:val="0"/>
+          <w:numId w:val="1"/>
+        </w:numPr>
+        <w:jc w:val="both"/>
+        <w:rPr>
+          <w:rFonts w:ascii="Arial" w:hAnsi="Arial" w:cs="Arial"/>
+        </w:rPr>
+      </w:pPr>
+      <w:r>
+        <w:rPr>
+          <w:rFonts w:ascii="Arial" w:hAnsi="Arial" w:cs="Arial"/>
+        </w:rPr>
+        <w:t xml:space="preserve">El monto mínimo para comprar criptomonedas es de </w:t>
+      </w:r>
+      <w:r>
+        <w:rPr>
+          <w:rFonts w:ascii="Arial" w:hAnsi="Arial" w:cs="Arial"/>
+        </w:rPr>
+        <w:t xml:space="preserve">50 MXN. </w:t>
+      </w:r>
+    </w:p>
+    <w:p>
+      <w:pPr>
+        <w:pStyle w:val="Prrafodelista"/>
+        <w:numPr>
+          <w:ilvl w:val="0"/>
+          <w:numId w:val="1"/>
+        </w:numPr>
+        <w:jc w:val="both"/>
+        <w:rPr>
+          <w:rFonts w:ascii="Arial" w:hAnsi="Arial" w:cs="Arial"/>
+        </w:rPr>
+      </w:pPr>
+      <w:r>
+        <w:rPr>
+          <w:rFonts w:ascii="Arial" w:hAnsi="Arial" w:cs="Arial"/>
+        </w:rPr>
+        <w:lastRenderedPageBreak/>
+        <w:t>Al realizar una compra se realizan acciones de actualización en la billetera del usuario respecto a la cantidad de la criptomoneda que compro.</w:t>
+      </w:r>
+    </w:p>
+    <w:p>
+      <w:pPr>
+        <w:pStyle w:val="Prrafodelista"/>
+        <w:numPr>
+          <w:ilvl w:val="0"/>
+          <w:numId w:val="1"/>
+        </w:numPr>
+        <w:jc w:val="both"/>
+        <w:rPr>
+          <w:rFonts w:ascii="Arial" w:hAnsi="Arial" w:cs="Arial"/>
+        </w:rPr>
+      </w:pPr>
+      <w:r>
+        <w:rPr>
+          <w:rFonts w:ascii="Arial" w:hAnsi="Arial" w:cs="Arial"/>
+        </w:rPr>
+        <w:t xml:space="preserve">Al realizar una compra se registra una nueva transacción en el historial del usuario. </w:t>
+      </w:r>
+    </w:p>
+    <w:p/>
+    <w:p>
+      <w:pPr>
+        <w:rPr>
+          <w:b/>
+          <w:bCs/>
+        </w:rPr>
+      </w:pPr>
+      <w:r>
+        <w:rPr>
+          <w:b/>
+          <w:bCs/>
+        </w:rPr>
+        <w:t xml:space="preserve">Sprint </w:t>
+      </w:r>
+      <w:r>
+        <w:rPr>
+          <w:b/>
+          <w:bCs/>
+        </w:rPr>
+        <w:t>9</w:t>
+      </w:r>
+      <w:r>
+        <w:rPr>
+          <w:b/>
+          <w:bCs/>
+        </w:rPr>
+        <w:t xml:space="preserve"> </w:t>
+      </w:r>
+      <w:r>
+        <w:rPr>
+          <w:b/>
+          <w:bCs/>
+        </w:rPr>
+        <w:t>–</w:t>
+      </w:r>
+      <w:r>
+        <w:rPr>
+          <w:b/>
+          <w:bCs/>
+        </w:rPr>
+        <w:t xml:space="preserve"> </w:t>
+      </w:r>
+      <w:r>
+        <w:rPr>
+          <w:b/>
+          <w:bCs/>
+        </w:rPr>
+        <w:t xml:space="preserve">Modificar método eliminar usuario. </w:t>
+      </w:r>
+    </w:p>
+    <w:p>
+      <w:pPr>
+        <w:ind w:firstLine="360"/>
+        <w:rPr>
+          <w:b/>
+          <w:bCs/>
+        </w:rPr>
+      </w:pPr>
+      <w:r>
+        <w:rPr>
+          <w:b/>
+          <w:bCs/>
+        </w:rPr>
+        <w:t xml:space="preserve">(1 Semana) </w:t>
+      </w:r>
+      <w:r>
+        <w:rPr>
+          <w:b/>
+          <w:bCs/>
+        </w:rPr>
+        <w:t>19</w:t>
+      </w:r>
+      <w:r>
+        <w:rPr>
+          <w:b/>
+          <w:bCs/>
+        </w:rPr>
+        <w:t xml:space="preserve"> febrero – </w:t>
+      </w:r>
+      <w:r>
+        <w:rPr>
+          <w:b/>
+          <w:bCs/>
+        </w:rPr>
+        <w:t>25 febrero</w:t>
+      </w:r>
+      <w:r>
+        <w:rPr>
+          <w:b/>
+          <w:bCs/>
+        </w:rPr>
+        <w:t xml:space="preserve"> 2025</w:t>
+      </w:r>
+    </w:p>
+    <w:p>
+      <w:pPr>
+        <w:pStyle w:val="Prrafodelista"/>
+        <w:numPr>
+          <w:ilvl w:val="0"/>
+          <w:numId w:val="1"/>
+        </w:numPr>
+        <w:rPr>
+          <w:rFonts w:ascii="Arial" w:hAnsi="Arial" w:cs="Arial"/>
+        </w:rPr>
+      </w:pPr>
+      <w:r>
+        <w:rPr>
+          <w:rFonts w:ascii="Arial" w:hAnsi="Arial" w:cs="Arial"/>
+        </w:rPr>
+        <w:t xml:space="preserve">Un usuario solo puede ser eliminado en caso de que la cuenta del usuario se encuentre en cero, que no tenga criptomonedas ni dinero en </w:t>
+      </w:r>
+      <w:r>
+        <w:rPr>
+          <w:rFonts w:ascii="Arial" w:hAnsi="Arial" w:cs="Arial"/>
+        </w:rPr>
+        <w:t>MXN.</w:t>
+      </w:r>
+    </w:p>
+    <w:p>
+      <w:pPr>
+        <w:pStyle w:val="Prrafodelista"/>
+        <w:numPr>
+          <w:ilvl w:val="0"/>
+          <w:numId w:val="1"/>
+        </w:numPr>
+        <w:jc w:val="both"/>
+        <w:rPr>
+          <w:rFonts w:ascii="Arial" w:hAnsi="Arial" w:cs="Arial"/>
+        </w:rPr>
+      </w:pPr>
+      <w:r>
+        <w:rPr>
+          <w:rFonts w:ascii="Arial" w:hAnsi="Arial" w:cs="Arial"/>
+        </w:rPr>
+        <w:t>La eliminación del usuario debe ser del tipo lógica (</w:t>
+      </w:r>
+      <w:proofErr w:type="spellStart"/>
+      <w:r>
+        <w:rPr>
+          <w:rFonts w:ascii="Arial" w:hAnsi="Arial" w:cs="Arial"/>
+        </w:rPr>
+        <w:t>soft</w:t>
+      </w:r>
+      <w:proofErr w:type="spellEnd"/>
+      <w:r>
+        <w:rPr>
+          <w:rFonts w:ascii="Arial" w:hAnsi="Arial" w:cs="Arial"/>
+        </w:rPr>
+        <w:t xml:space="preserve"> </w:t>
+      </w:r>
+      <w:proofErr w:type="spellStart"/>
+      <w:r>
+        <w:rPr>
+          <w:rFonts w:ascii="Arial" w:hAnsi="Arial" w:cs="Arial"/>
+        </w:rPr>
+        <w:t>delete</w:t>
+      </w:r>
+      <w:proofErr w:type="spellEnd"/>
+      <w:r>
+        <w:rPr>
+          <w:rFonts w:ascii="Arial" w:hAnsi="Arial" w:cs="Arial"/>
+        </w:rPr>
+        <w:t xml:space="preserve">), es decir, no debe eliminarse de la base de datos, sino marcarse como eliminado. </w:t>
+      </w:r>
+    </w:p>
     <w:p/>
     <w:p/>
+    <w:p/>
     <w:p>
       <w:pPr>
         <w:pStyle w:val="Ttulo2"/>
@@ -3358,7 +3783,6 @@
         <w:t>Desafíos del proyecto</w:t>
       </w:r>
     </w:p>
-    <w:p/>
     <w:p>
       <w:pPr>
         <w:spacing w:line="360" w:lineRule="auto"/>
@@ -3371,7 +3795,6 @@
         <w:rPr>
           <w:rFonts w:ascii="Arial" w:hAnsi="Arial" w:cs="Arial"/>
         </w:rPr>
-        <w:lastRenderedPageBreak/>
         <w:t xml:space="preserve">En esta sección se incorporan los desafíos con los que he tenido que lidiar al momento de realizar este proyecto. </w:t>
       </w:r>
     </w:p>
@@ -3473,46 +3896,6 @@
       <w:r>
         <w:t xml:space="preserve"> el id del usuario y el id de la criptomoneda, evitando que el mismo usuario pueda tener dos billeteras de la misma criptomoneda. </w:t>
       </w:r>
-    </w:p>
-    <w:p>
-      <w:pPr>
-        <w:spacing w:line="360" w:lineRule="auto"/>
-      </w:pPr>
-    </w:p>
-    <w:p>
-      <w:pPr>
-        <w:spacing w:line="360" w:lineRule="auto"/>
-      </w:pPr>
-    </w:p>
-    <w:p>
-      <w:pPr>
-        <w:spacing w:line="360" w:lineRule="auto"/>
-      </w:pPr>
-    </w:p>
-    <w:p>
-      <w:pPr>
-        <w:spacing w:line="360" w:lineRule="auto"/>
-      </w:pPr>
-    </w:p>
-    <w:p>
-      <w:pPr>
-        <w:spacing w:line="360" w:lineRule="auto"/>
-      </w:pPr>
-    </w:p>
-    <w:p>
-      <w:pPr>
-        <w:spacing w:line="360" w:lineRule="auto"/>
-      </w:pPr>
-    </w:p>
-    <w:p>
-      <w:pPr>
-        <w:spacing w:line="360" w:lineRule="auto"/>
-      </w:pPr>
-    </w:p>
-    <w:p>
-      <w:pPr>
-        <w:spacing w:line="360" w:lineRule="auto"/>
-      </w:pPr>
     </w:p>
     <w:p>
       <w:pPr>

</xml_diff>